<commit_message>
Slight changes to BWAE and GDD
</commit_message>
<xml_diff>
--- a/Documentation/GDD.docx
+++ b/Documentation/GDD.docx
@@ -556,7 +556,67 @@
           <w:sz w:val="24"/>
           <w:shd w:fill="auto" w:val="clear"/>
         </w:rPr>
-        <w:t xml:space="preserve">See weapon explanations below.</w:t>
+        <w:t xml:space="preserve">See weapon explanations after Areas.</w:t>
+      </w:r>
+    </w:p>
+    <w:p>
+      <w:pPr>
+        <w:numPr>
+          <w:ilvl w:val="0"/>
+          <w:numId w:val="3"/>
+        </w:numPr>
+        <w:spacing w:before="0" w:after="160" w:line="259"/>
+        <w:ind w:right="0" w:left="2160" w:hanging="360"/>
+        <w:jc w:val="left"/>
+        <w:rPr>
+          <w:rFonts w:ascii="Times New Roman" w:hAnsi="Times New Roman" w:cs="Times New Roman" w:eastAsia="Times New Roman"/>
+          <w:color w:val="auto"/>
+          <w:spacing w:val="0"/>
+          <w:position w:val="0"/>
+          <w:sz w:val="24"/>
+          <w:shd w:fill="auto" w:val="clear"/>
+        </w:rPr>
+      </w:pPr>
+      <w:r>
+        <w:rPr>
+          <w:rFonts w:ascii="Times New Roman" w:hAnsi="Times New Roman" w:cs="Times New Roman" w:eastAsia="Times New Roman"/>
+          <w:color w:val="auto"/>
+          <w:spacing w:val="0"/>
+          <w:position w:val="0"/>
+          <w:sz w:val="24"/>
+          <w:shd w:fill="auto" w:val="clear"/>
+        </w:rPr>
+        <w:t xml:space="preserve">Atmosphere</w:t>
+      </w:r>
+    </w:p>
+    <w:p>
+      <w:pPr>
+        <w:numPr>
+          <w:ilvl w:val="0"/>
+          <w:numId w:val="3"/>
+        </w:numPr>
+        <w:spacing w:before="0" w:after="160" w:line="259"/>
+        <w:ind w:right="0" w:left="2880" w:hanging="360"/>
+        <w:jc w:val="left"/>
+        <w:rPr>
+          <w:rFonts w:ascii="Times New Roman" w:hAnsi="Times New Roman" w:cs="Times New Roman" w:eastAsia="Times New Roman"/>
+          <w:color w:val="auto"/>
+          <w:spacing w:val="0"/>
+          <w:position w:val="0"/>
+          <w:sz w:val="24"/>
+          <w:shd w:fill="auto" w:val="clear"/>
+        </w:rPr>
+      </w:pPr>
+      <w:r>
+        <w:rPr>
+          <w:rFonts w:ascii="Times New Roman" w:hAnsi="Times New Roman" w:cs="Times New Roman" w:eastAsia="Times New Roman"/>
+          <w:color w:val="auto"/>
+          <w:spacing w:val="0"/>
+          <w:position w:val="0"/>
+          <w:sz w:val="24"/>
+          <w:shd w:fill="auto" w:val="clear"/>
+        </w:rPr>
+        <w:t xml:space="preserve">The Underground Cemetery is dark and eerie, with generally dark themes and undead enemies.</w:t>
       </w:r>
     </w:p>
     <w:p>
@@ -1217,6 +1277,672 @@
           <w:shd w:fill="auto" w:val="clear"/>
         </w:rPr>
         <w:t xml:space="preserve">Level 2: Living Library</w:t>
+      </w:r>
+    </w:p>
+    <w:p>
+      <w:pPr>
+        <w:numPr>
+          <w:ilvl w:val="0"/>
+          <w:numId w:val="3"/>
+        </w:numPr>
+        <w:spacing w:before="0" w:after="160" w:line="259"/>
+        <w:ind w:right="0" w:left="2520" w:hanging="360"/>
+        <w:jc w:val="left"/>
+        <w:rPr>
+          <w:rFonts w:ascii="Times New Roman" w:hAnsi="Times New Roman" w:cs="Times New Roman" w:eastAsia="Times New Roman"/>
+          <w:color w:val="auto"/>
+          <w:spacing w:val="0"/>
+          <w:position w:val="0"/>
+          <w:sz w:val="24"/>
+          <w:shd w:fill="auto" w:val="clear"/>
+        </w:rPr>
+      </w:pPr>
+      <w:r>
+        <w:rPr>
+          <w:rFonts w:ascii="Times New Roman" w:hAnsi="Times New Roman" w:cs="Times New Roman" w:eastAsia="Times New Roman"/>
+          <w:color w:val="auto"/>
+          <w:spacing w:val="0"/>
+          <w:position w:val="0"/>
+          <w:sz w:val="24"/>
+          <w:shd w:fill="auto" w:val="clear"/>
+        </w:rPr>
+        <w:t xml:space="preserve">Atmosphere</w:t>
+      </w:r>
+    </w:p>
+    <w:p>
+      <w:pPr>
+        <w:numPr>
+          <w:ilvl w:val="0"/>
+          <w:numId w:val="3"/>
+        </w:numPr>
+        <w:spacing w:before="0" w:after="160" w:line="259"/>
+        <w:ind w:right="0" w:left="3240" w:hanging="360"/>
+        <w:jc w:val="left"/>
+        <w:rPr>
+          <w:rFonts w:ascii="Times New Roman" w:hAnsi="Times New Roman" w:cs="Times New Roman" w:eastAsia="Times New Roman"/>
+          <w:color w:val="auto"/>
+          <w:spacing w:val="0"/>
+          <w:position w:val="0"/>
+          <w:sz w:val="24"/>
+          <w:shd w:fill="auto" w:val="clear"/>
+        </w:rPr>
+      </w:pPr>
+      <w:r>
+        <w:rPr>
+          <w:rFonts w:ascii="Times New Roman" w:hAnsi="Times New Roman" w:cs="Times New Roman" w:eastAsia="Times New Roman"/>
+          <w:color w:val="auto"/>
+          <w:spacing w:val="0"/>
+          <w:position w:val="0"/>
+          <w:sz w:val="24"/>
+          <w:shd w:fill="auto" w:val="clear"/>
+        </w:rPr>
+        <w:t xml:space="preserve">The Living Library is a place of knowledge and </w:t>
+      </w:r>
+      <w:r>
+        <w:rPr>
+          <w:rFonts w:ascii="Times New Roman" w:hAnsi="Times New Roman" w:cs="Times New Roman" w:eastAsia="Times New Roman"/>
+          <w:i/>
+          <w:color w:val="auto"/>
+          <w:spacing w:val="0"/>
+          <w:position w:val="0"/>
+          <w:sz w:val="24"/>
+          <w:shd w:fill="auto" w:val="clear"/>
+        </w:rPr>
+        <w:t xml:space="preserve">Magic</w:t>
+      </w:r>
+      <w:r>
+        <w:rPr>
+          <w:rFonts w:ascii="Times New Roman" w:hAnsi="Times New Roman" w:cs="Times New Roman" w:eastAsia="Times New Roman"/>
+          <w:color w:val="auto"/>
+          <w:spacing w:val="0"/>
+          <w:position w:val="0"/>
+          <w:sz w:val="24"/>
+          <w:shd w:fill="auto" w:val="clear"/>
+        </w:rPr>
+        <w:t xml:space="preserve">. There are bookshelves everywhere and the enemies are either </w:t>
+      </w:r>
+      <w:r>
+        <w:rPr>
+          <w:rFonts w:ascii="Times New Roman" w:hAnsi="Times New Roman" w:cs="Times New Roman" w:eastAsia="Times New Roman"/>
+          <w:i/>
+          <w:color w:val="auto"/>
+          <w:spacing w:val="0"/>
+          <w:position w:val="0"/>
+          <w:sz w:val="24"/>
+          <w:shd w:fill="auto" w:val="clear"/>
+        </w:rPr>
+        <w:t xml:space="preserve">Magic</w:t>
+      </w:r>
+      <w:r>
+        <w:rPr>
+          <w:rFonts w:ascii="Times New Roman" w:hAnsi="Times New Roman" w:cs="Times New Roman" w:eastAsia="Times New Roman"/>
+          <w:color w:val="auto"/>
+          <w:spacing w:val="0"/>
+          <w:position w:val="0"/>
+          <w:sz w:val="24"/>
+          <w:shd w:fill="auto" w:val="clear"/>
+        </w:rPr>
+        <w:t xml:space="preserve"> users or </w:t>
+      </w:r>
+      <w:r>
+        <w:rPr>
+          <w:rFonts w:ascii="Times New Roman" w:hAnsi="Times New Roman" w:cs="Times New Roman" w:eastAsia="Times New Roman"/>
+          <w:i/>
+          <w:color w:val="auto"/>
+          <w:spacing w:val="0"/>
+          <w:position w:val="0"/>
+          <w:sz w:val="24"/>
+          <w:shd w:fill="auto" w:val="clear"/>
+        </w:rPr>
+        <w:t xml:space="preserve">Magically</w:t>
+      </w:r>
+      <w:r>
+        <w:rPr>
+          <w:rFonts w:ascii="Times New Roman" w:hAnsi="Times New Roman" w:cs="Times New Roman" w:eastAsia="Times New Roman"/>
+          <w:color w:val="auto"/>
+          <w:spacing w:val="0"/>
+          <w:position w:val="0"/>
+          <w:sz w:val="24"/>
+          <w:shd w:fill="auto" w:val="clear"/>
+        </w:rPr>
+        <w:t xml:space="preserve"> animated.</w:t>
+      </w:r>
+    </w:p>
+    <w:p>
+      <w:pPr>
+        <w:numPr>
+          <w:ilvl w:val="0"/>
+          <w:numId w:val="3"/>
+        </w:numPr>
+        <w:spacing w:before="0" w:after="160" w:line="259"/>
+        <w:ind w:right="0" w:left="2520" w:hanging="360"/>
+        <w:jc w:val="left"/>
+        <w:rPr>
+          <w:rFonts w:ascii="Times New Roman" w:hAnsi="Times New Roman" w:cs="Times New Roman" w:eastAsia="Times New Roman"/>
+          <w:color w:val="auto"/>
+          <w:spacing w:val="0"/>
+          <w:position w:val="0"/>
+          <w:sz w:val="24"/>
+          <w:shd w:fill="auto" w:val="clear"/>
+        </w:rPr>
+      </w:pPr>
+      <w:r>
+        <w:rPr>
+          <w:rFonts w:ascii="Times New Roman" w:hAnsi="Times New Roman" w:cs="Times New Roman" w:eastAsia="Times New Roman"/>
+          <w:color w:val="auto"/>
+          <w:spacing w:val="0"/>
+          <w:position w:val="0"/>
+          <w:sz w:val="24"/>
+          <w:shd w:fill="auto" w:val="clear"/>
+        </w:rPr>
+        <w:t xml:space="preserve">Enemies</w:t>
+      </w:r>
+    </w:p>
+    <w:p>
+      <w:pPr>
+        <w:numPr>
+          <w:ilvl w:val="0"/>
+          <w:numId w:val="3"/>
+        </w:numPr>
+        <w:spacing w:before="0" w:after="160" w:line="259"/>
+        <w:ind w:right="0" w:left="3240" w:hanging="360"/>
+        <w:jc w:val="left"/>
+        <w:rPr>
+          <w:rFonts w:ascii="Times New Roman" w:hAnsi="Times New Roman" w:cs="Times New Roman" w:eastAsia="Times New Roman"/>
+          <w:color w:val="auto"/>
+          <w:spacing w:val="0"/>
+          <w:position w:val="0"/>
+          <w:sz w:val="24"/>
+          <w:shd w:fill="auto" w:val="clear"/>
+        </w:rPr>
+      </w:pPr>
+      <w:r>
+        <w:rPr>
+          <w:rFonts w:ascii="Calibri" w:hAnsi="Calibri" w:cs="Calibri" w:eastAsia="Calibri"/>
+          <w:color w:val="auto"/>
+          <w:spacing w:val="0"/>
+          <w:position w:val="0"/>
+          <w:sz w:val="22"/>
+          <w:shd w:fill="auto" w:val="clear"/>
+        </w:rPr>
+        <w:t xml:space="preserve">Boom Book (Moves towards player quickly, explodes on contact, low health and fast movement)</w:t>
+      </w:r>
+    </w:p>
+    <w:p>
+      <w:pPr>
+        <w:numPr>
+          <w:ilvl w:val="0"/>
+          <w:numId w:val="3"/>
+        </w:numPr>
+        <w:spacing w:before="0" w:after="160" w:line="259"/>
+        <w:ind w:right="0" w:left="3960" w:hanging="360"/>
+        <w:jc w:val="left"/>
+        <w:rPr>
+          <w:rFonts w:ascii="Times New Roman" w:hAnsi="Times New Roman" w:cs="Times New Roman" w:eastAsia="Times New Roman"/>
+          <w:color w:val="auto"/>
+          <w:spacing w:val="0"/>
+          <w:position w:val="0"/>
+          <w:sz w:val="24"/>
+          <w:shd w:fill="auto" w:val="clear"/>
+        </w:rPr>
+      </w:pPr>
+      <w:r>
+        <w:rPr>
+          <w:rFonts w:ascii="Calibri" w:hAnsi="Calibri" w:cs="Calibri" w:eastAsia="Calibri"/>
+          <w:color w:val="auto"/>
+          <w:spacing w:val="0"/>
+          <w:position w:val="0"/>
+          <w:sz w:val="22"/>
+          <w:shd w:fill="auto" w:val="clear"/>
+        </w:rPr>
+        <w:t xml:space="preserve">A book brought to life and made explosive by a bored wizard.</w:t>
+      </w:r>
+    </w:p>
+    <w:p>
+      <w:pPr>
+        <w:numPr>
+          <w:ilvl w:val="0"/>
+          <w:numId w:val="3"/>
+        </w:numPr>
+        <w:spacing w:before="0" w:after="160" w:line="259"/>
+        <w:ind w:right="0" w:left="3240" w:hanging="360"/>
+        <w:jc w:val="left"/>
+        <w:rPr>
+          <w:rFonts w:ascii="Times New Roman" w:hAnsi="Times New Roman" w:cs="Times New Roman" w:eastAsia="Times New Roman"/>
+          <w:color w:val="auto"/>
+          <w:spacing w:val="0"/>
+          <w:position w:val="0"/>
+          <w:sz w:val="24"/>
+          <w:shd w:fill="auto" w:val="clear"/>
+        </w:rPr>
+      </w:pPr>
+      <w:r>
+        <w:rPr>
+          <w:rFonts w:ascii="Calibri" w:hAnsi="Calibri" w:cs="Calibri" w:eastAsia="Calibri"/>
+          <w:color w:val="auto"/>
+          <w:spacing w:val="0"/>
+          <w:position w:val="0"/>
+          <w:sz w:val="22"/>
+          <w:shd w:fill="auto" w:val="clear"/>
+        </w:rPr>
+        <w:t xml:space="preserve">Staff Ogre (Moves towards player, uses Staff, high health but slow movement)</w:t>
+      </w:r>
+    </w:p>
+    <w:p>
+      <w:pPr>
+        <w:numPr>
+          <w:ilvl w:val="0"/>
+          <w:numId w:val="3"/>
+        </w:numPr>
+        <w:spacing w:before="0" w:after="160" w:line="259"/>
+        <w:ind w:right="0" w:left="3960" w:hanging="360"/>
+        <w:jc w:val="left"/>
+        <w:rPr>
+          <w:rFonts w:ascii="Times New Roman" w:hAnsi="Times New Roman" w:cs="Times New Roman" w:eastAsia="Times New Roman"/>
+          <w:color w:val="auto"/>
+          <w:spacing w:val="0"/>
+          <w:position w:val="0"/>
+          <w:sz w:val="24"/>
+          <w:shd w:fill="auto" w:val="clear"/>
+        </w:rPr>
+      </w:pPr>
+      <w:r>
+        <w:rPr>
+          <w:rFonts w:ascii="Calibri" w:hAnsi="Calibri" w:cs="Calibri" w:eastAsia="Calibri"/>
+          <w:color w:val="auto"/>
+          <w:spacing w:val="0"/>
+          <w:position w:val="0"/>
+          <w:sz w:val="22"/>
+          <w:shd w:fill="auto" w:val="clear"/>
+        </w:rPr>
+        <w:t xml:space="preserve">These ogres just walked into the library, grabbed some staffs, and just decided to become the library's gaurds.</w:t>
+      </w:r>
+    </w:p>
+    <w:p>
+      <w:pPr>
+        <w:numPr>
+          <w:ilvl w:val="0"/>
+          <w:numId w:val="3"/>
+        </w:numPr>
+        <w:spacing w:before="0" w:after="160" w:line="259"/>
+        <w:ind w:right="0" w:left="3240" w:hanging="360"/>
+        <w:jc w:val="left"/>
+        <w:rPr>
+          <w:rFonts w:ascii="Times New Roman" w:hAnsi="Times New Roman" w:cs="Times New Roman" w:eastAsia="Times New Roman"/>
+          <w:color w:val="auto"/>
+          <w:spacing w:val="0"/>
+          <w:position w:val="0"/>
+          <w:sz w:val="24"/>
+          <w:shd w:fill="auto" w:val="clear"/>
+        </w:rPr>
+      </w:pPr>
+      <w:r>
+        <w:rPr>
+          <w:rFonts w:ascii="Times New Roman" w:hAnsi="Times New Roman" w:cs="Times New Roman" w:eastAsia="Times New Roman"/>
+          <w:color w:val="auto"/>
+          <w:spacing w:val="0"/>
+          <w:position w:val="0"/>
+          <w:sz w:val="24"/>
+          <w:shd w:fill="auto" w:val="clear"/>
+        </w:rPr>
+        <w:t xml:space="preserve">Animated Golem (Moves towards player at a slow speed, slams ground to fire rocks in an arc towards the player with a low fire rate, average health, splits into 2 smaller Animated Golems when destroyed (these smaller Animated Golems do not split when destroyed))</w:t>
+      </w:r>
+    </w:p>
+    <w:p>
+      <w:pPr>
+        <w:numPr>
+          <w:ilvl w:val="0"/>
+          <w:numId w:val="3"/>
+        </w:numPr>
+        <w:spacing w:before="0" w:after="160" w:line="259"/>
+        <w:ind w:right="0" w:left="3960" w:hanging="360"/>
+        <w:jc w:val="left"/>
+        <w:rPr>
+          <w:rFonts w:ascii="Times New Roman" w:hAnsi="Times New Roman" w:cs="Times New Roman" w:eastAsia="Times New Roman"/>
+          <w:color w:val="auto"/>
+          <w:spacing w:val="0"/>
+          <w:position w:val="0"/>
+          <w:sz w:val="24"/>
+          <w:shd w:fill="auto" w:val="clear"/>
+        </w:rPr>
+      </w:pPr>
+      <w:r>
+        <w:rPr>
+          <w:rFonts w:ascii="Times New Roman" w:hAnsi="Times New Roman" w:cs="Times New Roman" w:eastAsia="Times New Roman"/>
+          <w:color w:val="auto"/>
+          <w:spacing w:val="0"/>
+          <w:position w:val="0"/>
+          <w:sz w:val="24"/>
+          <w:shd w:fill="auto" w:val="clear"/>
+        </w:rPr>
+        <w:t xml:space="preserve">Some wizard looked at a pile of rocks one day and said, "Wouldn't it be cool if those moved?" Now everyone is doing it.</w:t>
+      </w:r>
+    </w:p>
+    <w:p>
+      <w:pPr>
+        <w:numPr>
+          <w:ilvl w:val="0"/>
+          <w:numId w:val="3"/>
+        </w:numPr>
+        <w:spacing w:before="0" w:after="160" w:line="259"/>
+        <w:ind w:right="0" w:left="3240" w:hanging="360"/>
+        <w:jc w:val="left"/>
+        <w:rPr>
+          <w:rFonts w:ascii="Calibri" w:hAnsi="Calibri" w:cs="Calibri" w:eastAsia="Calibri"/>
+          <w:color w:val="auto"/>
+          <w:spacing w:val="0"/>
+          <w:position w:val="0"/>
+          <w:sz w:val="22"/>
+          <w:shd w:fill="auto" w:val="clear"/>
+        </w:rPr>
+      </w:pPr>
+      <w:r>
+        <w:rPr>
+          <w:rFonts w:ascii="Times New Roman" w:hAnsi="Times New Roman" w:cs="Times New Roman" w:eastAsia="Times New Roman"/>
+          <w:color w:val="auto"/>
+          <w:spacing w:val="0"/>
+          <w:position w:val="0"/>
+          <w:sz w:val="24"/>
+          <w:shd w:fill="auto" w:val="clear"/>
+        </w:rPr>
+        <w:t xml:space="preserve">Apprentice</w:t>
+      </w:r>
+      <w:r>
+        <w:rPr>
+          <w:rFonts w:ascii="Calibri" w:hAnsi="Calibri" w:cs="Calibri" w:eastAsia="Calibri"/>
+          <w:color w:val="auto"/>
+          <w:spacing w:val="0"/>
+          <w:position w:val="0"/>
+          <w:sz w:val="22"/>
+          <w:shd w:fill="auto" w:val="clear"/>
+        </w:rPr>
+        <w:t xml:space="preserve"> (Moves away from player at an average speed, uses Burst-Fire weapon, average health)</w:t>
+      </w:r>
+    </w:p>
+    <w:p>
+      <w:pPr>
+        <w:numPr>
+          <w:ilvl w:val="0"/>
+          <w:numId w:val="3"/>
+        </w:numPr>
+        <w:spacing w:before="0" w:after="160" w:line="259"/>
+        <w:ind w:right="0" w:left="3960" w:hanging="360"/>
+        <w:jc w:val="left"/>
+        <w:rPr>
+          <w:rFonts w:ascii="Times New Roman" w:hAnsi="Times New Roman" w:cs="Times New Roman" w:eastAsia="Times New Roman"/>
+          <w:color w:val="auto"/>
+          <w:spacing w:val="0"/>
+          <w:position w:val="0"/>
+          <w:sz w:val="24"/>
+          <w:shd w:fill="auto" w:val="clear"/>
+        </w:rPr>
+      </w:pPr>
+      <w:r>
+        <w:rPr>
+          <w:rFonts w:ascii="Times New Roman" w:hAnsi="Times New Roman" w:cs="Times New Roman" w:eastAsia="Times New Roman"/>
+          <w:color w:val="auto"/>
+          <w:spacing w:val="0"/>
+          <w:position w:val="0"/>
+          <w:sz w:val="24"/>
+          <w:shd w:fill="auto" w:val="clear"/>
+        </w:rPr>
+        <w:t xml:space="preserve">The Apprentices flocked to the Living Library to learn from the powerful wizard who lived there.</w:t>
+      </w:r>
+    </w:p>
+    <w:p>
+      <w:pPr>
+        <w:numPr>
+          <w:ilvl w:val="0"/>
+          <w:numId w:val="3"/>
+        </w:numPr>
+        <w:spacing w:before="0" w:after="160" w:line="259"/>
+        <w:ind w:right="0" w:left="2520" w:hanging="360"/>
+        <w:jc w:val="left"/>
+        <w:rPr>
+          <w:rFonts w:ascii="Times New Roman" w:hAnsi="Times New Roman" w:cs="Times New Roman" w:eastAsia="Times New Roman"/>
+          <w:color w:val="auto"/>
+          <w:spacing w:val="0"/>
+          <w:position w:val="0"/>
+          <w:sz w:val="24"/>
+          <w:shd w:fill="auto" w:val="clear"/>
+        </w:rPr>
+      </w:pPr>
+      <w:r>
+        <w:rPr>
+          <w:rFonts w:ascii="Times New Roman" w:hAnsi="Times New Roman" w:cs="Times New Roman" w:eastAsia="Times New Roman"/>
+          <w:color w:val="auto"/>
+          <w:spacing w:val="0"/>
+          <w:position w:val="0"/>
+          <w:sz w:val="24"/>
+          <w:shd w:fill="auto" w:val="clear"/>
+        </w:rPr>
+        <w:t xml:space="preserve">Boss</w:t>
+      </w:r>
+    </w:p>
+    <w:p>
+      <w:pPr>
+        <w:numPr>
+          <w:ilvl w:val="0"/>
+          <w:numId w:val="3"/>
+        </w:numPr>
+        <w:spacing w:before="0" w:after="160" w:line="259"/>
+        <w:ind w:right="0" w:left="3240" w:hanging="360"/>
+        <w:jc w:val="left"/>
+        <w:rPr>
+          <w:rFonts w:ascii="Times New Roman" w:hAnsi="Times New Roman" w:cs="Times New Roman" w:eastAsia="Times New Roman"/>
+          <w:color w:val="auto"/>
+          <w:spacing w:val="0"/>
+          <w:position w:val="0"/>
+          <w:sz w:val="24"/>
+          <w:shd w:fill="auto" w:val="clear"/>
+        </w:rPr>
+      </w:pPr>
+      <w:r>
+        <w:rPr>
+          <w:rFonts w:ascii="Times New Roman" w:hAnsi="Times New Roman" w:cs="Times New Roman" w:eastAsia="Times New Roman"/>
+          <w:color w:val="auto"/>
+          <w:spacing w:val="0"/>
+          <w:position w:val="0"/>
+          <w:sz w:val="22"/>
+          <w:shd w:fill="auto" w:val="clear"/>
+        </w:rPr>
+        <w:t xml:space="preserve">The Librarian (Most likely will move erraticaly at a fast speed, uses various attacks, high health)</w:t>
+      </w:r>
+    </w:p>
+    <w:p>
+      <w:pPr>
+        <w:numPr>
+          <w:ilvl w:val="0"/>
+          <w:numId w:val="3"/>
+        </w:numPr>
+        <w:spacing w:before="0" w:after="160" w:line="259"/>
+        <w:ind w:right="0" w:left="3960" w:hanging="360"/>
+        <w:jc w:val="left"/>
+        <w:rPr>
+          <w:rFonts w:ascii="Times New Roman" w:hAnsi="Times New Roman" w:cs="Times New Roman" w:eastAsia="Times New Roman"/>
+          <w:color w:val="auto"/>
+          <w:spacing w:val="0"/>
+          <w:position w:val="0"/>
+          <w:sz w:val="24"/>
+          <w:shd w:fill="auto" w:val="clear"/>
+        </w:rPr>
+      </w:pPr>
+      <w:r>
+        <w:rPr>
+          <w:rFonts w:ascii="Times New Roman" w:hAnsi="Times New Roman" w:cs="Times New Roman" w:eastAsia="Times New Roman"/>
+          <w:color w:val="auto"/>
+          <w:spacing w:val="0"/>
+          <w:position w:val="0"/>
+          <w:sz w:val="22"/>
+          <w:shd w:fill="auto" w:val="clear"/>
+        </w:rPr>
+        <w:t xml:space="preserve">Attacks</w:t>
+      </w:r>
+    </w:p>
+    <w:p>
+      <w:pPr>
+        <w:numPr>
+          <w:ilvl w:val="0"/>
+          <w:numId w:val="3"/>
+        </w:numPr>
+        <w:spacing w:before="0" w:after="160" w:line="259"/>
+        <w:ind w:right="0" w:left="4680" w:hanging="360"/>
+        <w:jc w:val="left"/>
+        <w:rPr>
+          <w:rFonts w:ascii="Times New Roman" w:hAnsi="Times New Roman" w:cs="Times New Roman" w:eastAsia="Times New Roman"/>
+          <w:color w:val="auto"/>
+          <w:spacing w:val="0"/>
+          <w:position w:val="0"/>
+          <w:sz w:val="24"/>
+          <w:shd w:fill="auto" w:val="clear"/>
+        </w:rPr>
+      </w:pPr>
+      <w:r>
+        <w:rPr>
+          <w:rFonts w:ascii="Times New Roman" w:hAnsi="Times New Roman" w:cs="Times New Roman" w:eastAsia="Times New Roman"/>
+          <w:color w:val="auto"/>
+          <w:spacing w:val="0"/>
+          <w:position w:val="0"/>
+          <w:sz w:val="24"/>
+          <w:shd w:fill="auto" w:val="clear"/>
+        </w:rPr>
+        <w:t xml:space="preserve">a</w:t>
+      </w:r>
+    </w:p>
+    <w:p>
+      <w:pPr>
+        <w:numPr>
+          <w:ilvl w:val="0"/>
+          <w:numId w:val="3"/>
+        </w:numPr>
+        <w:spacing w:before="0" w:after="160" w:line="259"/>
+        <w:ind w:right="0" w:left="3960" w:hanging="360"/>
+        <w:jc w:val="left"/>
+        <w:rPr>
+          <w:rFonts w:ascii="Times New Roman" w:hAnsi="Times New Roman" w:cs="Times New Roman" w:eastAsia="Times New Roman"/>
+          <w:color w:val="auto"/>
+          <w:spacing w:val="0"/>
+          <w:position w:val="0"/>
+          <w:sz w:val="24"/>
+          <w:shd w:fill="auto" w:val="clear"/>
+        </w:rPr>
+      </w:pPr>
+      <w:r>
+        <w:rPr>
+          <w:rFonts w:ascii="Times New Roman" w:hAnsi="Times New Roman" w:cs="Times New Roman" w:eastAsia="Times New Roman"/>
+          <w:color w:val="auto"/>
+          <w:spacing w:val="0"/>
+          <w:position w:val="0"/>
+          <w:sz w:val="24"/>
+          <w:shd w:fill="auto" w:val="clear"/>
+        </w:rPr>
+        <w:t xml:space="preserve">Appearance/lore</w:t>
+      </w:r>
+    </w:p>
+    <w:p>
+      <w:pPr>
+        <w:numPr>
+          <w:ilvl w:val="0"/>
+          <w:numId w:val="3"/>
+        </w:numPr>
+        <w:spacing w:before="0" w:after="160" w:line="259"/>
+        <w:ind w:right="0" w:left="4680" w:hanging="360"/>
+        <w:jc w:val="left"/>
+        <w:rPr>
+          <w:rFonts w:ascii="Times New Roman" w:hAnsi="Times New Roman" w:cs="Times New Roman" w:eastAsia="Times New Roman"/>
+          <w:color w:val="auto"/>
+          <w:spacing w:val="0"/>
+          <w:position w:val="0"/>
+          <w:sz w:val="24"/>
+          <w:shd w:fill="auto" w:val="clear"/>
+        </w:rPr>
+      </w:pPr>
+      <w:r>
+        <w:rPr>
+          <w:rFonts w:ascii="Times New Roman" w:hAnsi="Times New Roman" w:cs="Times New Roman" w:eastAsia="Times New Roman"/>
+          <w:color w:val="auto"/>
+          <w:spacing w:val="0"/>
+          <w:position w:val="0"/>
+          <w:sz w:val="24"/>
+          <w:shd w:fill="auto" w:val="clear"/>
+        </w:rPr>
+        <w:t xml:space="preserve">The Librarian is a robed figure similar to Wand Man.</w:t>
+      </w:r>
+    </w:p>
+    <w:p>
+      <w:pPr>
+        <w:numPr>
+          <w:ilvl w:val="0"/>
+          <w:numId w:val="3"/>
+        </w:numPr>
+        <w:spacing w:before="0" w:after="160" w:line="259"/>
+        <w:ind w:right="0" w:left="4680" w:hanging="360"/>
+        <w:jc w:val="left"/>
+        <w:rPr>
+          <w:rFonts w:ascii="Times New Roman" w:hAnsi="Times New Roman" w:cs="Times New Roman" w:eastAsia="Times New Roman"/>
+          <w:color w:val="auto"/>
+          <w:spacing w:val="0"/>
+          <w:position w:val="0"/>
+          <w:sz w:val="24"/>
+          <w:shd w:fill="auto" w:val="clear"/>
+        </w:rPr>
+      </w:pPr>
+      <w:r>
+        <w:rPr>
+          <w:rFonts w:ascii="Times New Roman" w:hAnsi="Times New Roman" w:cs="Times New Roman" w:eastAsia="Times New Roman"/>
+          <w:color w:val="auto"/>
+          <w:spacing w:val="0"/>
+          <w:position w:val="0"/>
+          <w:sz w:val="24"/>
+          <w:shd w:fill="auto" w:val="clear"/>
+        </w:rPr>
+        <w:t xml:space="preserve">The Librarian was once a normal wizard, but found himslef in a library filled with </w:t>
+      </w:r>
+      <w:r>
+        <w:rPr>
+          <w:rFonts w:ascii="Times New Roman" w:hAnsi="Times New Roman" w:cs="Times New Roman" w:eastAsia="Times New Roman"/>
+          <w:i/>
+          <w:color w:val="auto"/>
+          <w:spacing w:val="0"/>
+          <w:position w:val="0"/>
+          <w:sz w:val="24"/>
+          <w:shd w:fill="auto" w:val="clear"/>
+        </w:rPr>
+        <w:t xml:space="preserve">Magical </w:t>
+      </w:r>
+      <w:r>
+        <w:rPr>
+          <w:rFonts w:ascii="Times New Roman" w:hAnsi="Times New Roman" w:cs="Times New Roman" w:eastAsia="Times New Roman"/>
+          <w:color w:val="auto"/>
+          <w:spacing w:val="0"/>
+          <w:position w:val="0"/>
+          <w:sz w:val="24"/>
+          <w:shd w:fill="auto" w:val="clear"/>
+        </w:rPr>
+        <w:t xml:space="preserve">information. After absorbing all the information the library had to offer, he infused it with </w:t>
+      </w:r>
+      <w:r>
+        <w:rPr>
+          <w:rFonts w:ascii="Times New Roman" w:hAnsi="Times New Roman" w:cs="Times New Roman" w:eastAsia="Times New Roman"/>
+          <w:i/>
+          <w:color w:val="auto"/>
+          <w:spacing w:val="0"/>
+          <w:position w:val="0"/>
+          <w:sz w:val="24"/>
+          <w:shd w:fill="auto" w:val="clear"/>
+        </w:rPr>
+        <w:t xml:space="preserve">magic</w:t>
+      </w:r>
+      <w:r>
+        <w:rPr>
+          <w:rFonts w:ascii="Times New Roman" w:hAnsi="Times New Roman" w:cs="Times New Roman" w:eastAsia="Times New Roman"/>
+          <w:color w:val="auto"/>
+          <w:spacing w:val="0"/>
+          <w:position w:val="0"/>
+          <w:sz w:val="24"/>
+          <w:shd w:fill="auto" w:val="clear"/>
+        </w:rPr>
+        <w:t xml:space="preserve"> and turned it into his sanctuary.</w:t>
       </w:r>
     </w:p>
     <w:p>

</xml_diff>

<commit_message>
Edited gdd and magic missile slightly
</commit_message>
<xml_diff>
--- a/Documentation/GDD.docx
+++ b/Documentation/GDD.docx
@@ -1,6 +1,6 @@
 
 <file path=word/document.xml><?xml version="1.0" encoding="utf-8"?>
-<w:document xmlns:wpc="http://schemas.microsoft.com/office/word/2010/wordprocessingCanvas" xmlns:mc="http://schemas.openxmlformats.org/markup-compatibility/2006" xmlns:o="urn:schemas-microsoft-com:office:office" xmlns:r="http://schemas.openxmlformats.org/officeDocument/2006/relationships" xmlns:m="http://schemas.openxmlformats.org/officeDocument/2006/math" xmlns:v="urn:schemas-microsoft-com:vml" xmlns:wp14="http://schemas.microsoft.com/office/word/2010/wordprocessingDrawing" xmlns:wp="http://schemas.openxmlformats.org/drawingml/2006/wordprocessingDrawing" xmlns:w10="urn:schemas-microsoft-com:office:word" xmlns:w="http://schemas.openxmlformats.org/wordprocessingml/2006/main" xmlns:w14="http://schemas.microsoft.com/office/word/2010/wordml" xmlns:wpg="http://schemas.microsoft.com/office/word/2010/wordprocessingGroup" xmlns:wpi="http://schemas.microsoft.com/office/word/2010/wordprocessingInk" xmlns:wne="http://schemas.microsoft.com/office/word/2006/wordml" xmlns:wps="http://schemas.microsoft.com/office/word/2010/wordprocessingShape" mc:Ignorable="w14 wp14">
+<w:document xmlns:wpc="http://schemas.microsoft.com/office/word/2010/wordprocessingCanvas" xmlns:mc="http://schemas.openxmlformats.org/markup-compatibility/2006" xmlns:o="urn:schemas-microsoft-com:office:office" xmlns:r="http://schemas.openxmlformats.org/officeDocument/2006/relationships" xmlns:m="http://schemas.openxmlformats.org/officeDocument/2006/math" xmlns:v="urn:schemas-microsoft-com:vml" xmlns:wp14="http://schemas.microsoft.com/office/word/2010/wordprocessingDrawing" xmlns:wp="http://schemas.openxmlformats.org/drawingml/2006/wordprocessingDrawing" xmlns:w10="urn:schemas-microsoft-com:office:word" xmlns:w="http://schemas.openxmlformats.org/wordprocessingml/2006/main" xmlns:w14="http://schemas.microsoft.com/office/word/2010/wordml" xmlns:w15="http://schemas.microsoft.com/office/word/2012/wordml" xmlns:wpg="http://schemas.microsoft.com/office/word/2010/wordprocessingGroup" xmlns:wpi="http://schemas.microsoft.com/office/word/2010/wordprocessingInk" xmlns:wne="http://schemas.microsoft.com/office/word/2006/wordml" xmlns:wps="http://schemas.microsoft.com/office/word/2010/wordprocessingShape" mc:Ignorable="w14 w15 wp14">
   <w:body>
     <w:p>
       <w:pPr>
@@ -2570,7 +2570,35 @@
           <w:rFonts w:ascii="Times New Roman" w:hAnsi="Times New Roman" w:cs="Times New Roman"/>
           <w:sz w:val="28"/>
         </w:rPr>
-        <w:t>Seeking Arrow (Average fire rate, low damage, fires a projectile that after hitting an enemy changes direction towards the next closest enemy)</w:t>
+        <w:t xml:space="preserve">Seeking Arrow (Average fire rate, </w:t>
+      </w:r>
+      <w:r>
+        <w:rPr>
+          <w:rFonts w:ascii="Times New Roman" w:hAnsi="Times New Roman" w:cs="Times New Roman"/>
+          <w:sz w:val="28"/>
+        </w:rPr>
+        <w:t>average</w:t>
+      </w:r>
+      <w:r>
+        <w:rPr>
+          <w:rFonts w:ascii="Times New Roman" w:hAnsi="Times New Roman" w:cs="Times New Roman"/>
+          <w:sz w:val="28"/>
+        </w:rPr>
+        <w:t xml:space="preserve"> damage, fires a projectile that </w:t>
+      </w:r>
+      <w:r>
+        <w:rPr>
+          <w:rFonts w:ascii="Times New Roman" w:hAnsi="Times New Roman" w:cs="Times New Roman"/>
+          <w:sz w:val="28"/>
+        </w:rPr>
+        <w:t>follows the mouse’s position</w:t>
+      </w:r>
+      <w:r>
+        <w:rPr>
+          <w:rFonts w:ascii="Times New Roman" w:hAnsi="Times New Roman" w:cs="Times New Roman"/>
+          <w:sz w:val="28"/>
+        </w:rPr>
+        <w:t>)</w:t>
       </w:r>
     </w:p>
     <w:p>
@@ -2593,7 +2621,7 @@
           <w:rFonts w:ascii="Times New Roman" w:hAnsi="Times New Roman" w:cs="Times New Roman"/>
           <w:sz w:val="28"/>
         </w:rPr>
-        <w:t>Exploding Shot (Low fire rate, average damage, fires a projectile that explodes into a ring of 10 smaller projectiles that deal low damage upon contact)</w:t>
+        <w:t>Ice Spear (Average fire rate, low damage, bounces to the closest enemy after hitting an enemy)</w:t>
       </w:r>
     </w:p>
     <w:p>
@@ -2616,430 +2644,469 @@
           <w:rFonts w:ascii="Times New Roman" w:hAnsi="Times New Roman" w:cs="Times New Roman"/>
           <w:sz w:val="28"/>
         </w:rPr>
-        <w:t>Bubble Trap (Low fire rate, no damage, fires a projectile that traps enemies for a short time, preventing them from moving and firing)</w:t>
-      </w:r>
-    </w:p>
-    <w:p>
-      <w:pPr>
-        <w:numPr>
-          <w:ilvl w:val="0"/>
-          <w:numId w:val="2"/>
-        </w:numPr>
-        <w:autoSpaceDE w:val="0"/>
-        <w:autoSpaceDN w:val="0"/>
-        <w:adjustRightInd w:val="0"/>
-        <w:spacing w:line="252" w:lineRule="auto"/>
-        <w:ind w:left="1080" w:hanging="360"/>
-        <w:rPr>
-          <w:rFonts w:ascii="Times New Roman" w:hAnsi="Times New Roman" w:cs="Times New Roman"/>
-        </w:rPr>
-      </w:pPr>
-      <w:r>
-        <w:rPr>
-          <w:rFonts w:ascii="Times New Roman" w:hAnsi="Times New Roman" w:cs="Times New Roman"/>
-          <w:sz w:val="28"/>
-        </w:rPr>
-        <w:t>Acid Pool (Low fire rate, low damage, fires a projectile that leaves a pool of acid on contact that deals high damage to enemies stepping on it)</w:t>
-      </w:r>
-    </w:p>
-    <w:p>
-      <w:pPr>
-        <w:numPr>
-          <w:ilvl w:val="0"/>
-          <w:numId w:val="2"/>
-        </w:numPr>
-        <w:autoSpaceDE w:val="0"/>
-        <w:autoSpaceDN w:val="0"/>
-        <w:adjustRightInd w:val="0"/>
-        <w:spacing w:line="252" w:lineRule="auto"/>
-        <w:ind w:left="1080" w:hanging="360"/>
-        <w:rPr>
-          <w:rFonts w:ascii="Times New Roman" w:hAnsi="Times New Roman" w:cs="Times New Roman"/>
-        </w:rPr>
-      </w:pPr>
-      <w:r>
-        <w:rPr>
-          <w:rFonts w:ascii="Times New Roman" w:hAnsi="Times New Roman" w:cs="Times New Roman"/>
-          <w:sz w:val="28"/>
-        </w:rPr>
-        <w:t>Ring of Fire (Low fire rate, average damage, fires a ring of 15 flaming projectiles around Wand Man that set enemies they hit on fire)</w:t>
-      </w:r>
-    </w:p>
-    <w:p>
-      <w:pPr>
-        <w:numPr>
-          <w:ilvl w:val="0"/>
-          <w:numId w:val="2"/>
-        </w:numPr>
-        <w:autoSpaceDE w:val="0"/>
-        <w:autoSpaceDN w:val="0"/>
-        <w:adjustRightInd w:val="0"/>
-        <w:spacing w:line="252" w:lineRule="auto"/>
-        <w:ind w:left="1080" w:hanging="360"/>
-        <w:rPr>
-          <w:rFonts w:ascii="Times New Roman" w:hAnsi="Times New Roman" w:cs="Times New Roman"/>
-        </w:rPr>
-      </w:pPr>
-      <w:r>
-        <w:rPr>
-          <w:rFonts w:ascii="Times New Roman" w:hAnsi="Times New Roman" w:cs="Times New Roman"/>
-          <w:sz w:val="28"/>
-        </w:rPr>
-        <w:t>Dragon Scale Stream (Very high fire rate, average damage, fires flaming projectiles at random angles in front of the player that set enemies they hit on fire) (This spell can only be unlocked by defeating the Dragon boss, and has a low chance of being unlocked)</w:t>
-      </w:r>
-    </w:p>
-    <w:p>
-      <w:pPr>
-        <w:numPr>
-          <w:ilvl w:val="0"/>
-          <w:numId w:val="2"/>
-        </w:numPr>
-        <w:autoSpaceDE w:val="0"/>
-        <w:autoSpaceDN w:val="0"/>
-        <w:adjustRightInd w:val="0"/>
-        <w:spacing w:line="252" w:lineRule="auto"/>
-        <w:ind w:left="1080" w:hanging="360"/>
-        <w:rPr>
-          <w:rFonts w:ascii="Times New Roman" w:hAnsi="Times New Roman" w:cs="Times New Roman"/>
-        </w:rPr>
-      </w:pPr>
-      <w:r>
-        <w:rPr>
-          <w:rFonts w:ascii="Times New Roman" w:hAnsi="Times New Roman" w:cs="Times New Roman"/>
-          <w:sz w:val="28"/>
-        </w:rPr>
-        <w:t>We will add more spell types as we think of th</w:t>
-      </w:r>
-      <w:r>
-        <w:rPr>
-          <w:rFonts w:ascii="Times New Roman" w:hAnsi="Times New Roman" w:cs="Times New Roman"/>
-          <w:sz w:val="28"/>
-        </w:rPr>
-        <w:t>em later</w:t>
-      </w:r>
-    </w:p>
-    <w:p>
-      <w:pPr>
-        <w:numPr>
-          <w:ilvl w:val="0"/>
-          <w:numId w:val="2"/>
-        </w:numPr>
-        <w:autoSpaceDE w:val="0"/>
-        <w:autoSpaceDN w:val="0"/>
-        <w:adjustRightInd w:val="0"/>
-        <w:spacing w:line="252" w:lineRule="auto"/>
-        <w:ind w:left="360" w:hanging="360"/>
-        <w:rPr>
-          <w:rFonts w:ascii="Times New Roman" w:hAnsi="Times New Roman" w:cs="Times New Roman"/>
-        </w:rPr>
-      </w:pPr>
-      <w:r>
-        <w:rPr>
-          <w:rFonts w:ascii="Times New Roman" w:hAnsi="Times New Roman" w:cs="Times New Roman"/>
-          <w:sz w:val="36"/>
-        </w:rPr>
-        <w:t>Other Core Mechanics</w:t>
-      </w:r>
-    </w:p>
-    <w:p>
-      <w:pPr>
-        <w:numPr>
-          <w:ilvl w:val="0"/>
-          <w:numId w:val="2"/>
-        </w:numPr>
-        <w:autoSpaceDE w:val="0"/>
-        <w:autoSpaceDN w:val="0"/>
-        <w:adjustRightInd w:val="0"/>
-        <w:spacing w:line="252" w:lineRule="auto"/>
-        <w:ind w:left="720" w:hanging="360"/>
-        <w:rPr>
-          <w:rFonts w:ascii="Times New Roman" w:hAnsi="Times New Roman" w:cs="Times New Roman"/>
-        </w:rPr>
-      </w:pPr>
-      <w:r>
-        <w:rPr>
-          <w:rFonts w:ascii="Times New Roman" w:hAnsi="Times New Roman" w:cs="Times New Roman"/>
-          <w:sz w:val="32"/>
-        </w:rPr>
-        <w:t>Room System</w:t>
-      </w:r>
-    </w:p>
-    <w:p>
-      <w:pPr>
-        <w:numPr>
-          <w:ilvl w:val="0"/>
-          <w:numId w:val="2"/>
-        </w:numPr>
-        <w:autoSpaceDE w:val="0"/>
-        <w:autoSpaceDN w:val="0"/>
-        <w:adjustRightInd w:val="0"/>
-        <w:spacing w:line="252" w:lineRule="auto"/>
-        <w:ind w:left="1080" w:hanging="360"/>
-        <w:rPr>
-          <w:rFonts w:ascii="Times New Roman" w:hAnsi="Times New Roman" w:cs="Times New Roman"/>
-        </w:rPr>
-      </w:pPr>
-      <w:r>
-        <w:rPr>
-          <w:rFonts w:ascii="Times New Roman" w:hAnsi="Times New Roman" w:cs="Times New Roman"/>
-          <w:sz w:val="28"/>
-        </w:rPr>
-        <w:t>We will have a randomly generated room system, using preset layouts of rooms and connecting them together for each area.</w:t>
-      </w:r>
-    </w:p>
-    <w:p>
-      <w:pPr>
-        <w:numPr>
-          <w:ilvl w:val="0"/>
-          <w:numId w:val="2"/>
-        </w:numPr>
-        <w:autoSpaceDE w:val="0"/>
-        <w:autoSpaceDN w:val="0"/>
-        <w:adjustRightInd w:val="0"/>
-        <w:spacing w:line="252" w:lineRule="auto"/>
-        <w:ind w:left="1080" w:hanging="360"/>
-        <w:rPr>
-          <w:rFonts w:ascii="Times New Roman" w:hAnsi="Times New Roman" w:cs="Times New Roman"/>
-        </w:rPr>
-      </w:pPr>
-      <w:r>
-        <w:rPr>
-          <w:rFonts w:ascii="Times New Roman" w:hAnsi="Times New Roman" w:cs="Times New Roman"/>
-          <w:sz w:val="28"/>
-        </w:rPr>
-        <w:t>Each area will have a “treasure room” where they can unlock a new random spell from that specific area.</w:t>
-      </w:r>
-    </w:p>
-    <w:p>
-      <w:pPr>
-        <w:numPr>
-          <w:ilvl w:val="0"/>
-          <w:numId w:val="2"/>
-        </w:numPr>
-        <w:autoSpaceDE w:val="0"/>
-        <w:autoSpaceDN w:val="0"/>
-        <w:adjustRightInd w:val="0"/>
-        <w:spacing w:line="252" w:lineRule="auto"/>
-        <w:ind w:left="360" w:hanging="360"/>
-        <w:rPr>
-          <w:rFonts w:ascii="Times New Roman" w:hAnsi="Times New Roman" w:cs="Times New Roman"/>
-        </w:rPr>
-      </w:pPr>
-      <w:r>
-        <w:rPr>
-          <w:rFonts w:ascii="Times New Roman" w:hAnsi="Times New Roman" w:cs="Times New Roman"/>
-          <w:sz w:val="32"/>
-        </w:rPr>
-        <w:t>Spell Unlocking</w:t>
-      </w:r>
-    </w:p>
-    <w:p>
-      <w:pPr>
-        <w:numPr>
-          <w:ilvl w:val="0"/>
-          <w:numId w:val="2"/>
-        </w:numPr>
-        <w:autoSpaceDE w:val="0"/>
-        <w:autoSpaceDN w:val="0"/>
-        <w:adjustRightInd w:val="0"/>
-        <w:spacing w:line="252" w:lineRule="auto"/>
-        <w:ind w:left="1080" w:hanging="360"/>
-        <w:rPr>
-          <w:rFonts w:ascii="Times New Roman" w:hAnsi="Times New Roman" w:cs="Times New Roman"/>
-        </w:rPr>
-      </w:pPr>
-      <w:r>
-        <w:rPr>
-          <w:rFonts w:ascii="Times New Roman" w:hAnsi="Times New Roman" w:cs="Times New Roman"/>
-          <w:sz w:val="28"/>
-        </w:rPr>
-        <w:t>As previously mentioned, spells will be unlocked by finding a treasure room, but also by defeating a boss.</w:t>
-      </w:r>
-      <w:r>
-        <w:rPr>
-          <w:rFonts w:ascii="Times New Roman" w:hAnsi="Times New Roman" w:cs="Times New Roman"/>
-          <w:sz w:val="28"/>
-        </w:rPr>
-        <w:t xml:space="preserve"> Each boss will give the player one </w:t>
-      </w:r>
-      <w:r>
-        <w:rPr>
-          <w:rFonts w:ascii="Times New Roman" w:hAnsi="Times New Roman" w:cs="Times New Roman"/>
-          <w:sz w:val="28"/>
-        </w:rPr>
-        <w:lastRenderedPageBreak/>
-        <w:t>new random spell from a set of possible spells to give. Each boss will also have a few unique spells you can only get by defeating them.</w:t>
-      </w:r>
-    </w:p>
-    <w:p>
-      <w:pPr>
-        <w:numPr>
-          <w:ilvl w:val="0"/>
-          <w:numId w:val="2"/>
-        </w:numPr>
-        <w:autoSpaceDE w:val="0"/>
-        <w:autoSpaceDN w:val="0"/>
-        <w:adjustRightInd w:val="0"/>
-        <w:spacing w:line="252" w:lineRule="auto"/>
-        <w:ind w:left="360" w:hanging="360"/>
-        <w:rPr>
-          <w:rFonts w:ascii="Times New Roman" w:hAnsi="Times New Roman" w:cs="Times New Roman"/>
-        </w:rPr>
-      </w:pPr>
-      <w:r>
-        <w:rPr>
-          <w:rFonts w:ascii="Times New Roman" w:hAnsi="Times New Roman" w:cs="Times New Roman"/>
-          <w:sz w:val="32"/>
-        </w:rPr>
-        <w:t>Final Boss</w:t>
-      </w:r>
-      <w:r>
-        <w:rPr>
-          <w:rFonts w:ascii="Times New Roman" w:hAnsi="Times New Roman" w:cs="Times New Roman"/>
-          <w:sz w:val="32"/>
-        </w:rPr>
-        <w:t xml:space="preserve"> Possibilities</w:t>
-      </w:r>
-    </w:p>
-    <w:p>
-      <w:pPr>
-        <w:numPr>
-          <w:ilvl w:val="0"/>
-          <w:numId w:val="2"/>
-        </w:numPr>
-        <w:autoSpaceDE w:val="0"/>
-        <w:autoSpaceDN w:val="0"/>
-        <w:adjustRightInd w:val="0"/>
-        <w:spacing w:line="252" w:lineRule="auto"/>
-        <w:ind w:left="720" w:hanging="360"/>
-        <w:rPr>
-          <w:rFonts w:ascii="Times New Roman" w:hAnsi="Times New Roman" w:cs="Times New Roman"/>
-        </w:rPr>
-      </w:pPr>
-      <w:r>
-        <w:rPr>
-          <w:rFonts w:ascii="Times New Roman" w:hAnsi="Times New Roman" w:cs="Times New Roman"/>
-          <w:sz w:val="28"/>
-        </w:rPr>
-        <w:t>Hamberger Wizard, reincarnated</w:t>
-      </w:r>
-    </w:p>
-    <w:p>
-      <w:pPr>
-        <w:numPr>
-          <w:ilvl w:val="0"/>
-          <w:numId w:val="2"/>
-        </w:numPr>
-        <w:autoSpaceDE w:val="0"/>
-        <w:autoSpaceDN w:val="0"/>
-        <w:adjustRightInd w:val="0"/>
-        <w:spacing w:line="252" w:lineRule="auto"/>
-        <w:ind w:left="1080" w:hanging="360"/>
-        <w:rPr>
-          <w:rFonts w:ascii="Times New Roman" w:hAnsi="Times New Roman" w:cs="Times New Roman"/>
-        </w:rPr>
-      </w:pPr>
-      <w:r>
-        <w:rPr>
-          <w:rFonts w:ascii="Times New Roman" w:hAnsi="Times New Roman" w:cs="Times New Roman"/>
-          <w:sz w:val="24"/>
-        </w:rPr>
-        <w:t>Lore/Appearance</w:t>
-      </w:r>
-    </w:p>
-    <w:p>
-      <w:pPr>
-        <w:numPr>
-          <w:ilvl w:val="0"/>
-          <w:numId w:val="2"/>
-        </w:numPr>
-        <w:autoSpaceDE w:val="0"/>
-        <w:autoSpaceDN w:val="0"/>
-        <w:adjustRightInd w:val="0"/>
-        <w:spacing w:line="252" w:lineRule="auto"/>
-        <w:ind w:left="1440" w:hanging="360"/>
-        <w:rPr>
-          <w:rFonts w:ascii="Times New Roman" w:hAnsi="Times New Roman" w:cs="Times New Roman"/>
-        </w:rPr>
-      </w:pPr>
-      <w:r>
-        <w:rPr>
-          <w:rFonts w:ascii="Times New Roman" w:hAnsi="Times New Roman" w:cs="Times New Roman"/>
-          <w:sz w:val="24"/>
-        </w:rPr>
-        <w:t>Hamberger Wizard, after being defeated in the tutorial, was resurrected by a passing necromancer. Now back, with a thirst for vengeance, he trained while wand man defeated all the guardians of the areas. Now feeling confident in his newfound strength, Hamberger Wizard waits for Wand Man in the (Final Area Name) to challenge him again and defeat him once and for all.</w:t>
-      </w:r>
-    </w:p>
-    <w:p>
-      <w:pPr>
-        <w:numPr>
-          <w:ilvl w:val="0"/>
-          <w:numId w:val="2"/>
-        </w:numPr>
-        <w:autoSpaceDE w:val="0"/>
-        <w:autoSpaceDN w:val="0"/>
-        <w:adjustRightInd w:val="0"/>
-        <w:spacing w:line="252" w:lineRule="auto"/>
-        <w:ind w:left="720" w:hanging="360"/>
-        <w:rPr>
-          <w:rFonts w:ascii="Times New Roman" w:hAnsi="Times New Roman" w:cs="Times New Roman"/>
-        </w:rPr>
-      </w:pPr>
-      <w:r>
-        <w:rPr>
-          <w:rFonts w:ascii="Times New Roman" w:hAnsi="Times New Roman" w:cs="Times New Roman"/>
-          <w:sz w:val="28"/>
-        </w:rPr>
-        <w:t>Rix, the Shadowfiend</w:t>
-      </w:r>
-    </w:p>
-    <w:p>
-      <w:pPr>
-        <w:numPr>
-          <w:ilvl w:val="0"/>
-          <w:numId w:val="2"/>
-        </w:numPr>
-        <w:autoSpaceDE w:val="0"/>
-        <w:autoSpaceDN w:val="0"/>
-        <w:adjustRightInd w:val="0"/>
-        <w:spacing w:line="252" w:lineRule="auto"/>
-        <w:ind w:left="1080" w:hanging="360"/>
-        <w:rPr>
-          <w:rFonts w:ascii="Times New Roman" w:hAnsi="Times New Roman" w:cs="Times New Roman"/>
-        </w:rPr>
-      </w:pPr>
-      <w:r>
-        <w:rPr>
-          <w:rFonts w:ascii="Times New Roman" w:hAnsi="Times New Roman" w:cs="Times New Roman"/>
-          <w:sz w:val="24"/>
-        </w:rPr>
-        <w:t>Lore/Appearance</w:t>
-      </w:r>
-    </w:p>
-    <w:p>
-      <w:pPr>
-        <w:numPr>
-          <w:ilvl w:val="0"/>
-          <w:numId w:val="2"/>
-        </w:numPr>
-        <w:autoSpaceDE w:val="0"/>
-        <w:autoSpaceDN w:val="0"/>
-        <w:adjustRightInd w:val="0"/>
-        <w:spacing w:line="252" w:lineRule="auto"/>
-        <w:ind w:left="1440" w:hanging="360"/>
-        <w:rPr>
-          <w:rFonts w:ascii="Times New Roman" w:hAnsi="Times New Roman" w:cs="Times New Roman"/>
-        </w:rPr>
-      </w:pPr>
-      <w:r>
-        <w:rPr>
-          <w:rFonts w:ascii="Times New Roman" w:hAnsi="Times New Roman" w:cs="Times New Roman"/>
-          <w:sz w:val="24"/>
-        </w:rPr>
-        <w:t>???</w:t>
+        <w:t>Arc Lightning (Low fire rate, low damage, upon colliding with an enemy fires an arc of lightning at any other nearby enemies)</w:t>
       </w:r>
       <w:bookmarkStart w:id="0" w:name="_GoBack"/>
       <w:bookmarkEnd w:id="0"/>
+    </w:p>
+    <w:p>
+      <w:pPr>
+        <w:numPr>
+          <w:ilvl w:val="0"/>
+          <w:numId w:val="2"/>
+        </w:numPr>
+        <w:autoSpaceDE w:val="0"/>
+        <w:autoSpaceDN w:val="0"/>
+        <w:adjustRightInd w:val="0"/>
+        <w:spacing w:line="252" w:lineRule="auto"/>
+        <w:ind w:left="1080" w:hanging="360"/>
+        <w:rPr>
+          <w:rFonts w:ascii="Times New Roman" w:hAnsi="Times New Roman" w:cs="Times New Roman"/>
+        </w:rPr>
+      </w:pPr>
+      <w:r>
+        <w:rPr>
+          <w:rFonts w:ascii="Times New Roman" w:hAnsi="Times New Roman" w:cs="Times New Roman"/>
+          <w:sz w:val="28"/>
+        </w:rPr>
+        <w:t>Exploding Shot (Low fire rate, average damage, fires a projectile that explodes into a ring of 10 smaller projectiles that deal low damage upon contact)</w:t>
+      </w:r>
+    </w:p>
+    <w:p>
+      <w:pPr>
+        <w:numPr>
+          <w:ilvl w:val="0"/>
+          <w:numId w:val="2"/>
+        </w:numPr>
+        <w:autoSpaceDE w:val="0"/>
+        <w:autoSpaceDN w:val="0"/>
+        <w:adjustRightInd w:val="0"/>
+        <w:spacing w:line="252" w:lineRule="auto"/>
+        <w:ind w:left="1080" w:hanging="360"/>
+        <w:rPr>
+          <w:rFonts w:ascii="Times New Roman" w:hAnsi="Times New Roman" w:cs="Times New Roman"/>
+        </w:rPr>
+      </w:pPr>
+      <w:r>
+        <w:rPr>
+          <w:rFonts w:ascii="Times New Roman" w:hAnsi="Times New Roman" w:cs="Times New Roman"/>
+          <w:sz w:val="28"/>
+        </w:rPr>
+        <w:t>Bubble Trap (Low fire rate, no damage, fires a projectile that traps enemies for a short time, preventing them from moving and firing)</w:t>
+      </w:r>
+    </w:p>
+    <w:p>
+      <w:pPr>
+        <w:numPr>
+          <w:ilvl w:val="0"/>
+          <w:numId w:val="2"/>
+        </w:numPr>
+        <w:autoSpaceDE w:val="0"/>
+        <w:autoSpaceDN w:val="0"/>
+        <w:adjustRightInd w:val="0"/>
+        <w:spacing w:line="252" w:lineRule="auto"/>
+        <w:ind w:left="1080" w:hanging="360"/>
+        <w:rPr>
+          <w:rFonts w:ascii="Times New Roman" w:hAnsi="Times New Roman" w:cs="Times New Roman"/>
+        </w:rPr>
+      </w:pPr>
+      <w:r>
+        <w:rPr>
+          <w:rFonts w:ascii="Times New Roman" w:hAnsi="Times New Roman" w:cs="Times New Roman"/>
+          <w:sz w:val="28"/>
+        </w:rPr>
+        <w:t>Acid Pool (Low fire rate, low damage, fires a projectile that leaves a pool of acid on contact that deals high damage to enemies stepping on it)</w:t>
+      </w:r>
+    </w:p>
+    <w:p>
+      <w:pPr>
+        <w:numPr>
+          <w:ilvl w:val="0"/>
+          <w:numId w:val="2"/>
+        </w:numPr>
+        <w:autoSpaceDE w:val="0"/>
+        <w:autoSpaceDN w:val="0"/>
+        <w:adjustRightInd w:val="0"/>
+        <w:spacing w:line="252" w:lineRule="auto"/>
+        <w:ind w:left="1080" w:hanging="360"/>
+        <w:rPr>
+          <w:rFonts w:ascii="Times New Roman" w:hAnsi="Times New Roman" w:cs="Times New Roman"/>
+        </w:rPr>
+      </w:pPr>
+      <w:r>
+        <w:rPr>
+          <w:rFonts w:ascii="Times New Roman" w:hAnsi="Times New Roman" w:cs="Times New Roman"/>
+          <w:sz w:val="28"/>
+        </w:rPr>
+        <w:t>Ring of Fire (Low fire rate, average damage, fires a ring of 15 flaming projectiles around Wand Man that set enemies they hit on fire)</w:t>
+      </w:r>
+    </w:p>
+    <w:p>
+      <w:pPr>
+        <w:numPr>
+          <w:ilvl w:val="0"/>
+          <w:numId w:val="2"/>
+        </w:numPr>
+        <w:autoSpaceDE w:val="0"/>
+        <w:autoSpaceDN w:val="0"/>
+        <w:adjustRightInd w:val="0"/>
+        <w:spacing w:line="252" w:lineRule="auto"/>
+        <w:ind w:left="1080" w:hanging="360"/>
+        <w:rPr>
+          <w:rFonts w:ascii="Times New Roman" w:hAnsi="Times New Roman" w:cs="Times New Roman"/>
+        </w:rPr>
+      </w:pPr>
+      <w:r>
+        <w:rPr>
+          <w:rFonts w:ascii="Times New Roman" w:hAnsi="Times New Roman" w:cs="Times New Roman"/>
+          <w:sz w:val="28"/>
+        </w:rPr>
+        <w:t>Dragon Scale Stream (Very high fire rate, average damage, fires flaming projectiles at random angles in front of the player that set enemies they hit on fire) (This spell can only be unlocked by defeating the Dragon boss, and has a low chance of being unlocked)</w:t>
+      </w:r>
+    </w:p>
+    <w:p>
+      <w:pPr>
+        <w:numPr>
+          <w:ilvl w:val="0"/>
+          <w:numId w:val="2"/>
+        </w:numPr>
+        <w:autoSpaceDE w:val="0"/>
+        <w:autoSpaceDN w:val="0"/>
+        <w:adjustRightInd w:val="0"/>
+        <w:spacing w:line="252" w:lineRule="auto"/>
+        <w:ind w:left="1080" w:hanging="360"/>
+        <w:rPr>
+          <w:rFonts w:ascii="Times New Roman" w:hAnsi="Times New Roman" w:cs="Times New Roman"/>
+        </w:rPr>
+      </w:pPr>
+      <w:r>
+        <w:rPr>
+          <w:rFonts w:ascii="Times New Roman" w:hAnsi="Times New Roman" w:cs="Times New Roman"/>
+          <w:sz w:val="28"/>
+        </w:rPr>
+        <w:t>We will add more spell types as we think of th</w:t>
+      </w:r>
+      <w:r>
+        <w:rPr>
+          <w:rFonts w:ascii="Times New Roman" w:hAnsi="Times New Roman" w:cs="Times New Roman"/>
+          <w:sz w:val="28"/>
+        </w:rPr>
+        <w:t>em later</w:t>
+      </w:r>
+    </w:p>
+    <w:p>
+      <w:pPr>
+        <w:numPr>
+          <w:ilvl w:val="0"/>
+          <w:numId w:val="2"/>
+        </w:numPr>
+        <w:autoSpaceDE w:val="0"/>
+        <w:autoSpaceDN w:val="0"/>
+        <w:adjustRightInd w:val="0"/>
+        <w:spacing w:line="252" w:lineRule="auto"/>
+        <w:ind w:left="360" w:hanging="360"/>
+        <w:rPr>
+          <w:rFonts w:ascii="Times New Roman" w:hAnsi="Times New Roman" w:cs="Times New Roman"/>
+        </w:rPr>
+      </w:pPr>
+      <w:r>
+        <w:rPr>
+          <w:rFonts w:ascii="Times New Roman" w:hAnsi="Times New Roman" w:cs="Times New Roman"/>
+          <w:sz w:val="36"/>
+        </w:rPr>
+        <w:t>Other Core Mechanics</w:t>
+      </w:r>
+    </w:p>
+    <w:p>
+      <w:pPr>
+        <w:numPr>
+          <w:ilvl w:val="0"/>
+          <w:numId w:val="2"/>
+        </w:numPr>
+        <w:autoSpaceDE w:val="0"/>
+        <w:autoSpaceDN w:val="0"/>
+        <w:adjustRightInd w:val="0"/>
+        <w:spacing w:line="252" w:lineRule="auto"/>
+        <w:ind w:left="720" w:hanging="360"/>
+        <w:rPr>
+          <w:rFonts w:ascii="Times New Roman" w:hAnsi="Times New Roman" w:cs="Times New Roman"/>
+        </w:rPr>
+      </w:pPr>
+      <w:r>
+        <w:rPr>
+          <w:rFonts w:ascii="Times New Roman" w:hAnsi="Times New Roman" w:cs="Times New Roman"/>
+          <w:sz w:val="32"/>
+        </w:rPr>
+        <w:t>Room System</w:t>
+      </w:r>
+    </w:p>
+    <w:p>
+      <w:pPr>
+        <w:numPr>
+          <w:ilvl w:val="0"/>
+          <w:numId w:val="2"/>
+        </w:numPr>
+        <w:autoSpaceDE w:val="0"/>
+        <w:autoSpaceDN w:val="0"/>
+        <w:adjustRightInd w:val="0"/>
+        <w:spacing w:line="252" w:lineRule="auto"/>
+        <w:ind w:left="1080" w:hanging="360"/>
+        <w:rPr>
+          <w:rFonts w:ascii="Times New Roman" w:hAnsi="Times New Roman" w:cs="Times New Roman"/>
+        </w:rPr>
+      </w:pPr>
+      <w:r>
+        <w:rPr>
+          <w:rFonts w:ascii="Times New Roman" w:hAnsi="Times New Roman" w:cs="Times New Roman"/>
+          <w:sz w:val="28"/>
+        </w:rPr>
+        <w:t>We will have a randomly generated room system, using preset layouts of rooms and connecting them together for each area.</w:t>
+      </w:r>
+    </w:p>
+    <w:p>
+      <w:pPr>
+        <w:numPr>
+          <w:ilvl w:val="0"/>
+          <w:numId w:val="2"/>
+        </w:numPr>
+        <w:autoSpaceDE w:val="0"/>
+        <w:autoSpaceDN w:val="0"/>
+        <w:adjustRightInd w:val="0"/>
+        <w:spacing w:line="252" w:lineRule="auto"/>
+        <w:ind w:left="1080" w:hanging="360"/>
+        <w:rPr>
+          <w:rFonts w:ascii="Times New Roman" w:hAnsi="Times New Roman" w:cs="Times New Roman"/>
+        </w:rPr>
+      </w:pPr>
+      <w:r>
+        <w:rPr>
+          <w:rFonts w:ascii="Times New Roman" w:hAnsi="Times New Roman" w:cs="Times New Roman"/>
+          <w:sz w:val="28"/>
+        </w:rPr>
+        <w:lastRenderedPageBreak/>
+        <w:t>Each area will have a “treasure room” where they can unlock a new random spell from that specific area.</w:t>
+      </w:r>
+    </w:p>
+    <w:p>
+      <w:pPr>
+        <w:numPr>
+          <w:ilvl w:val="0"/>
+          <w:numId w:val="2"/>
+        </w:numPr>
+        <w:autoSpaceDE w:val="0"/>
+        <w:autoSpaceDN w:val="0"/>
+        <w:adjustRightInd w:val="0"/>
+        <w:spacing w:line="252" w:lineRule="auto"/>
+        <w:ind w:left="360" w:hanging="360"/>
+        <w:rPr>
+          <w:rFonts w:ascii="Times New Roman" w:hAnsi="Times New Roman" w:cs="Times New Roman"/>
+        </w:rPr>
+      </w:pPr>
+      <w:r>
+        <w:rPr>
+          <w:rFonts w:ascii="Times New Roman" w:hAnsi="Times New Roman" w:cs="Times New Roman"/>
+          <w:sz w:val="32"/>
+        </w:rPr>
+        <w:t>Spell Unlocking</w:t>
+      </w:r>
+    </w:p>
+    <w:p>
+      <w:pPr>
+        <w:numPr>
+          <w:ilvl w:val="0"/>
+          <w:numId w:val="2"/>
+        </w:numPr>
+        <w:autoSpaceDE w:val="0"/>
+        <w:autoSpaceDN w:val="0"/>
+        <w:adjustRightInd w:val="0"/>
+        <w:spacing w:line="252" w:lineRule="auto"/>
+        <w:ind w:left="1080" w:hanging="360"/>
+        <w:rPr>
+          <w:rFonts w:ascii="Times New Roman" w:hAnsi="Times New Roman" w:cs="Times New Roman"/>
+        </w:rPr>
+      </w:pPr>
+      <w:r>
+        <w:rPr>
+          <w:rFonts w:ascii="Times New Roman" w:hAnsi="Times New Roman" w:cs="Times New Roman"/>
+          <w:sz w:val="28"/>
+        </w:rPr>
+        <w:t>As previously mentioned, spells will be unlocked by finding a treasure room, but also by defeating a boss.</w:t>
+      </w:r>
+      <w:r>
+        <w:rPr>
+          <w:rFonts w:ascii="Times New Roman" w:hAnsi="Times New Roman" w:cs="Times New Roman"/>
+          <w:sz w:val="28"/>
+        </w:rPr>
+        <w:t xml:space="preserve"> Each boss will give the player one new random spell from a set of possible spells to give. Each boss will also have a few unique spells you can only get by defeating them.</w:t>
+      </w:r>
+    </w:p>
+    <w:p>
+      <w:pPr>
+        <w:numPr>
+          <w:ilvl w:val="0"/>
+          <w:numId w:val="2"/>
+        </w:numPr>
+        <w:autoSpaceDE w:val="0"/>
+        <w:autoSpaceDN w:val="0"/>
+        <w:adjustRightInd w:val="0"/>
+        <w:spacing w:line="252" w:lineRule="auto"/>
+        <w:ind w:left="360" w:hanging="360"/>
+        <w:rPr>
+          <w:rFonts w:ascii="Times New Roman" w:hAnsi="Times New Roman" w:cs="Times New Roman"/>
+        </w:rPr>
+      </w:pPr>
+      <w:r>
+        <w:rPr>
+          <w:rFonts w:ascii="Times New Roman" w:hAnsi="Times New Roman" w:cs="Times New Roman"/>
+          <w:sz w:val="32"/>
+        </w:rPr>
+        <w:t>Final Boss</w:t>
+      </w:r>
+      <w:r>
+        <w:rPr>
+          <w:rFonts w:ascii="Times New Roman" w:hAnsi="Times New Roman" w:cs="Times New Roman"/>
+          <w:sz w:val="32"/>
+        </w:rPr>
+        <w:t xml:space="preserve"> Possibilities</w:t>
+      </w:r>
+    </w:p>
+    <w:p>
+      <w:pPr>
+        <w:numPr>
+          <w:ilvl w:val="0"/>
+          <w:numId w:val="2"/>
+        </w:numPr>
+        <w:autoSpaceDE w:val="0"/>
+        <w:autoSpaceDN w:val="0"/>
+        <w:adjustRightInd w:val="0"/>
+        <w:spacing w:line="252" w:lineRule="auto"/>
+        <w:ind w:left="720" w:hanging="360"/>
+        <w:rPr>
+          <w:rFonts w:ascii="Times New Roman" w:hAnsi="Times New Roman" w:cs="Times New Roman"/>
+        </w:rPr>
+      </w:pPr>
+      <w:r>
+        <w:rPr>
+          <w:rFonts w:ascii="Times New Roman" w:hAnsi="Times New Roman" w:cs="Times New Roman"/>
+          <w:sz w:val="28"/>
+        </w:rPr>
+        <w:t>Hamberger Wizard, reincarnated</w:t>
+      </w:r>
+    </w:p>
+    <w:p>
+      <w:pPr>
+        <w:numPr>
+          <w:ilvl w:val="0"/>
+          <w:numId w:val="2"/>
+        </w:numPr>
+        <w:autoSpaceDE w:val="0"/>
+        <w:autoSpaceDN w:val="0"/>
+        <w:adjustRightInd w:val="0"/>
+        <w:spacing w:line="252" w:lineRule="auto"/>
+        <w:ind w:left="1080" w:hanging="360"/>
+        <w:rPr>
+          <w:rFonts w:ascii="Times New Roman" w:hAnsi="Times New Roman" w:cs="Times New Roman"/>
+        </w:rPr>
+      </w:pPr>
+      <w:r>
+        <w:rPr>
+          <w:rFonts w:ascii="Times New Roman" w:hAnsi="Times New Roman" w:cs="Times New Roman"/>
+          <w:sz w:val="24"/>
+        </w:rPr>
+        <w:t>Lore/Appearance</w:t>
+      </w:r>
+    </w:p>
+    <w:p>
+      <w:pPr>
+        <w:numPr>
+          <w:ilvl w:val="0"/>
+          <w:numId w:val="2"/>
+        </w:numPr>
+        <w:autoSpaceDE w:val="0"/>
+        <w:autoSpaceDN w:val="0"/>
+        <w:adjustRightInd w:val="0"/>
+        <w:spacing w:line="252" w:lineRule="auto"/>
+        <w:ind w:left="1440" w:hanging="360"/>
+        <w:rPr>
+          <w:rFonts w:ascii="Times New Roman" w:hAnsi="Times New Roman" w:cs="Times New Roman"/>
+        </w:rPr>
+      </w:pPr>
+      <w:r>
+        <w:rPr>
+          <w:rFonts w:ascii="Times New Roman" w:hAnsi="Times New Roman" w:cs="Times New Roman"/>
+          <w:sz w:val="24"/>
+        </w:rPr>
+        <w:t>Hamberger Wizard, after being defeated in the tutorial, was resurrected by a passing necromancer. Now back, with a thirst for vengeance, he trained while wand man defeated all the guardians of the areas. Now feeling confident in his newfound strength, Hamberger Wizard waits for Wand Man in the (Final Area Name) to challenge him again and defeat him once and for all.</w:t>
+      </w:r>
+    </w:p>
+    <w:p>
+      <w:pPr>
+        <w:numPr>
+          <w:ilvl w:val="0"/>
+          <w:numId w:val="2"/>
+        </w:numPr>
+        <w:autoSpaceDE w:val="0"/>
+        <w:autoSpaceDN w:val="0"/>
+        <w:adjustRightInd w:val="0"/>
+        <w:spacing w:line="252" w:lineRule="auto"/>
+        <w:ind w:left="720" w:hanging="360"/>
+        <w:rPr>
+          <w:rFonts w:ascii="Times New Roman" w:hAnsi="Times New Roman" w:cs="Times New Roman"/>
+        </w:rPr>
+      </w:pPr>
+      <w:r>
+        <w:rPr>
+          <w:rFonts w:ascii="Times New Roman" w:hAnsi="Times New Roman" w:cs="Times New Roman"/>
+          <w:sz w:val="28"/>
+        </w:rPr>
+        <w:t>Rix, the Shadowfiend</w:t>
+      </w:r>
+    </w:p>
+    <w:p>
+      <w:pPr>
+        <w:numPr>
+          <w:ilvl w:val="0"/>
+          <w:numId w:val="2"/>
+        </w:numPr>
+        <w:autoSpaceDE w:val="0"/>
+        <w:autoSpaceDN w:val="0"/>
+        <w:adjustRightInd w:val="0"/>
+        <w:spacing w:line="252" w:lineRule="auto"/>
+        <w:ind w:left="1080" w:hanging="360"/>
+        <w:rPr>
+          <w:rFonts w:ascii="Times New Roman" w:hAnsi="Times New Roman" w:cs="Times New Roman"/>
+        </w:rPr>
+      </w:pPr>
+      <w:r>
+        <w:rPr>
+          <w:rFonts w:ascii="Times New Roman" w:hAnsi="Times New Roman" w:cs="Times New Roman"/>
+          <w:sz w:val="24"/>
+        </w:rPr>
+        <w:t>Lore/Appearance</w:t>
+      </w:r>
+    </w:p>
+    <w:p>
+      <w:pPr>
+        <w:numPr>
+          <w:ilvl w:val="0"/>
+          <w:numId w:val="2"/>
+        </w:numPr>
+        <w:autoSpaceDE w:val="0"/>
+        <w:autoSpaceDN w:val="0"/>
+        <w:adjustRightInd w:val="0"/>
+        <w:spacing w:line="252" w:lineRule="auto"/>
+        <w:ind w:left="1440" w:hanging="360"/>
+        <w:rPr>
+          <w:rFonts w:ascii="Times New Roman" w:hAnsi="Times New Roman" w:cs="Times New Roman"/>
+        </w:rPr>
+      </w:pPr>
+      <w:r>
+        <w:rPr>
+          <w:rFonts w:ascii="Times New Roman" w:hAnsi="Times New Roman" w:cs="Times New Roman"/>
+          <w:sz w:val="24"/>
+        </w:rPr>
+        <w:t>???</w:t>
+      </w:r>
     </w:p>
     <w:p>
       <w:pPr>
@@ -3078,8 +3145,8 @@
 </file>
 
 <file path=word/numbering.xml><?xml version="1.0" encoding="utf-8"?>
-<w:numbering xmlns:wpc="http://schemas.microsoft.com/office/word/2010/wordprocessingCanvas" xmlns:mc="http://schemas.openxmlformats.org/markup-compatibility/2006" xmlns:o="urn:schemas-microsoft-com:office:office" xmlns:r="http://schemas.openxmlformats.org/officeDocument/2006/relationships" xmlns:m="http://schemas.openxmlformats.org/officeDocument/2006/math" xmlns:v="urn:schemas-microsoft-com:vml" xmlns:wp14="http://schemas.microsoft.com/office/word/2010/wordprocessingDrawing" xmlns:wp="http://schemas.openxmlformats.org/drawingml/2006/wordprocessingDrawing" xmlns:w10="urn:schemas-microsoft-com:office:word" xmlns:w="http://schemas.openxmlformats.org/wordprocessingml/2006/main" xmlns:w14="http://schemas.microsoft.com/office/word/2010/wordml" xmlns:wpg="http://schemas.microsoft.com/office/word/2010/wordprocessingGroup" xmlns:wpi="http://schemas.microsoft.com/office/word/2010/wordprocessingInk" xmlns:wne="http://schemas.microsoft.com/office/word/2006/wordml" xmlns:wps="http://schemas.microsoft.com/office/word/2010/wordprocessingShape" mc:Ignorable="w14 wp14">
-  <w:abstractNum w:abstractNumId="0">
+<w:numbering xmlns:wpc="http://schemas.microsoft.com/office/word/2010/wordprocessingCanvas" xmlns:mc="http://schemas.openxmlformats.org/markup-compatibility/2006" xmlns:o="urn:schemas-microsoft-com:office:office" xmlns:r="http://schemas.openxmlformats.org/officeDocument/2006/relationships" xmlns:m="http://schemas.openxmlformats.org/officeDocument/2006/math" xmlns:v="urn:schemas-microsoft-com:vml" xmlns:wp14="http://schemas.microsoft.com/office/word/2010/wordprocessingDrawing" xmlns:wp="http://schemas.openxmlformats.org/drawingml/2006/wordprocessingDrawing" xmlns:w10="urn:schemas-microsoft-com:office:word" xmlns:w="http://schemas.openxmlformats.org/wordprocessingml/2006/main" xmlns:w14="http://schemas.microsoft.com/office/word/2010/wordml" xmlns:w15="http://schemas.microsoft.com/office/word/2012/wordml" xmlns:wpg="http://schemas.microsoft.com/office/word/2010/wordprocessingGroup" xmlns:wpi="http://schemas.microsoft.com/office/word/2010/wordprocessingInk" xmlns:wne="http://schemas.microsoft.com/office/word/2006/wordml" xmlns:wps="http://schemas.microsoft.com/office/word/2010/wordprocessingShape" mc:Ignorable="w14 w15 wp14">
+  <w:abstractNum w:abstractNumId="0" w15:restartNumberingAfterBreak="0">
     <w:nsid w:val="FFFFFFFE"/>
     <w:multiLevelType w:val="singleLevel"/>
     <w:tmpl w:val="E6B0A342"/>
@@ -3089,7 +3156,7 @@
       <w:lvlJc w:val="left"/>
     </w:lvl>
   </w:abstractNum>
-  <w:abstractNum w:abstractNumId="1">
+  <w:abstractNum w:abstractNumId="1" w15:restartNumberingAfterBreak="0">
     <w:nsid w:val="260C5213"/>
     <w:multiLevelType w:val="multilevel"/>
     <w:tmpl w:val="9D52E740"/>
@@ -3169,7 +3236,7 @@
 </file>
 
 <file path=word/styles.xml><?xml version="1.0" encoding="utf-8"?>
-<w:styles xmlns:mc="http://schemas.openxmlformats.org/markup-compatibility/2006" xmlns:r="http://schemas.openxmlformats.org/officeDocument/2006/relationships" xmlns:w="http://schemas.openxmlformats.org/wordprocessingml/2006/main" xmlns:w14="http://schemas.microsoft.com/office/word/2010/wordml" mc:Ignorable="w14">
+<w:styles xmlns:mc="http://schemas.openxmlformats.org/markup-compatibility/2006" xmlns:r="http://schemas.openxmlformats.org/officeDocument/2006/relationships" xmlns:w="http://schemas.openxmlformats.org/wordprocessingml/2006/main" xmlns:w14="http://schemas.microsoft.com/office/word/2010/wordml" xmlns:w15="http://schemas.microsoft.com/office/word/2012/wordml" mc:Ignorable="w14 w15">
   <w:docDefaults>
     <w:rPrDefault>
       <w:rPr>
@@ -3185,144 +3252,378 @@
       </w:pPr>
     </w:pPrDefault>
   </w:docDefaults>
-  <w:latentStyles w:defLockedState="0" w:defUIPriority="99" w:defSemiHidden="1" w:defUnhideWhenUsed="1" w:defQFormat="0" w:count="267">
-    <w:lsdException w:name="Normal" w:semiHidden="0" w:uiPriority="0" w:unhideWhenUsed="0" w:qFormat="1"/>
-    <w:lsdException w:name="heading 1" w:semiHidden="0" w:uiPriority="9" w:unhideWhenUsed="0" w:qFormat="1"/>
-    <w:lsdException w:name="heading 2" w:uiPriority="9" w:qFormat="1"/>
-    <w:lsdException w:name="heading 3" w:uiPriority="9" w:qFormat="1"/>
-    <w:lsdException w:name="heading 4" w:uiPriority="9" w:qFormat="1"/>
-    <w:lsdException w:name="heading 5" w:uiPriority="9" w:qFormat="1"/>
-    <w:lsdException w:name="heading 6" w:uiPriority="9" w:qFormat="1"/>
-    <w:lsdException w:name="heading 7" w:uiPriority="9" w:qFormat="1"/>
-    <w:lsdException w:name="heading 8" w:uiPriority="9" w:qFormat="1"/>
-    <w:lsdException w:name="heading 9" w:uiPriority="9" w:qFormat="1"/>
-    <w:lsdException w:name="toc 1" w:uiPriority="39"/>
-    <w:lsdException w:name="toc 2" w:uiPriority="39"/>
-    <w:lsdException w:name="toc 3" w:uiPriority="39"/>
-    <w:lsdException w:name="toc 4" w:uiPriority="39"/>
-    <w:lsdException w:name="toc 5" w:uiPriority="39"/>
-    <w:lsdException w:name="toc 6" w:uiPriority="39"/>
-    <w:lsdException w:name="toc 7" w:uiPriority="39"/>
-    <w:lsdException w:name="toc 8" w:uiPriority="39"/>
-    <w:lsdException w:name="toc 9" w:uiPriority="39"/>
-    <w:lsdException w:name="caption" w:uiPriority="35" w:qFormat="1"/>
-    <w:lsdException w:name="Title" w:semiHidden="0" w:uiPriority="10" w:unhideWhenUsed="0" w:qFormat="1"/>
-    <w:lsdException w:name="Default Paragraph Font" w:uiPriority="1"/>
-    <w:lsdException w:name="Subtitle" w:semiHidden="0" w:uiPriority="11" w:unhideWhenUsed="0" w:qFormat="1"/>
-    <w:lsdException w:name="Strong" w:semiHidden="0" w:uiPriority="22" w:unhideWhenUsed="0" w:qFormat="1"/>
-    <w:lsdException w:name="Emphasis" w:semiHidden="0" w:uiPriority="20" w:unhideWhenUsed="0" w:qFormat="1"/>
-    <w:lsdException w:name="Table Grid" w:semiHidden="0" w:uiPriority="39" w:unhideWhenUsed="0"/>
-    <w:lsdException w:name="Placeholder Text" w:unhideWhenUsed="0"/>
-    <w:lsdException w:name="No Spacing" w:semiHidden="0" w:uiPriority="1" w:unhideWhenUsed="0" w:qFormat="1"/>
-    <w:lsdException w:name="Light Shading" w:semiHidden="0" w:uiPriority="60" w:unhideWhenUsed="0"/>
-    <w:lsdException w:name="Light List" w:semiHidden="0" w:uiPriority="61" w:unhideWhenUsed="0"/>
-    <w:lsdException w:name="Light Grid" w:semiHidden="0" w:uiPriority="62" w:unhideWhenUsed="0"/>
-    <w:lsdException w:name="Medium Shading 1" w:semiHidden="0" w:uiPriority="63" w:unhideWhenUsed="0"/>
-    <w:lsdException w:name="Medium Shading 2" w:semiHidden="0" w:uiPriority="64" w:unhideWhenUsed="0"/>
-    <w:lsdException w:name="Medium List 1" w:semiHidden="0" w:uiPriority="65" w:unhideWhenUsed="0"/>
-    <w:lsdException w:name="Medium List 2" w:semiHidden="0" w:uiPriority="66" w:unhideWhenUsed="0"/>
-    <w:lsdException w:name="Medium Grid 1" w:semiHidden="0" w:uiPriority="67" w:unhideWhenUsed="0"/>
-    <w:lsdException w:name="Medium Grid 2" w:semiHidden="0" w:uiPriority="68" w:unhideWhenUsed="0"/>
-    <w:lsdException w:name="Medium Grid 3" w:semiHidden="0" w:uiPriority="69" w:unhideWhenUsed="0"/>
-    <w:lsdException w:name="Dark List" w:semiHidden="0" w:uiPriority="70" w:unhideWhenUsed="0"/>
-    <w:lsdException w:name="Colorful Shading" w:semiHidden="0" w:uiPriority="71" w:unhideWhenUsed="0"/>
-    <w:lsdException w:name="Colorful List" w:semiHidden="0" w:uiPriority="72" w:unhideWhenUsed="0"/>
-    <w:lsdException w:name="Colorful Grid" w:semiHidden="0" w:uiPriority="73" w:unhideWhenUsed="0"/>
-    <w:lsdException w:name="Light Shading Accent 1" w:semiHidden="0" w:uiPriority="60" w:unhideWhenUsed="0"/>
-    <w:lsdException w:name="Light List Accent 1" w:semiHidden="0" w:uiPriority="61" w:unhideWhenUsed="0"/>
-    <w:lsdException w:name="Light Grid Accent 1" w:semiHidden="0" w:uiPriority="62" w:unhideWhenUsed="0"/>
-    <w:lsdException w:name="Medium Shading 1 Accent 1" w:semiHidden="0" w:uiPriority="63" w:unhideWhenUsed="0"/>
-    <w:lsdException w:name="Medium Shading 2 Accent 1" w:semiHidden="0" w:uiPriority="64" w:unhideWhenUsed="0"/>
-    <w:lsdException w:name="Medium List 1 Accent 1" w:semiHidden="0" w:uiPriority="65" w:unhideWhenUsed="0"/>
-    <w:lsdException w:name="Revision" w:unhideWhenUsed="0"/>
-    <w:lsdException w:name="List Paragraph" w:semiHidden="0" w:uiPriority="34" w:unhideWhenUsed="0" w:qFormat="1"/>
-    <w:lsdException w:name="Quote" w:semiHidden="0" w:uiPriority="29" w:unhideWhenUsed="0" w:qFormat="1"/>
-    <w:lsdException w:name="Intense Quote" w:semiHidden="0" w:uiPriority="30" w:unhideWhenUsed="0" w:qFormat="1"/>
-    <w:lsdException w:name="Medium List 2 Accent 1" w:semiHidden="0" w:uiPriority="66" w:unhideWhenUsed="0"/>
-    <w:lsdException w:name="Medium Grid 1 Accent 1" w:semiHidden="0" w:uiPriority="67" w:unhideWhenUsed="0"/>
-    <w:lsdException w:name="Medium Grid 2 Accent 1" w:semiHidden="0" w:uiPriority="68" w:unhideWhenUsed="0"/>
-    <w:lsdException w:name="Medium Grid 3 Accent 1" w:semiHidden="0" w:uiPriority="69" w:unhideWhenUsed="0"/>
-    <w:lsdException w:name="Dark List Accent 1" w:semiHidden="0" w:uiPriority="70" w:unhideWhenUsed="0"/>
-    <w:lsdException w:name="Colorful Shading Accent 1" w:semiHidden="0" w:uiPriority="71" w:unhideWhenUsed="0"/>
-    <w:lsdException w:name="Colorful List Accent 1" w:semiHidden="0" w:uiPriority="72" w:unhideWhenUsed="0"/>
-    <w:lsdException w:name="Colorful Grid Accent 1" w:semiHidden="0" w:uiPriority="73" w:unhideWhenUsed="0"/>
-    <w:lsdException w:name="Light Shading Accent 2" w:semiHidden="0" w:uiPriority="60" w:unhideWhenUsed="0"/>
-    <w:lsdException w:name="Light List Accent 2" w:semiHidden="0" w:uiPriority="61" w:unhideWhenUsed="0"/>
-    <w:lsdException w:name="Light Grid Accent 2" w:semiHidden="0" w:uiPriority="62" w:unhideWhenUsed="0"/>
-    <w:lsdException w:name="Medium Shading 1 Accent 2" w:semiHidden="0" w:uiPriority="63" w:unhideWhenUsed="0"/>
-    <w:lsdException w:name="Medium Shading 2 Accent 2" w:semiHidden="0" w:uiPriority="64" w:unhideWhenUsed="0"/>
-    <w:lsdException w:name="Medium List 1 Accent 2" w:semiHidden="0" w:uiPriority="65" w:unhideWhenUsed="0"/>
-    <w:lsdException w:name="Medium List 2 Accent 2" w:semiHidden="0" w:uiPriority="66" w:unhideWhenUsed="0"/>
-    <w:lsdException w:name="Medium Grid 1 Accent 2" w:semiHidden="0" w:uiPriority="67" w:unhideWhenUsed="0"/>
-    <w:lsdException w:name="Medium Grid 2 Accent 2" w:semiHidden="0" w:uiPriority="68" w:unhideWhenUsed="0"/>
-    <w:lsdException w:name="Medium Grid 3 Accent 2" w:semiHidden="0" w:uiPriority="69" w:unhideWhenUsed="0"/>
-    <w:lsdException w:name="Dark List Accent 2" w:semiHidden="0" w:uiPriority="70" w:unhideWhenUsed="0"/>
-    <w:lsdException w:name="Colorful Shading Accent 2" w:semiHidden="0" w:uiPriority="71" w:unhideWhenUsed="0"/>
-    <w:lsdException w:name="Colorful List Accent 2" w:semiHidden="0" w:uiPriority="72" w:unhideWhenUsed="0"/>
-    <w:lsdException w:name="Colorful Grid Accent 2" w:semiHidden="0" w:uiPriority="73" w:unhideWhenUsed="0"/>
-    <w:lsdException w:name="Light Shading Accent 3" w:semiHidden="0" w:uiPriority="60" w:unhideWhenUsed="0"/>
-    <w:lsdException w:name="Light List Accent 3" w:semiHidden="0" w:uiPriority="61" w:unhideWhenUsed="0"/>
-    <w:lsdException w:name="Light Grid Accent 3" w:semiHidden="0" w:uiPriority="62" w:unhideWhenUsed="0"/>
-    <w:lsdException w:name="Medium Shading 1 Accent 3" w:semiHidden="0" w:uiPriority="63" w:unhideWhenUsed="0"/>
-    <w:lsdException w:name="Medium Shading 2 Accent 3" w:semiHidden="0" w:uiPriority="64" w:unhideWhenUsed="0"/>
-    <w:lsdException w:name="Medium List 1 Accent 3" w:semiHidden="0" w:uiPriority="65" w:unhideWhenUsed="0"/>
-    <w:lsdException w:name="Medium List 2 Accent 3" w:semiHidden="0" w:uiPriority="66" w:unhideWhenUsed="0"/>
-    <w:lsdException w:name="Medium Grid 1 Accent 3" w:semiHidden="0" w:uiPriority="67" w:unhideWhenUsed="0"/>
-    <w:lsdException w:name="Medium Grid 2 Accent 3" w:semiHidden="0" w:uiPriority="68" w:unhideWhenUsed="0"/>
-    <w:lsdException w:name="Medium Grid 3 Accent 3" w:semiHidden="0" w:uiPriority="69" w:unhideWhenUsed="0"/>
-    <w:lsdException w:name="Dark List Accent 3" w:semiHidden="0" w:uiPriority="70" w:unhideWhenUsed="0"/>
-    <w:lsdException w:name="Colorful Shading Accent 3" w:semiHidden="0" w:uiPriority="71" w:unhideWhenUsed="0"/>
-    <w:lsdException w:name="Colorful List Accent 3" w:semiHidden="0" w:uiPriority="72" w:unhideWhenUsed="0"/>
-    <w:lsdException w:name="Colorful Grid Accent 3" w:semiHidden="0" w:uiPriority="73" w:unhideWhenUsed="0"/>
-    <w:lsdException w:name="Light Shading Accent 4" w:semiHidden="0" w:uiPriority="60" w:unhideWhenUsed="0"/>
-    <w:lsdException w:name="Light List Accent 4" w:semiHidden="0" w:uiPriority="61" w:unhideWhenUsed="0"/>
-    <w:lsdException w:name="Light Grid Accent 4" w:semiHidden="0" w:uiPriority="62" w:unhideWhenUsed="0"/>
-    <w:lsdException w:name="Medium Shading 1 Accent 4" w:semiHidden="0" w:uiPriority="63" w:unhideWhenUsed="0"/>
-    <w:lsdException w:name="Medium Shading 2 Accent 4" w:semiHidden="0" w:uiPriority="64" w:unhideWhenUsed="0"/>
-    <w:lsdException w:name="Medium List 1 Accent 4" w:semiHidden="0" w:uiPriority="65" w:unhideWhenUsed="0"/>
-    <w:lsdException w:name="Medium List 2 Accent 4" w:semiHidden="0" w:uiPriority="66" w:unhideWhenUsed="0"/>
-    <w:lsdException w:name="Medium Grid 1 Accent 4" w:semiHidden="0" w:uiPriority="67" w:unhideWhenUsed="0"/>
-    <w:lsdException w:name="Medium Grid 2 Accent 4" w:semiHidden="0" w:uiPriority="68" w:unhideWhenUsed="0"/>
-    <w:lsdException w:name="Medium Grid 3 Accent 4" w:semiHidden="0" w:uiPriority="69" w:unhideWhenUsed="0"/>
-    <w:lsdException w:name="Dark List Accent 4" w:semiHidden="0" w:uiPriority="70" w:unhideWhenUsed="0"/>
-    <w:lsdException w:name="Colorful Shading Accent 4" w:semiHidden="0" w:uiPriority="71" w:unhideWhenUsed="0"/>
-    <w:lsdException w:name="Colorful List Accent 4" w:semiHidden="0" w:uiPriority="72" w:unhideWhenUsed="0"/>
-    <w:lsdException w:name="Colorful Grid Accent 4" w:semiHidden="0" w:uiPriority="73" w:unhideWhenUsed="0"/>
-    <w:lsdException w:name="Light Shading Accent 5" w:semiHidden="0" w:uiPriority="60" w:unhideWhenUsed="0"/>
-    <w:lsdException w:name="Light List Accent 5" w:semiHidden="0" w:uiPriority="61" w:unhideWhenUsed="0"/>
-    <w:lsdException w:name="Light Grid Accent 5" w:semiHidden="0" w:uiPriority="62" w:unhideWhenUsed="0"/>
-    <w:lsdException w:name="Medium Shading 1 Accent 5" w:semiHidden="0" w:uiPriority="63" w:unhideWhenUsed="0"/>
-    <w:lsdException w:name="Medium Shading 2 Accent 5" w:semiHidden="0" w:uiPriority="64" w:unhideWhenUsed="0"/>
-    <w:lsdException w:name="Medium List 1 Accent 5" w:semiHidden="0" w:uiPriority="65" w:unhideWhenUsed="0"/>
-    <w:lsdException w:name="Medium List 2 Accent 5" w:semiHidden="0" w:uiPriority="66" w:unhideWhenUsed="0"/>
-    <w:lsdException w:name="Medium Grid 1 Accent 5" w:semiHidden="0" w:uiPriority="67" w:unhideWhenUsed="0"/>
-    <w:lsdException w:name="Medium Grid 2 Accent 5" w:semiHidden="0" w:uiPriority="68" w:unhideWhenUsed="0"/>
-    <w:lsdException w:name="Medium Grid 3 Accent 5" w:semiHidden="0" w:uiPriority="69" w:unhideWhenUsed="0"/>
-    <w:lsdException w:name="Dark List Accent 5" w:semiHidden="0" w:uiPriority="70" w:unhideWhenUsed="0"/>
-    <w:lsdException w:name="Colorful Shading Accent 5" w:semiHidden="0" w:uiPriority="71" w:unhideWhenUsed="0"/>
-    <w:lsdException w:name="Colorful List Accent 5" w:semiHidden="0" w:uiPriority="72" w:unhideWhenUsed="0"/>
-    <w:lsdException w:name="Colorful Grid Accent 5" w:semiHidden="0" w:uiPriority="73" w:unhideWhenUsed="0"/>
-    <w:lsdException w:name="Light Shading Accent 6" w:semiHidden="0" w:uiPriority="60" w:unhideWhenUsed="0"/>
-    <w:lsdException w:name="Light List Accent 6" w:semiHidden="0" w:uiPriority="61" w:unhideWhenUsed="0"/>
-    <w:lsdException w:name="Light Grid Accent 6" w:semiHidden="0" w:uiPriority="62" w:unhideWhenUsed="0"/>
-    <w:lsdException w:name="Medium Shading 1 Accent 6" w:semiHidden="0" w:uiPriority="63" w:unhideWhenUsed="0"/>
-    <w:lsdException w:name="Medium Shading 2 Accent 6" w:semiHidden="0" w:uiPriority="64" w:unhideWhenUsed="0"/>
-    <w:lsdException w:name="Medium List 1 Accent 6" w:semiHidden="0" w:uiPriority="65" w:unhideWhenUsed="0"/>
-    <w:lsdException w:name="Medium List 2 Accent 6" w:semiHidden="0" w:uiPriority="66" w:unhideWhenUsed="0"/>
-    <w:lsdException w:name="Medium Grid 1 Accent 6" w:semiHidden="0" w:uiPriority="67" w:unhideWhenUsed="0"/>
-    <w:lsdException w:name="Medium Grid 2 Accent 6" w:semiHidden="0" w:uiPriority="68" w:unhideWhenUsed="0"/>
-    <w:lsdException w:name="Medium Grid 3 Accent 6" w:semiHidden="0" w:uiPriority="69" w:unhideWhenUsed="0"/>
-    <w:lsdException w:name="Dark List Accent 6" w:semiHidden="0" w:uiPriority="70" w:unhideWhenUsed="0"/>
-    <w:lsdException w:name="Colorful Shading Accent 6" w:semiHidden="0" w:uiPriority="71" w:unhideWhenUsed="0"/>
-    <w:lsdException w:name="Colorful List Accent 6" w:semiHidden="0" w:uiPriority="72" w:unhideWhenUsed="0"/>
-    <w:lsdException w:name="Colorful Grid Accent 6" w:semiHidden="0" w:uiPriority="73" w:unhideWhenUsed="0"/>
-    <w:lsdException w:name="Subtle Emphasis" w:semiHidden="0" w:uiPriority="19" w:unhideWhenUsed="0" w:qFormat="1"/>
-    <w:lsdException w:name="Intense Emphasis" w:semiHidden="0" w:uiPriority="21" w:unhideWhenUsed="0" w:qFormat="1"/>
-    <w:lsdException w:name="Subtle Reference" w:semiHidden="0" w:uiPriority="31" w:unhideWhenUsed="0" w:qFormat="1"/>
-    <w:lsdException w:name="Intense Reference" w:semiHidden="0" w:uiPriority="32" w:unhideWhenUsed="0" w:qFormat="1"/>
-    <w:lsdException w:name="Book Title" w:semiHidden="0" w:uiPriority="33" w:unhideWhenUsed="0" w:qFormat="1"/>
-    <w:lsdException w:name="Bibliography" w:uiPriority="37"/>
-    <w:lsdException w:name="TOC Heading" w:uiPriority="39" w:qFormat="1"/>
+  <w:latentStyles w:defLockedState="0" w:defUIPriority="99" w:defSemiHidden="0" w:defUnhideWhenUsed="0" w:defQFormat="0" w:count="371">
+    <w:lsdException w:name="Normal" w:uiPriority="0" w:qFormat="1"/>
+    <w:lsdException w:name="heading 1" w:uiPriority="9" w:qFormat="1"/>
+    <w:lsdException w:name="heading 2" w:semiHidden="1" w:uiPriority="9" w:unhideWhenUsed="1" w:qFormat="1"/>
+    <w:lsdException w:name="heading 3" w:semiHidden="1" w:uiPriority="9" w:unhideWhenUsed="1" w:qFormat="1"/>
+    <w:lsdException w:name="heading 4" w:semiHidden="1" w:uiPriority="9" w:unhideWhenUsed="1" w:qFormat="1"/>
+    <w:lsdException w:name="heading 5" w:semiHidden="1" w:uiPriority="9" w:unhideWhenUsed="1" w:qFormat="1"/>
+    <w:lsdException w:name="heading 6" w:semiHidden="1" w:uiPriority="9" w:unhideWhenUsed="1" w:qFormat="1"/>
+    <w:lsdException w:name="heading 7" w:semiHidden="1" w:uiPriority="9" w:unhideWhenUsed="1" w:qFormat="1"/>
+    <w:lsdException w:name="heading 8" w:semiHidden="1" w:uiPriority="9" w:unhideWhenUsed="1" w:qFormat="1"/>
+    <w:lsdException w:name="heading 9" w:semiHidden="1" w:uiPriority="9" w:unhideWhenUsed="1" w:qFormat="1"/>
+    <w:lsdException w:name="index 1" w:semiHidden="1" w:unhideWhenUsed="1"/>
+    <w:lsdException w:name="index 2" w:semiHidden="1" w:unhideWhenUsed="1"/>
+    <w:lsdException w:name="index 3" w:semiHidden="1" w:unhideWhenUsed="1"/>
+    <w:lsdException w:name="index 4" w:semiHidden="1" w:unhideWhenUsed="1"/>
+    <w:lsdException w:name="index 5" w:semiHidden="1" w:unhideWhenUsed="1"/>
+    <w:lsdException w:name="index 6" w:semiHidden="1" w:unhideWhenUsed="1"/>
+    <w:lsdException w:name="index 7" w:semiHidden="1" w:unhideWhenUsed="1"/>
+    <w:lsdException w:name="index 8" w:semiHidden="1" w:unhideWhenUsed="1"/>
+    <w:lsdException w:name="index 9" w:semiHidden="1" w:unhideWhenUsed="1"/>
+    <w:lsdException w:name="toc 1" w:semiHidden="1" w:uiPriority="39" w:unhideWhenUsed="1"/>
+    <w:lsdException w:name="toc 2" w:semiHidden="1" w:uiPriority="39" w:unhideWhenUsed="1"/>
+    <w:lsdException w:name="toc 3" w:semiHidden="1" w:uiPriority="39" w:unhideWhenUsed="1"/>
+    <w:lsdException w:name="toc 4" w:semiHidden="1" w:uiPriority="39" w:unhideWhenUsed="1"/>
+    <w:lsdException w:name="toc 5" w:semiHidden="1" w:uiPriority="39" w:unhideWhenUsed="1"/>
+    <w:lsdException w:name="toc 6" w:semiHidden="1" w:uiPriority="39" w:unhideWhenUsed="1"/>
+    <w:lsdException w:name="toc 7" w:semiHidden="1" w:uiPriority="39" w:unhideWhenUsed="1"/>
+    <w:lsdException w:name="toc 8" w:semiHidden="1" w:uiPriority="39" w:unhideWhenUsed="1"/>
+    <w:lsdException w:name="toc 9" w:semiHidden="1" w:uiPriority="39" w:unhideWhenUsed="1"/>
+    <w:lsdException w:name="Normal Indent" w:semiHidden="1" w:unhideWhenUsed="1"/>
+    <w:lsdException w:name="footnote text" w:semiHidden="1" w:unhideWhenUsed="1"/>
+    <w:lsdException w:name="annotation text" w:semiHidden="1" w:unhideWhenUsed="1"/>
+    <w:lsdException w:name="header" w:semiHidden="1" w:unhideWhenUsed="1"/>
+    <w:lsdException w:name="footer" w:semiHidden="1" w:unhideWhenUsed="1"/>
+    <w:lsdException w:name="index heading" w:semiHidden="1" w:unhideWhenUsed="1"/>
+    <w:lsdException w:name="caption" w:semiHidden="1" w:uiPriority="35" w:unhideWhenUsed="1" w:qFormat="1"/>
+    <w:lsdException w:name="table of figures" w:semiHidden="1" w:unhideWhenUsed="1"/>
+    <w:lsdException w:name="envelope address" w:semiHidden="1" w:unhideWhenUsed="1"/>
+    <w:lsdException w:name="envelope return" w:semiHidden="1" w:unhideWhenUsed="1"/>
+    <w:lsdException w:name="footnote reference" w:semiHidden="1" w:unhideWhenUsed="1"/>
+    <w:lsdException w:name="annotation reference" w:semiHidden="1" w:unhideWhenUsed="1"/>
+    <w:lsdException w:name="line number" w:semiHidden="1" w:unhideWhenUsed="1"/>
+    <w:lsdException w:name="page number" w:semiHidden="1" w:unhideWhenUsed="1"/>
+    <w:lsdException w:name="endnote reference" w:semiHidden="1" w:unhideWhenUsed="1"/>
+    <w:lsdException w:name="endnote text" w:semiHidden="1" w:unhideWhenUsed="1"/>
+    <w:lsdException w:name="table of authorities" w:semiHidden="1" w:unhideWhenUsed="1"/>
+    <w:lsdException w:name="macro" w:semiHidden="1" w:unhideWhenUsed="1"/>
+    <w:lsdException w:name="toa heading" w:semiHidden="1" w:unhideWhenUsed="1"/>
+    <w:lsdException w:name="List" w:semiHidden="1" w:unhideWhenUsed="1"/>
+    <w:lsdException w:name="List Bullet" w:semiHidden="1" w:unhideWhenUsed="1"/>
+    <w:lsdException w:name="List Number" w:semiHidden="1" w:unhideWhenUsed="1"/>
+    <w:lsdException w:name="List 2" w:semiHidden="1" w:unhideWhenUsed="1"/>
+    <w:lsdException w:name="List 3" w:semiHidden="1" w:unhideWhenUsed="1"/>
+    <w:lsdException w:name="List 4" w:semiHidden="1" w:unhideWhenUsed="1"/>
+    <w:lsdException w:name="List 5" w:semiHidden="1" w:unhideWhenUsed="1"/>
+    <w:lsdException w:name="List Bullet 2" w:semiHidden="1" w:unhideWhenUsed="1"/>
+    <w:lsdException w:name="List Bullet 3" w:semiHidden="1" w:unhideWhenUsed="1"/>
+    <w:lsdException w:name="List Bullet 4" w:semiHidden="1" w:unhideWhenUsed="1"/>
+    <w:lsdException w:name="List Bullet 5" w:semiHidden="1" w:unhideWhenUsed="1"/>
+    <w:lsdException w:name="List Number 2" w:semiHidden="1" w:unhideWhenUsed="1"/>
+    <w:lsdException w:name="List Number 3" w:semiHidden="1" w:unhideWhenUsed="1"/>
+    <w:lsdException w:name="List Number 4" w:semiHidden="1" w:unhideWhenUsed="1"/>
+    <w:lsdException w:name="List Number 5" w:semiHidden="1" w:unhideWhenUsed="1"/>
+    <w:lsdException w:name="Title" w:uiPriority="10" w:qFormat="1"/>
+    <w:lsdException w:name="Closing" w:semiHidden="1" w:unhideWhenUsed="1"/>
+    <w:lsdException w:name="Signature" w:semiHidden="1" w:unhideWhenUsed="1"/>
+    <w:lsdException w:name="Default Paragraph Font" w:semiHidden="1" w:uiPriority="1" w:unhideWhenUsed="1"/>
+    <w:lsdException w:name="Body Text" w:semiHidden="1" w:unhideWhenUsed="1"/>
+    <w:lsdException w:name="Body Text Indent" w:semiHidden="1" w:unhideWhenUsed="1"/>
+    <w:lsdException w:name="List Continue" w:semiHidden="1" w:unhideWhenUsed="1"/>
+    <w:lsdException w:name="List Continue 2" w:semiHidden="1" w:unhideWhenUsed="1"/>
+    <w:lsdException w:name="List Continue 3" w:semiHidden="1" w:unhideWhenUsed="1"/>
+    <w:lsdException w:name="List Continue 4" w:semiHidden="1" w:unhideWhenUsed="1"/>
+    <w:lsdException w:name="List Continue 5" w:semiHidden="1" w:unhideWhenUsed="1"/>
+    <w:lsdException w:name="Message Header" w:semiHidden="1" w:unhideWhenUsed="1"/>
+    <w:lsdException w:name="Subtitle" w:uiPriority="11" w:qFormat="1"/>
+    <w:lsdException w:name="Salutation" w:semiHidden="1" w:unhideWhenUsed="1"/>
+    <w:lsdException w:name="Date" w:semiHidden="1" w:unhideWhenUsed="1"/>
+    <w:lsdException w:name="Body Text First Indent" w:semiHidden="1" w:unhideWhenUsed="1"/>
+    <w:lsdException w:name="Body Text First Indent 2" w:semiHidden="1" w:unhideWhenUsed="1"/>
+    <w:lsdException w:name="Note Heading" w:semiHidden="1" w:unhideWhenUsed="1"/>
+    <w:lsdException w:name="Body Text 2" w:semiHidden="1" w:unhideWhenUsed="1"/>
+    <w:lsdException w:name="Body Text 3" w:semiHidden="1" w:unhideWhenUsed="1"/>
+    <w:lsdException w:name="Body Text Indent 2" w:semiHidden="1" w:unhideWhenUsed="1"/>
+    <w:lsdException w:name="Body Text Indent 3" w:semiHidden="1" w:unhideWhenUsed="1"/>
+    <w:lsdException w:name="Block Text" w:semiHidden="1" w:unhideWhenUsed="1"/>
+    <w:lsdException w:name="Hyperlink" w:semiHidden="1" w:unhideWhenUsed="1"/>
+    <w:lsdException w:name="FollowedHyperlink" w:semiHidden="1" w:unhideWhenUsed="1"/>
+    <w:lsdException w:name="Strong" w:uiPriority="22" w:qFormat="1"/>
+    <w:lsdException w:name="Emphasis" w:uiPriority="20" w:qFormat="1"/>
+    <w:lsdException w:name="Document Map" w:semiHidden="1" w:unhideWhenUsed="1"/>
+    <w:lsdException w:name="Plain Text" w:semiHidden="1" w:unhideWhenUsed="1"/>
+    <w:lsdException w:name="E-mail Signature" w:semiHidden="1" w:unhideWhenUsed="1"/>
+    <w:lsdException w:name="HTML Top of Form" w:semiHidden="1" w:unhideWhenUsed="1"/>
+    <w:lsdException w:name="HTML Bottom of Form" w:semiHidden="1" w:unhideWhenUsed="1"/>
+    <w:lsdException w:name="Normal (Web)" w:semiHidden="1" w:unhideWhenUsed="1"/>
+    <w:lsdException w:name="HTML Acronym" w:semiHidden="1" w:unhideWhenUsed="1"/>
+    <w:lsdException w:name="HTML Address" w:semiHidden="1" w:unhideWhenUsed="1"/>
+    <w:lsdException w:name="HTML Cite" w:semiHidden="1" w:unhideWhenUsed="1"/>
+    <w:lsdException w:name="HTML Code" w:semiHidden="1" w:unhideWhenUsed="1"/>
+    <w:lsdException w:name="HTML Definition" w:semiHidden="1" w:unhideWhenUsed="1"/>
+    <w:lsdException w:name="HTML Keyboard" w:semiHidden="1" w:unhideWhenUsed="1"/>
+    <w:lsdException w:name="HTML Preformatted" w:semiHidden="1" w:unhideWhenUsed="1"/>
+    <w:lsdException w:name="HTML Sample" w:semiHidden="1" w:unhideWhenUsed="1"/>
+    <w:lsdException w:name="HTML Typewriter" w:semiHidden="1" w:unhideWhenUsed="1"/>
+    <w:lsdException w:name="HTML Variable" w:semiHidden="1" w:unhideWhenUsed="1"/>
+    <w:lsdException w:name="Normal Table" w:semiHidden="1" w:unhideWhenUsed="1"/>
+    <w:lsdException w:name="annotation subject" w:semiHidden="1" w:unhideWhenUsed="1"/>
+    <w:lsdException w:name="No List" w:semiHidden="1" w:unhideWhenUsed="1"/>
+    <w:lsdException w:name="Outline List 1" w:semiHidden="1" w:unhideWhenUsed="1"/>
+    <w:lsdException w:name="Outline List 2" w:semiHidden="1" w:unhideWhenUsed="1"/>
+    <w:lsdException w:name="Outline List 3" w:semiHidden="1" w:unhideWhenUsed="1"/>
+    <w:lsdException w:name="Table Simple 1" w:semiHidden="1" w:unhideWhenUsed="1"/>
+    <w:lsdException w:name="Table Simple 2" w:semiHidden="1" w:unhideWhenUsed="1"/>
+    <w:lsdException w:name="Table Simple 3" w:semiHidden="1" w:unhideWhenUsed="1"/>
+    <w:lsdException w:name="Table Classic 1" w:semiHidden="1" w:unhideWhenUsed="1"/>
+    <w:lsdException w:name="Table Classic 2" w:semiHidden="1" w:unhideWhenUsed="1"/>
+    <w:lsdException w:name="Table Classic 3" w:semiHidden="1" w:unhideWhenUsed="1"/>
+    <w:lsdException w:name="Table Classic 4" w:semiHidden="1" w:unhideWhenUsed="1"/>
+    <w:lsdException w:name="Table Colorful 1" w:semiHidden="1" w:unhideWhenUsed="1"/>
+    <w:lsdException w:name="Table Colorful 2" w:semiHidden="1" w:unhideWhenUsed="1"/>
+    <w:lsdException w:name="Table Colorful 3" w:semiHidden="1" w:unhideWhenUsed="1"/>
+    <w:lsdException w:name="Table Columns 1" w:semiHidden="1" w:unhideWhenUsed="1"/>
+    <w:lsdException w:name="Table Columns 2" w:semiHidden="1" w:unhideWhenUsed="1"/>
+    <w:lsdException w:name="Table Columns 3" w:semiHidden="1" w:unhideWhenUsed="1"/>
+    <w:lsdException w:name="Table Columns 4" w:semiHidden="1" w:unhideWhenUsed="1"/>
+    <w:lsdException w:name="Table Columns 5" w:semiHidden="1" w:unhideWhenUsed="1"/>
+    <w:lsdException w:name="Table Grid 1" w:semiHidden="1" w:unhideWhenUsed="1"/>
+    <w:lsdException w:name="Table Grid 2" w:semiHidden="1" w:unhideWhenUsed="1"/>
+    <w:lsdException w:name="Table Grid 3" w:semiHidden="1" w:unhideWhenUsed="1"/>
+    <w:lsdException w:name="Table Grid 4" w:semiHidden="1" w:unhideWhenUsed="1"/>
+    <w:lsdException w:name="Table Grid 5" w:semiHidden="1" w:unhideWhenUsed="1"/>
+    <w:lsdException w:name="Table Grid 6" w:semiHidden="1" w:unhideWhenUsed="1"/>
+    <w:lsdException w:name="Table Grid 7" w:semiHidden="1" w:unhideWhenUsed="1"/>
+    <w:lsdException w:name="Table Grid 8" w:semiHidden="1" w:unhideWhenUsed="1"/>
+    <w:lsdException w:name="Table List 1" w:semiHidden="1" w:unhideWhenUsed="1"/>
+    <w:lsdException w:name="Table List 2" w:semiHidden="1" w:unhideWhenUsed="1"/>
+    <w:lsdException w:name="Table List 3" w:semiHidden="1" w:unhideWhenUsed="1"/>
+    <w:lsdException w:name="Table List 4" w:semiHidden="1" w:unhideWhenUsed="1"/>
+    <w:lsdException w:name="Table List 5" w:semiHidden="1" w:unhideWhenUsed="1"/>
+    <w:lsdException w:name="Table List 6" w:semiHidden="1" w:unhideWhenUsed="1"/>
+    <w:lsdException w:name="Table List 7" w:semiHidden="1" w:unhideWhenUsed="1"/>
+    <w:lsdException w:name="Table List 8" w:semiHidden="1" w:unhideWhenUsed="1"/>
+    <w:lsdException w:name="Table 3D effects 1" w:semiHidden="1" w:unhideWhenUsed="1"/>
+    <w:lsdException w:name="Table 3D effects 2" w:semiHidden="1" w:unhideWhenUsed="1"/>
+    <w:lsdException w:name="Table 3D effects 3" w:semiHidden="1" w:unhideWhenUsed="1"/>
+    <w:lsdException w:name="Table Contemporary" w:semiHidden="1" w:unhideWhenUsed="1"/>
+    <w:lsdException w:name="Table Elegant" w:semiHidden="1" w:unhideWhenUsed="1"/>
+    <w:lsdException w:name="Table Professional" w:semiHidden="1" w:unhideWhenUsed="1"/>
+    <w:lsdException w:name="Table Subtle 1" w:semiHidden="1" w:unhideWhenUsed="1"/>
+    <w:lsdException w:name="Table Subtle 2" w:semiHidden="1" w:unhideWhenUsed="1"/>
+    <w:lsdException w:name="Table Web 1" w:semiHidden="1" w:unhideWhenUsed="1"/>
+    <w:lsdException w:name="Table Web 2" w:semiHidden="1" w:unhideWhenUsed="1"/>
+    <w:lsdException w:name="Table Web 3" w:semiHidden="1" w:unhideWhenUsed="1"/>
+    <w:lsdException w:name="Balloon Text" w:semiHidden="1" w:unhideWhenUsed="1"/>
+    <w:lsdException w:name="Table Grid" w:uiPriority="39"/>
+    <w:lsdException w:name="Table Theme" w:semiHidden="1" w:unhideWhenUsed="1"/>
+    <w:lsdException w:name="Placeholder Text" w:semiHidden="1"/>
+    <w:lsdException w:name="No Spacing" w:uiPriority="1" w:qFormat="1"/>
+    <w:lsdException w:name="Light Shading" w:uiPriority="60"/>
+    <w:lsdException w:name="Light List" w:uiPriority="61"/>
+    <w:lsdException w:name="Light Grid" w:uiPriority="62"/>
+    <w:lsdException w:name="Medium Shading 1" w:uiPriority="63"/>
+    <w:lsdException w:name="Medium Shading 2" w:uiPriority="64"/>
+    <w:lsdException w:name="Medium List 1" w:uiPriority="65"/>
+    <w:lsdException w:name="Medium List 2" w:uiPriority="66"/>
+    <w:lsdException w:name="Medium Grid 1" w:uiPriority="67"/>
+    <w:lsdException w:name="Medium Grid 2" w:uiPriority="68"/>
+    <w:lsdException w:name="Medium Grid 3" w:uiPriority="69"/>
+    <w:lsdException w:name="Dark List" w:uiPriority="70"/>
+    <w:lsdException w:name="Colorful Shading" w:uiPriority="71"/>
+    <w:lsdException w:name="Colorful List" w:uiPriority="72"/>
+    <w:lsdException w:name="Colorful Grid" w:uiPriority="73"/>
+    <w:lsdException w:name="Light Shading Accent 1" w:uiPriority="60"/>
+    <w:lsdException w:name="Light List Accent 1" w:uiPriority="61"/>
+    <w:lsdException w:name="Light Grid Accent 1" w:uiPriority="62"/>
+    <w:lsdException w:name="Medium Shading 1 Accent 1" w:uiPriority="63"/>
+    <w:lsdException w:name="Medium Shading 2 Accent 1" w:uiPriority="64"/>
+    <w:lsdException w:name="Medium List 1 Accent 1" w:uiPriority="65"/>
+    <w:lsdException w:name="Revision" w:semiHidden="1"/>
+    <w:lsdException w:name="List Paragraph" w:uiPriority="34" w:qFormat="1"/>
+    <w:lsdException w:name="Quote" w:uiPriority="29" w:qFormat="1"/>
+    <w:lsdException w:name="Intense Quote" w:uiPriority="30" w:qFormat="1"/>
+    <w:lsdException w:name="Medium List 2 Accent 1" w:uiPriority="66"/>
+    <w:lsdException w:name="Medium Grid 1 Accent 1" w:uiPriority="67"/>
+    <w:lsdException w:name="Medium Grid 2 Accent 1" w:uiPriority="68"/>
+    <w:lsdException w:name="Medium Grid 3 Accent 1" w:uiPriority="69"/>
+    <w:lsdException w:name="Dark List Accent 1" w:uiPriority="70"/>
+    <w:lsdException w:name="Colorful Shading Accent 1" w:uiPriority="71"/>
+    <w:lsdException w:name="Colorful List Accent 1" w:uiPriority="72"/>
+    <w:lsdException w:name="Colorful Grid Accent 1" w:uiPriority="73"/>
+    <w:lsdException w:name="Light Shading Accent 2" w:uiPriority="60"/>
+    <w:lsdException w:name="Light List Accent 2" w:uiPriority="61"/>
+    <w:lsdException w:name="Light Grid Accent 2" w:uiPriority="62"/>
+    <w:lsdException w:name="Medium Shading 1 Accent 2" w:uiPriority="63"/>
+    <w:lsdException w:name="Medium Shading 2 Accent 2" w:uiPriority="64"/>
+    <w:lsdException w:name="Medium List 1 Accent 2" w:uiPriority="65"/>
+    <w:lsdException w:name="Medium List 2 Accent 2" w:uiPriority="66"/>
+    <w:lsdException w:name="Medium Grid 1 Accent 2" w:uiPriority="67"/>
+    <w:lsdException w:name="Medium Grid 2 Accent 2" w:uiPriority="68"/>
+    <w:lsdException w:name="Medium Grid 3 Accent 2" w:uiPriority="69"/>
+    <w:lsdException w:name="Dark List Accent 2" w:uiPriority="70"/>
+    <w:lsdException w:name="Colorful Shading Accent 2" w:uiPriority="71"/>
+    <w:lsdException w:name="Colorful List Accent 2" w:uiPriority="72"/>
+    <w:lsdException w:name="Colorful Grid Accent 2" w:uiPriority="73"/>
+    <w:lsdException w:name="Light Shading Accent 3" w:uiPriority="60"/>
+    <w:lsdException w:name="Light List Accent 3" w:uiPriority="61"/>
+    <w:lsdException w:name="Light Grid Accent 3" w:uiPriority="62"/>
+    <w:lsdException w:name="Medium Shading 1 Accent 3" w:uiPriority="63"/>
+    <w:lsdException w:name="Medium Shading 2 Accent 3" w:uiPriority="64"/>
+    <w:lsdException w:name="Medium List 1 Accent 3" w:uiPriority="65"/>
+    <w:lsdException w:name="Medium List 2 Accent 3" w:uiPriority="66"/>
+    <w:lsdException w:name="Medium Grid 1 Accent 3" w:uiPriority="67"/>
+    <w:lsdException w:name="Medium Grid 2 Accent 3" w:uiPriority="68"/>
+    <w:lsdException w:name="Medium Grid 3 Accent 3" w:uiPriority="69"/>
+    <w:lsdException w:name="Dark List Accent 3" w:uiPriority="70"/>
+    <w:lsdException w:name="Colorful Shading Accent 3" w:uiPriority="71"/>
+    <w:lsdException w:name="Colorful List Accent 3" w:uiPriority="72"/>
+    <w:lsdException w:name="Colorful Grid Accent 3" w:uiPriority="73"/>
+    <w:lsdException w:name="Light Shading Accent 4" w:uiPriority="60"/>
+    <w:lsdException w:name="Light List Accent 4" w:uiPriority="61"/>
+    <w:lsdException w:name="Light Grid Accent 4" w:uiPriority="62"/>
+    <w:lsdException w:name="Medium Shading 1 Accent 4" w:uiPriority="63"/>
+    <w:lsdException w:name="Medium Shading 2 Accent 4" w:uiPriority="64"/>
+    <w:lsdException w:name="Medium List 1 Accent 4" w:uiPriority="65"/>
+    <w:lsdException w:name="Medium List 2 Accent 4" w:uiPriority="66"/>
+    <w:lsdException w:name="Medium Grid 1 Accent 4" w:uiPriority="67"/>
+    <w:lsdException w:name="Medium Grid 2 Accent 4" w:uiPriority="68"/>
+    <w:lsdException w:name="Medium Grid 3 Accent 4" w:uiPriority="69"/>
+    <w:lsdException w:name="Dark List Accent 4" w:uiPriority="70"/>
+    <w:lsdException w:name="Colorful Shading Accent 4" w:uiPriority="71"/>
+    <w:lsdException w:name="Colorful List Accent 4" w:uiPriority="72"/>
+    <w:lsdException w:name="Colorful Grid Accent 4" w:uiPriority="73"/>
+    <w:lsdException w:name="Light Shading Accent 5" w:uiPriority="60"/>
+    <w:lsdException w:name="Light List Accent 5" w:uiPriority="61"/>
+    <w:lsdException w:name="Light Grid Accent 5" w:uiPriority="62"/>
+    <w:lsdException w:name="Medium Shading 1 Accent 5" w:uiPriority="63"/>
+    <w:lsdException w:name="Medium Shading 2 Accent 5" w:uiPriority="64"/>
+    <w:lsdException w:name="Medium List 1 Accent 5" w:uiPriority="65"/>
+    <w:lsdException w:name="Medium List 2 Accent 5" w:uiPriority="66"/>
+    <w:lsdException w:name="Medium Grid 1 Accent 5" w:uiPriority="67"/>
+    <w:lsdException w:name="Medium Grid 2 Accent 5" w:uiPriority="68"/>
+    <w:lsdException w:name="Medium Grid 3 Accent 5" w:uiPriority="69"/>
+    <w:lsdException w:name="Dark List Accent 5" w:uiPriority="70"/>
+    <w:lsdException w:name="Colorful Shading Accent 5" w:uiPriority="71"/>
+    <w:lsdException w:name="Colorful List Accent 5" w:uiPriority="72"/>
+    <w:lsdException w:name="Colorful Grid Accent 5" w:uiPriority="73"/>
+    <w:lsdException w:name="Light Shading Accent 6" w:uiPriority="60"/>
+    <w:lsdException w:name="Light List Accent 6" w:uiPriority="61"/>
+    <w:lsdException w:name="Light Grid Accent 6" w:uiPriority="62"/>
+    <w:lsdException w:name="Medium Shading 1 Accent 6" w:uiPriority="63"/>
+    <w:lsdException w:name="Medium Shading 2 Accent 6" w:uiPriority="64"/>
+    <w:lsdException w:name="Medium List 1 Accent 6" w:uiPriority="65"/>
+    <w:lsdException w:name="Medium List 2 Accent 6" w:uiPriority="66"/>
+    <w:lsdException w:name="Medium Grid 1 Accent 6" w:uiPriority="67"/>
+    <w:lsdException w:name="Medium Grid 2 Accent 6" w:uiPriority="68"/>
+    <w:lsdException w:name="Medium Grid 3 Accent 6" w:uiPriority="69"/>
+    <w:lsdException w:name="Dark List Accent 6" w:uiPriority="70"/>
+    <w:lsdException w:name="Colorful Shading Accent 6" w:uiPriority="71"/>
+    <w:lsdException w:name="Colorful List Accent 6" w:uiPriority="72"/>
+    <w:lsdException w:name="Colorful Grid Accent 6" w:uiPriority="73"/>
+    <w:lsdException w:name="Subtle Emphasis" w:uiPriority="19" w:qFormat="1"/>
+    <w:lsdException w:name="Intense Emphasis" w:uiPriority="21" w:qFormat="1"/>
+    <w:lsdException w:name="Subtle Reference" w:uiPriority="31" w:qFormat="1"/>
+    <w:lsdException w:name="Intense Reference" w:uiPriority="32" w:qFormat="1"/>
+    <w:lsdException w:name="Book Title" w:uiPriority="33" w:qFormat="1"/>
+    <w:lsdException w:name="Bibliography" w:semiHidden="1" w:uiPriority="37" w:unhideWhenUsed="1"/>
+    <w:lsdException w:name="TOC Heading" w:semiHidden="1" w:uiPriority="39" w:unhideWhenUsed="1" w:qFormat="1"/>
+    <w:lsdException w:name="Plain Table 1" w:uiPriority="41"/>
+    <w:lsdException w:name="Plain Table 2" w:uiPriority="42"/>
+    <w:lsdException w:name="Plain Table 3" w:uiPriority="43"/>
+    <w:lsdException w:name="Plain Table 4" w:uiPriority="44"/>
+    <w:lsdException w:name="Plain Table 5" w:uiPriority="45"/>
+    <w:lsdException w:name="Grid Table Light" w:uiPriority="40"/>
+    <w:lsdException w:name="Grid Table 1 Light" w:uiPriority="46"/>
+    <w:lsdException w:name="Grid Table 2" w:uiPriority="47"/>
+    <w:lsdException w:name="Grid Table 3" w:uiPriority="48"/>
+    <w:lsdException w:name="Grid Table 4" w:uiPriority="49"/>
+    <w:lsdException w:name="Grid Table 5 Dark" w:uiPriority="50"/>
+    <w:lsdException w:name="Grid Table 6 Colorful" w:uiPriority="51"/>
+    <w:lsdException w:name="Grid Table 7 Colorful" w:uiPriority="52"/>
+    <w:lsdException w:name="Grid Table 1 Light Accent 1" w:uiPriority="46"/>
+    <w:lsdException w:name="Grid Table 2 Accent 1" w:uiPriority="47"/>
+    <w:lsdException w:name="Grid Table 3 Accent 1" w:uiPriority="48"/>
+    <w:lsdException w:name="Grid Table 4 Accent 1" w:uiPriority="49"/>
+    <w:lsdException w:name="Grid Table 5 Dark Accent 1" w:uiPriority="50"/>
+    <w:lsdException w:name="Grid Table 6 Colorful Accent 1" w:uiPriority="51"/>
+    <w:lsdException w:name="Grid Table 7 Colorful Accent 1" w:uiPriority="52"/>
+    <w:lsdException w:name="Grid Table 1 Light Accent 2" w:uiPriority="46"/>
+    <w:lsdException w:name="Grid Table 2 Accent 2" w:uiPriority="47"/>
+    <w:lsdException w:name="Grid Table 3 Accent 2" w:uiPriority="48"/>
+    <w:lsdException w:name="Grid Table 4 Accent 2" w:uiPriority="49"/>
+    <w:lsdException w:name="Grid Table 5 Dark Accent 2" w:uiPriority="50"/>
+    <w:lsdException w:name="Grid Table 6 Colorful Accent 2" w:uiPriority="51"/>
+    <w:lsdException w:name="Grid Table 7 Colorful Accent 2" w:uiPriority="52"/>
+    <w:lsdException w:name="Grid Table 1 Light Accent 3" w:uiPriority="46"/>
+    <w:lsdException w:name="Grid Table 2 Accent 3" w:uiPriority="47"/>
+    <w:lsdException w:name="Grid Table 3 Accent 3" w:uiPriority="48"/>
+    <w:lsdException w:name="Grid Table 4 Accent 3" w:uiPriority="49"/>
+    <w:lsdException w:name="Grid Table 5 Dark Accent 3" w:uiPriority="50"/>
+    <w:lsdException w:name="Grid Table 6 Colorful Accent 3" w:uiPriority="51"/>
+    <w:lsdException w:name="Grid Table 7 Colorful Accent 3" w:uiPriority="52"/>
+    <w:lsdException w:name="Grid Table 1 Light Accent 4" w:uiPriority="46"/>
+    <w:lsdException w:name="Grid Table 2 Accent 4" w:uiPriority="47"/>
+    <w:lsdException w:name="Grid Table 3 Accent 4" w:uiPriority="48"/>
+    <w:lsdException w:name="Grid Table 4 Accent 4" w:uiPriority="49"/>
+    <w:lsdException w:name="Grid Table 5 Dark Accent 4" w:uiPriority="50"/>
+    <w:lsdException w:name="Grid Table 6 Colorful Accent 4" w:uiPriority="51"/>
+    <w:lsdException w:name="Grid Table 7 Colorful Accent 4" w:uiPriority="52"/>
+    <w:lsdException w:name="Grid Table 1 Light Accent 5" w:uiPriority="46"/>
+    <w:lsdException w:name="Grid Table 2 Accent 5" w:uiPriority="47"/>
+    <w:lsdException w:name="Grid Table 3 Accent 5" w:uiPriority="48"/>
+    <w:lsdException w:name="Grid Table 4 Accent 5" w:uiPriority="49"/>
+    <w:lsdException w:name="Grid Table 5 Dark Accent 5" w:uiPriority="50"/>
+    <w:lsdException w:name="Grid Table 6 Colorful Accent 5" w:uiPriority="51"/>
+    <w:lsdException w:name="Grid Table 7 Colorful Accent 5" w:uiPriority="52"/>
+    <w:lsdException w:name="Grid Table 1 Light Accent 6" w:uiPriority="46"/>
+    <w:lsdException w:name="Grid Table 2 Accent 6" w:uiPriority="47"/>
+    <w:lsdException w:name="Grid Table 3 Accent 6" w:uiPriority="48"/>
+    <w:lsdException w:name="Grid Table 4 Accent 6" w:uiPriority="49"/>
+    <w:lsdException w:name="Grid Table 5 Dark Accent 6" w:uiPriority="50"/>
+    <w:lsdException w:name="Grid Table 6 Colorful Accent 6" w:uiPriority="51"/>
+    <w:lsdException w:name="Grid Table 7 Colorful Accent 6" w:uiPriority="52"/>
+    <w:lsdException w:name="List Table 1 Light" w:uiPriority="46"/>
+    <w:lsdException w:name="List Table 2" w:uiPriority="47"/>
+    <w:lsdException w:name="List Table 3" w:uiPriority="48"/>
+    <w:lsdException w:name="List Table 4" w:uiPriority="49"/>
+    <w:lsdException w:name="List Table 5 Dark" w:uiPriority="50"/>
+    <w:lsdException w:name="List Table 6 Colorful" w:uiPriority="51"/>
+    <w:lsdException w:name="List Table 7 Colorful" w:uiPriority="52"/>
+    <w:lsdException w:name="List Table 1 Light Accent 1" w:uiPriority="46"/>
+    <w:lsdException w:name="List Table 2 Accent 1" w:uiPriority="47"/>
+    <w:lsdException w:name="List Table 3 Accent 1" w:uiPriority="48"/>
+    <w:lsdException w:name="List Table 4 Accent 1" w:uiPriority="49"/>
+    <w:lsdException w:name="List Table 5 Dark Accent 1" w:uiPriority="50"/>
+    <w:lsdException w:name="List Table 6 Colorful Accent 1" w:uiPriority="51"/>
+    <w:lsdException w:name="List Table 7 Colorful Accent 1" w:uiPriority="52"/>
+    <w:lsdException w:name="List Table 1 Light Accent 2" w:uiPriority="46"/>
+    <w:lsdException w:name="List Table 2 Accent 2" w:uiPriority="47"/>
+    <w:lsdException w:name="List Table 3 Accent 2" w:uiPriority="48"/>
+    <w:lsdException w:name="List Table 4 Accent 2" w:uiPriority="49"/>
+    <w:lsdException w:name="List Table 5 Dark Accent 2" w:uiPriority="50"/>
+    <w:lsdException w:name="List Table 6 Colorful Accent 2" w:uiPriority="51"/>
+    <w:lsdException w:name="List Table 7 Colorful Accent 2" w:uiPriority="52"/>
+    <w:lsdException w:name="List Table 1 Light Accent 3" w:uiPriority="46"/>
+    <w:lsdException w:name="List Table 2 Accent 3" w:uiPriority="47"/>
+    <w:lsdException w:name="List Table 3 Accent 3" w:uiPriority="48"/>
+    <w:lsdException w:name="List Table 4 Accent 3" w:uiPriority="49"/>
+    <w:lsdException w:name="List Table 5 Dark Accent 3" w:uiPriority="50"/>
+    <w:lsdException w:name="List Table 6 Colorful Accent 3" w:uiPriority="51"/>
+    <w:lsdException w:name="List Table 7 Colorful Accent 3" w:uiPriority="52"/>
+    <w:lsdException w:name="List Table 1 Light Accent 4" w:uiPriority="46"/>
+    <w:lsdException w:name="List Table 2 Accent 4" w:uiPriority="47"/>
+    <w:lsdException w:name="List Table 3 Accent 4" w:uiPriority="48"/>
+    <w:lsdException w:name="List Table 4 Accent 4" w:uiPriority="49"/>
+    <w:lsdException w:name="List Table 5 Dark Accent 4" w:uiPriority="50"/>
+    <w:lsdException w:name="List Table 6 Colorful Accent 4" w:uiPriority="51"/>
+    <w:lsdException w:name="List Table 7 Colorful Accent 4" w:uiPriority="52"/>
+    <w:lsdException w:name="List Table 1 Light Accent 5" w:uiPriority="46"/>
+    <w:lsdException w:name="List Table 2 Accent 5" w:uiPriority="47"/>
+    <w:lsdException w:name="List Table 3 Accent 5" w:uiPriority="48"/>
+    <w:lsdException w:name="List Table 4 Accent 5" w:uiPriority="49"/>
+    <w:lsdException w:name="List Table 5 Dark Accent 5" w:uiPriority="50"/>
+    <w:lsdException w:name="List Table 6 Colorful Accent 5" w:uiPriority="51"/>
+    <w:lsdException w:name="List Table 7 Colorful Accent 5" w:uiPriority="52"/>
+    <w:lsdException w:name="List Table 1 Light Accent 6" w:uiPriority="46"/>
+    <w:lsdException w:name="List Table 2 Accent 6" w:uiPriority="47"/>
+    <w:lsdException w:name="List Table 3 Accent 6" w:uiPriority="48"/>
+    <w:lsdException w:name="List Table 4 Accent 6" w:uiPriority="49"/>
+    <w:lsdException w:name="List Table 5 Dark Accent 6" w:uiPriority="50"/>
+    <w:lsdException w:name="List Table 6 Colorful Accent 6" w:uiPriority="51"/>
+    <w:lsdException w:name="List Table 7 Colorful Accent 6" w:uiPriority="52"/>
   </w:latentStyles>
   <w:style w:type="paragraph" w:default="1" w:styleId="Normal">
     <w:name w:val="Normal"/>
@@ -3374,196 +3675,6 @@
       <w:ind w:left="720"/>
       <w:contextualSpacing/>
     </w:pPr>
-  </w:style>
-</w:styles>
-</file>
-
-<file path=word/stylesWithEffects.xml><?xml version="1.0" encoding="utf-8"?>
-<w:styles xmlns:wpc="http://schemas.microsoft.com/office/word/2010/wordprocessingCanvas" xmlns:mc="http://schemas.openxmlformats.org/markup-compatibility/2006" xmlns:o="urn:schemas-microsoft-com:office:office" xmlns:r="http://schemas.openxmlformats.org/officeDocument/2006/relationships" xmlns:m="http://schemas.openxmlformats.org/officeDocument/2006/math" xmlns:v="urn:schemas-microsoft-com:vml" xmlns:wp14="http://schemas.microsoft.com/office/word/2010/wordprocessingDrawing" xmlns:wp="http://schemas.openxmlformats.org/drawingml/2006/wordprocessingDrawing" xmlns:w10="urn:schemas-microsoft-com:office:word" xmlns:w="http://schemas.openxmlformats.org/wordprocessingml/2006/main" xmlns:w14="http://schemas.microsoft.com/office/word/2010/wordml" xmlns:wpg="http://schemas.microsoft.com/office/word/2010/wordprocessingGroup" xmlns:wpi="http://schemas.microsoft.com/office/word/2010/wordprocessingInk" xmlns:wne="http://schemas.microsoft.com/office/word/2006/wordml" xmlns:wps="http://schemas.microsoft.com/office/word/2010/wordprocessingShape" mc:Ignorable="w14 wp14">
-  <w:docDefaults>
-    <w:rPrDefault>
-      <w:rPr>
-        <w:rFonts w:asciiTheme="minorHAnsi" w:eastAsiaTheme="minorEastAsia" w:hAnsiTheme="minorHAnsi" w:cstheme="minorBidi"/>
-        <w:sz w:val="22"/>
-        <w:szCs w:val="22"/>
-        <w:lang w:val="en-US" w:eastAsia="en-US" w:bidi="ar-SA"/>
-      </w:rPr>
-    </w:rPrDefault>
-    <w:pPrDefault>
-      <w:pPr>
-        <w:spacing w:after="200" w:line="276" w:lineRule="auto"/>
-      </w:pPr>
-    </w:pPrDefault>
-  </w:docDefaults>
-  <w:latentStyles w:defLockedState="0" w:defUIPriority="99" w:defSemiHidden="1" w:defUnhideWhenUsed="1" w:defQFormat="0" w:count="267">
-    <w:lsdException w:name="Normal" w:semiHidden="0" w:uiPriority="0" w:unhideWhenUsed="0" w:qFormat="1"/>
-    <w:lsdException w:name="heading 1" w:semiHidden="0" w:uiPriority="9" w:unhideWhenUsed="0" w:qFormat="1"/>
-    <w:lsdException w:name="heading 2" w:uiPriority="9" w:qFormat="1"/>
-    <w:lsdException w:name="heading 3" w:uiPriority="9" w:qFormat="1"/>
-    <w:lsdException w:name="heading 4" w:uiPriority="9" w:qFormat="1"/>
-    <w:lsdException w:name="heading 5" w:uiPriority="9" w:qFormat="1"/>
-    <w:lsdException w:name="heading 6" w:uiPriority="9" w:qFormat="1"/>
-    <w:lsdException w:name="heading 7" w:uiPriority="9" w:qFormat="1"/>
-    <w:lsdException w:name="heading 8" w:uiPriority="9" w:qFormat="1"/>
-    <w:lsdException w:name="heading 9" w:uiPriority="9" w:qFormat="1"/>
-    <w:lsdException w:name="toc 1" w:uiPriority="39"/>
-    <w:lsdException w:name="toc 2" w:uiPriority="39"/>
-    <w:lsdException w:name="toc 3" w:uiPriority="39"/>
-    <w:lsdException w:name="toc 4" w:uiPriority="39"/>
-    <w:lsdException w:name="toc 5" w:uiPriority="39"/>
-    <w:lsdException w:name="toc 6" w:uiPriority="39"/>
-    <w:lsdException w:name="toc 7" w:uiPriority="39"/>
-    <w:lsdException w:name="toc 8" w:uiPriority="39"/>
-    <w:lsdException w:name="toc 9" w:uiPriority="39"/>
-    <w:lsdException w:name="caption" w:uiPriority="35" w:qFormat="1"/>
-    <w:lsdException w:name="Title" w:semiHidden="0" w:uiPriority="10" w:unhideWhenUsed="0" w:qFormat="1"/>
-    <w:lsdException w:name="Default Paragraph Font" w:uiPriority="1"/>
-    <w:lsdException w:name="Subtitle" w:semiHidden="0" w:uiPriority="11" w:unhideWhenUsed="0" w:qFormat="1"/>
-    <w:lsdException w:name="Strong" w:semiHidden="0" w:uiPriority="22" w:unhideWhenUsed="0" w:qFormat="1"/>
-    <w:lsdException w:name="Emphasis" w:semiHidden="0" w:uiPriority="20" w:unhideWhenUsed="0" w:qFormat="1"/>
-    <w:lsdException w:name="Table Grid" w:semiHidden="0" w:uiPriority="59" w:unhideWhenUsed="0"/>
-    <w:lsdException w:name="Placeholder Text" w:unhideWhenUsed="0"/>
-    <w:lsdException w:name="No Spacing" w:semiHidden="0" w:uiPriority="1" w:unhideWhenUsed="0" w:qFormat="1"/>
-    <w:lsdException w:name="Light Shading" w:semiHidden="0" w:uiPriority="60" w:unhideWhenUsed="0"/>
-    <w:lsdException w:name="Light List" w:semiHidden="0" w:uiPriority="61" w:unhideWhenUsed="0"/>
-    <w:lsdException w:name="Light Grid" w:semiHidden="0" w:uiPriority="62" w:unhideWhenUsed="0"/>
-    <w:lsdException w:name="Medium Shading 1" w:semiHidden="0" w:uiPriority="63" w:unhideWhenUsed="0"/>
-    <w:lsdException w:name="Medium Shading 2" w:semiHidden="0" w:uiPriority="64" w:unhideWhenUsed="0"/>
-    <w:lsdException w:name="Medium List 1" w:semiHidden="0" w:uiPriority="65" w:unhideWhenUsed="0"/>
-    <w:lsdException w:name="Medium List 2" w:semiHidden="0" w:uiPriority="66" w:unhideWhenUsed="0"/>
-    <w:lsdException w:name="Medium Grid 1" w:semiHidden="0" w:uiPriority="67" w:unhideWhenUsed="0"/>
-    <w:lsdException w:name="Medium Grid 2" w:semiHidden="0" w:uiPriority="68" w:unhideWhenUsed="0"/>
-    <w:lsdException w:name="Medium Grid 3" w:semiHidden="0" w:uiPriority="69" w:unhideWhenUsed="0"/>
-    <w:lsdException w:name="Dark List" w:semiHidden="0" w:uiPriority="70" w:unhideWhenUsed="0"/>
-    <w:lsdException w:name="Colorful Shading" w:semiHidden="0" w:uiPriority="71" w:unhideWhenUsed="0"/>
-    <w:lsdException w:name="Colorful List" w:semiHidden="0" w:uiPriority="72" w:unhideWhenUsed="0"/>
-    <w:lsdException w:name="Colorful Grid" w:semiHidden="0" w:uiPriority="73" w:unhideWhenUsed="0"/>
-    <w:lsdException w:name="Light Shading Accent 1" w:semiHidden="0" w:uiPriority="60" w:unhideWhenUsed="0"/>
-    <w:lsdException w:name="Light List Accent 1" w:semiHidden="0" w:uiPriority="61" w:unhideWhenUsed="0"/>
-    <w:lsdException w:name="Light Grid Accent 1" w:semiHidden="0" w:uiPriority="62" w:unhideWhenUsed="0"/>
-    <w:lsdException w:name="Medium Shading 1 Accent 1" w:semiHidden="0" w:uiPriority="63" w:unhideWhenUsed="0"/>
-    <w:lsdException w:name="Medium Shading 2 Accent 1" w:semiHidden="0" w:uiPriority="64" w:unhideWhenUsed="0"/>
-    <w:lsdException w:name="Medium List 1 Accent 1" w:semiHidden="0" w:uiPriority="65" w:unhideWhenUsed="0"/>
-    <w:lsdException w:name="Revision" w:unhideWhenUsed="0"/>
-    <w:lsdException w:name="List Paragraph" w:semiHidden="0" w:uiPriority="34" w:unhideWhenUsed="0" w:qFormat="1"/>
-    <w:lsdException w:name="Quote" w:semiHidden="0" w:uiPriority="29" w:unhideWhenUsed="0" w:qFormat="1"/>
-    <w:lsdException w:name="Intense Quote" w:semiHidden="0" w:uiPriority="30" w:unhideWhenUsed="0" w:qFormat="1"/>
-    <w:lsdException w:name="Medium List 2 Accent 1" w:semiHidden="0" w:uiPriority="66" w:unhideWhenUsed="0"/>
-    <w:lsdException w:name="Medium Grid 1 Accent 1" w:semiHidden="0" w:uiPriority="67" w:unhideWhenUsed="0"/>
-    <w:lsdException w:name="Medium Grid 2 Accent 1" w:semiHidden="0" w:uiPriority="68" w:unhideWhenUsed="0"/>
-    <w:lsdException w:name="Medium Grid 3 Accent 1" w:semiHidden="0" w:uiPriority="69" w:unhideWhenUsed="0"/>
-    <w:lsdException w:name="Dark List Accent 1" w:semiHidden="0" w:uiPriority="70" w:unhideWhenUsed="0"/>
-    <w:lsdException w:name="Colorful Shading Accent 1" w:semiHidden="0" w:uiPriority="71" w:unhideWhenUsed="0"/>
-    <w:lsdException w:name="Colorful List Accent 1" w:semiHidden="0" w:uiPriority="72" w:unhideWhenUsed="0"/>
-    <w:lsdException w:name="Colorful Grid Accent 1" w:semiHidden="0" w:uiPriority="73" w:unhideWhenUsed="0"/>
-    <w:lsdException w:name="Light Shading Accent 2" w:semiHidden="0" w:uiPriority="60" w:unhideWhenUsed="0"/>
-    <w:lsdException w:name="Light List Accent 2" w:semiHidden="0" w:uiPriority="61" w:unhideWhenUsed="0"/>
-    <w:lsdException w:name="Light Grid Accent 2" w:semiHidden="0" w:uiPriority="62" w:unhideWhenUsed="0"/>
-    <w:lsdException w:name="Medium Shading 1 Accent 2" w:semiHidden="0" w:uiPriority="63" w:unhideWhenUsed="0"/>
-    <w:lsdException w:name="Medium Shading 2 Accent 2" w:semiHidden="0" w:uiPriority="64" w:unhideWhenUsed="0"/>
-    <w:lsdException w:name="Medium List 1 Accent 2" w:semiHidden="0" w:uiPriority="65" w:unhideWhenUsed="0"/>
-    <w:lsdException w:name="Medium List 2 Accent 2" w:semiHidden="0" w:uiPriority="66" w:unhideWhenUsed="0"/>
-    <w:lsdException w:name="Medium Grid 1 Accent 2" w:semiHidden="0" w:uiPriority="67" w:unhideWhenUsed="0"/>
-    <w:lsdException w:name="Medium Grid 2 Accent 2" w:semiHidden="0" w:uiPriority="68" w:unhideWhenUsed="0"/>
-    <w:lsdException w:name="Medium Grid 3 Accent 2" w:semiHidden="0" w:uiPriority="69" w:unhideWhenUsed="0"/>
-    <w:lsdException w:name="Dark List Accent 2" w:semiHidden="0" w:uiPriority="70" w:unhideWhenUsed="0"/>
-    <w:lsdException w:name="Colorful Shading Accent 2" w:semiHidden="0" w:uiPriority="71" w:unhideWhenUsed="0"/>
-    <w:lsdException w:name="Colorful List Accent 2" w:semiHidden="0" w:uiPriority="72" w:unhideWhenUsed="0"/>
-    <w:lsdException w:name="Colorful Grid Accent 2" w:semiHidden="0" w:uiPriority="73" w:unhideWhenUsed="0"/>
-    <w:lsdException w:name="Light Shading Accent 3" w:semiHidden="0" w:uiPriority="60" w:unhideWhenUsed="0"/>
-    <w:lsdException w:name="Light List Accent 3" w:semiHidden="0" w:uiPriority="61" w:unhideWhenUsed="0"/>
-    <w:lsdException w:name="Light Grid Accent 3" w:semiHidden="0" w:uiPriority="62" w:unhideWhenUsed="0"/>
-    <w:lsdException w:name="Medium Shading 1 Accent 3" w:semiHidden="0" w:uiPriority="63" w:unhideWhenUsed="0"/>
-    <w:lsdException w:name="Medium Shading 2 Accent 3" w:semiHidden="0" w:uiPriority="64" w:unhideWhenUsed="0"/>
-    <w:lsdException w:name="Medium List 1 Accent 3" w:semiHidden="0" w:uiPriority="65" w:unhideWhenUsed="0"/>
-    <w:lsdException w:name="Medium List 2 Accent 3" w:semiHidden="0" w:uiPriority="66" w:unhideWhenUsed="0"/>
-    <w:lsdException w:name="Medium Grid 1 Accent 3" w:semiHidden="0" w:uiPriority="67" w:unhideWhenUsed="0"/>
-    <w:lsdException w:name="Medium Grid 2 Accent 3" w:semiHidden="0" w:uiPriority="68" w:unhideWhenUsed="0"/>
-    <w:lsdException w:name="Medium Grid 3 Accent 3" w:semiHidden="0" w:uiPriority="69" w:unhideWhenUsed="0"/>
-    <w:lsdException w:name="Dark List Accent 3" w:semiHidden="0" w:uiPriority="70" w:unhideWhenUsed="0"/>
-    <w:lsdException w:name="Colorful Shading Accent 3" w:semiHidden="0" w:uiPriority="71" w:unhideWhenUsed="0"/>
-    <w:lsdException w:name="Colorful List Accent 3" w:semiHidden="0" w:uiPriority="72" w:unhideWhenUsed="0"/>
-    <w:lsdException w:name="Colorful Grid Accent 3" w:semiHidden="0" w:uiPriority="73" w:unhideWhenUsed="0"/>
-    <w:lsdException w:name="Light Shading Accent 4" w:semiHidden="0" w:uiPriority="60" w:unhideWhenUsed="0"/>
-    <w:lsdException w:name="Light List Accent 4" w:semiHidden="0" w:uiPriority="61" w:unhideWhenUsed="0"/>
-    <w:lsdException w:name="Light Grid Accent 4" w:semiHidden="0" w:uiPriority="62" w:unhideWhenUsed="0"/>
-    <w:lsdException w:name="Medium Shading 1 Accent 4" w:semiHidden="0" w:uiPriority="63" w:unhideWhenUsed="0"/>
-    <w:lsdException w:name="Medium Shading 2 Accent 4" w:semiHidden="0" w:uiPriority="64" w:unhideWhenUsed="0"/>
-    <w:lsdException w:name="Medium List 1 Accent 4" w:semiHidden="0" w:uiPriority="65" w:unhideWhenUsed="0"/>
-    <w:lsdException w:name="Medium List 2 Accent 4" w:semiHidden="0" w:uiPriority="66" w:unhideWhenUsed="0"/>
-    <w:lsdException w:name="Medium Grid 1 Accent 4" w:semiHidden="0" w:uiPriority="67" w:unhideWhenUsed="0"/>
-    <w:lsdException w:name="Medium Grid 2 Accent 4" w:semiHidden="0" w:uiPriority="68" w:unhideWhenUsed="0"/>
-    <w:lsdException w:name="Medium Grid 3 Accent 4" w:semiHidden="0" w:uiPriority="69" w:unhideWhenUsed="0"/>
-    <w:lsdException w:name="Dark List Accent 4" w:semiHidden="0" w:uiPriority="70" w:unhideWhenUsed="0"/>
-    <w:lsdException w:name="Colorful Shading Accent 4" w:semiHidden="0" w:uiPriority="71" w:unhideWhenUsed="0"/>
-    <w:lsdException w:name="Colorful List Accent 4" w:semiHidden="0" w:uiPriority="72" w:unhideWhenUsed="0"/>
-    <w:lsdException w:name="Colorful Grid Accent 4" w:semiHidden="0" w:uiPriority="73" w:unhideWhenUsed="0"/>
-    <w:lsdException w:name="Light Shading Accent 5" w:semiHidden="0" w:uiPriority="60" w:unhideWhenUsed="0"/>
-    <w:lsdException w:name="Light List Accent 5" w:semiHidden="0" w:uiPriority="61" w:unhideWhenUsed="0"/>
-    <w:lsdException w:name="Light Grid Accent 5" w:semiHidden="0" w:uiPriority="62" w:unhideWhenUsed="0"/>
-    <w:lsdException w:name="Medium Shading 1 Accent 5" w:semiHidden="0" w:uiPriority="63" w:unhideWhenUsed="0"/>
-    <w:lsdException w:name="Medium Shading 2 Accent 5" w:semiHidden="0" w:uiPriority="64" w:unhideWhenUsed="0"/>
-    <w:lsdException w:name="Medium List 1 Accent 5" w:semiHidden="0" w:uiPriority="65" w:unhideWhenUsed="0"/>
-    <w:lsdException w:name="Medium List 2 Accent 5" w:semiHidden="0" w:uiPriority="66" w:unhideWhenUsed="0"/>
-    <w:lsdException w:name="Medium Grid 1 Accent 5" w:semiHidden="0" w:uiPriority="67" w:unhideWhenUsed="0"/>
-    <w:lsdException w:name="Medium Grid 2 Accent 5" w:semiHidden="0" w:uiPriority="68" w:unhideWhenUsed="0"/>
-    <w:lsdException w:name="Medium Grid 3 Accent 5" w:semiHidden="0" w:uiPriority="69" w:unhideWhenUsed="0"/>
-    <w:lsdException w:name="Dark List Accent 5" w:semiHidden="0" w:uiPriority="70" w:unhideWhenUsed="0"/>
-    <w:lsdException w:name="Colorful Shading Accent 5" w:semiHidden="0" w:uiPriority="71" w:unhideWhenUsed="0"/>
-    <w:lsdException w:name="Colorful List Accent 5" w:semiHidden="0" w:uiPriority="72" w:unhideWhenUsed="0"/>
-    <w:lsdException w:name="Colorful Grid Accent 5" w:semiHidden="0" w:uiPriority="73" w:unhideWhenUsed="0"/>
-    <w:lsdException w:name="Light Shading Accent 6" w:semiHidden="0" w:uiPriority="60" w:unhideWhenUsed="0"/>
-    <w:lsdException w:name="Light List Accent 6" w:semiHidden="0" w:uiPriority="61" w:unhideWhenUsed="0"/>
-    <w:lsdException w:name="Light Grid Accent 6" w:semiHidden="0" w:uiPriority="62" w:unhideWhenUsed="0"/>
-    <w:lsdException w:name="Medium Shading 1 Accent 6" w:semiHidden="0" w:uiPriority="63" w:unhideWhenUsed="0"/>
-    <w:lsdException w:name="Medium Shading 2 Accent 6" w:semiHidden="0" w:uiPriority="64" w:unhideWhenUsed="0"/>
-    <w:lsdException w:name="Medium List 1 Accent 6" w:semiHidden="0" w:uiPriority="65" w:unhideWhenUsed="0"/>
-    <w:lsdException w:name="Medium List 2 Accent 6" w:semiHidden="0" w:uiPriority="66" w:unhideWhenUsed="0"/>
-    <w:lsdException w:name="Medium Grid 1 Accent 6" w:semiHidden="0" w:uiPriority="67" w:unhideWhenUsed="0"/>
-    <w:lsdException w:name="Medium Grid 2 Accent 6" w:semiHidden="0" w:uiPriority="68" w:unhideWhenUsed="0"/>
-    <w:lsdException w:name="Medium Grid 3 Accent 6" w:semiHidden="0" w:uiPriority="69" w:unhideWhenUsed="0"/>
-    <w:lsdException w:name="Dark List Accent 6" w:semiHidden="0" w:uiPriority="70" w:unhideWhenUsed="0"/>
-    <w:lsdException w:name="Colorful Shading Accent 6" w:semiHidden="0" w:uiPriority="71" w:unhideWhenUsed="0"/>
-    <w:lsdException w:name="Colorful List Accent 6" w:semiHidden="0" w:uiPriority="72" w:unhideWhenUsed="0"/>
-    <w:lsdException w:name="Colorful Grid Accent 6" w:semiHidden="0" w:uiPriority="73" w:unhideWhenUsed="0"/>
-    <w:lsdException w:name="Subtle Emphasis" w:semiHidden="0" w:uiPriority="19" w:unhideWhenUsed="0" w:qFormat="1"/>
-    <w:lsdException w:name="Intense Emphasis" w:semiHidden="0" w:uiPriority="21" w:unhideWhenUsed="0" w:qFormat="1"/>
-    <w:lsdException w:name="Subtle Reference" w:semiHidden="0" w:uiPriority="31" w:unhideWhenUsed="0" w:qFormat="1"/>
-    <w:lsdException w:name="Intense Reference" w:semiHidden="0" w:uiPriority="32" w:unhideWhenUsed="0" w:qFormat="1"/>
-    <w:lsdException w:name="Book Title" w:semiHidden="0" w:uiPriority="33" w:unhideWhenUsed="0" w:qFormat="1"/>
-    <w:lsdException w:name="Bibliography" w:uiPriority="37"/>
-    <w:lsdException w:name="TOC Heading" w:uiPriority="39" w:qFormat="1"/>
-  </w:latentStyles>
-  <w:style w:type="paragraph" w:default="1" w:styleId="Normal">
-    <w:name w:val="Normal"/>
-    <w:qFormat/>
-  </w:style>
-  <w:style w:type="character" w:default="1" w:styleId="DefaultParagraphFont">
-    <w:name w:val="Default Paragraph Font"/>
-    <w:uiPriority w:val="1"/>
-    <w:semiHidden/>
-    <w:unhideWhenUsed/>
-  </w:style>
-  <w:style w:type="table" w:default="1" w:styleId="TableNormal">
-    <w:name w:val="Normal Table"/>
-    <w:uiPriority w:val="99"/>
-    <w:semiHidden/>
-    <w:unhideWhenUsed/>
-    <w:tblPr>
-      <w:tblInd w:w="0" w:type="dxa"/>
-      <w:tblCellMar>
-        <w:top w:w="0" w:type="dxa"/>
-        <w:left w:w="108" w:type="dxa"/>
-        <w:bottom w:w="0" w:type="dxa"/>
-        <w:right w:w="108" w:type="dxa"/>
-      </w:tblCellMar>
-    </w:tblPr>
-  </w:style>
-  <w:style w:type="numbering" w:default="1" w:styleId="NoList">
-    <w:name w:val="No List"/>
-    <w:uiPriority w:val="99"/>
-    <w:semiHidden/>
-    <w:unhideWhenUsed/>
   </w:style>
 </w:styles>
 </file>
@@ -3823,7 +3934,7 @@
   <a:extraClrSchemeLst/>
   <a:extLst>
     <a:ext uri="{05A4C25C-085E-4340-85A3-A5531E510DB2}">
-      <thm15:themeFamily xmlns:thm15="http://schemas.microsoft.com/office/thememl/2012/main" xmlns="" name="Office Theme" id="{62F939B6-93AF-4DB8-9C6B-D6C7DFDC589F}" vid="{4A3C46E8-61CC-4603-A589-7422A47A8E4A}"/>
+      <thm15:themeFamily xmlns:thm15="http://schemas.microsoft.com/office/thememl/2012/main" name="Office Theme" id="{62F939B6-93AF-4DB8-9C6B-D6C7DFDC589F}" vid="{4A3C46E8-61CC-4603-A589-7422A47A8E4A}"/>
     </a:ext>
   </a:extLst>
 </a:theme>

</xml_diff>

<commit_message>
Updated GDD to fit changes
</commit_message>
<xml_diff>
--- a/Documentation/GDD.docx
+++ b/Documentation/GDD.docx
@@ -828,7 +828,14 @@
           <w:rFonts w:ascii="Times New Roman" w:hAnsi="Times New Roman" w:cs="Times New Roman"/>
           <w:sz w:val="24"/>
         </w:rPr>
-        <w:t>Hand Smash</w:t>
+        <w:t>Foot</w:t>
+      </w:r>
+      <w:r>
+        <w:rPr>
+          <w:rFonts w:ascii="Times New Roman" w:hAnsi="Times New Roman" w:cs="Times New Roman"/>
+          <w:sz w:val="24"/>
+        </w:rPr>
+        <w:t xml:space="preserve"> Smash</w:t>
       </w:r>
     </w:p>
     <w:p>
@@ -853,6 +860,8 @@
         <w:lastRenderedPageBreak/>
         <w:t>Deals damage in a large area, and fires out a ring of bones around the impact zone</w:t>
       </w:r>
+      <w:bookmarkStart w:id="0" w:name="_GoBack"/>
+      <w:bookmarkEnd w:id="0"/>
     </w:p>
     <w:p>
       <w:pPr>
@@ -2719,16 +2728,7 @@
           <w:rFonts w:ascii="Times New Roman" w:hAnsi="Times New Roman" w:cs="Times New Roman"/>
           <w:sz w:val="28"/>
         </w:rPr>
-        <w:t xml:space="preserve">Bubble Trap (Low fire rate, no damage, fires a projectile that traps </w:t>
-      </w:r>
-      <w:bookmarkStart w:id="0" w:name="_GoBack"/>
-      <w:bookmarkEnd w:id="0"/>
-      <w:r>
-        <w:rPr>
-          <w:rFonts w:ascii="Times New Roman" w:hAnsi="Times New Roman" w:cs="Times New Roman"/>
-          <w:sz w:val="28"/>
-        </w:rPr>
-        <w:t>enemies for a short time, preventing them from moving and firing)</w:t>
+        <w:t>Bubble Trap (Low fire rate, no damage, fires a projectile that traps enemies for a short time, preventing them from moving and firing)</w:t>
       </w:r>
     </w:p>
     <w:p>

</xml_diff>

<commit_message>
Even FURTHER edited the GDD
</commit_message>
<xml_diff>
--- a/Documentation/GDD.docx
+++ b/Documentation/GDD.docx
@@ -2877,381 +2877,305 @@
           <w:rFonts w:ascii="Times New Roman" w:hAnsi="Times New Roman" w:cs="Times New Roman"/>
           <w:sz w:val="28"/>
         </w:rPr>
-        <w:t>This spell c</w:t>
+        <w:t xml:space="preserve">This spell can only be dropped by the </w:t>
+      </w:r>
+      <w:r>
+        <w:rPr>
+          <w:rFonts w:ascii="Times New Roman" w:hAnsi="Times New Roman" w:cs="Times New Roman"/>
+          <w:sz w:val="28"/>
+        </w:rPr>
+        <w:t>Dragon</w:t>
+      </w:r>
+      <w:r>
+        <w:rPr>
+          <w:rFonts w:ascii="Times New Roman" w:hAnsi="Times New Roman" w:cs="Times New Roman"/>
+          <w:sz w:val="28"/>
+        </w:rPr>
+        <w:t>, and has a low drop chance</w:t>
+      </w:r>
+      <w:r>
+        <w:rPr>
+          <w:rFonts w:ascii="Times New Roman" w:hAnsi="Times New Roman" w:cs="Times New Roman"/>
+          <w:sz w:val="28"/>
+        </w:rPr>
+        <w:t>)</w:t>
+      </w:r>
+    </w:p>
+    <w:p>
+      <w:pPr>
+        <w:numPr>
+          <w:ilvl w:val="0"/>
+          <w:numId w:val="2"/>
+        </w:numPr>
+        <w:autoSpaceDE w:val="0"/>
+        <w:autoSpaceDN w:val="0"/>
+        <w:adjustRightInd w:val="0"/>
+        <w:spacing w:line="252" w:lineRule="auto"/>
+        <w:ind w:left="1080" w:hanging="360"/>
+        <w:rPr>
+          <w:rFonts w:ascii="Times New Roman" w:hAnsi="Times New Roman" w:cs="Times New Roman"/>
+        </w:rPr>
+      </w:pPr>
+      <w:r>
+        <w:rPr>
+          <w:rFonts w:ascii="Times New Roman" w:hAnsi="Times New Roman" w:cs="Times New Roman"/>
+          <w:sz w:val="28"/>
+        </w:rPr>
+        <w:t>We will add more spell types as we think of th</w:t>
+      </w:r>
+      <w:r>
+        <w:rPr>
+          <w:rFonts w:ascii="Times New Roman" w:hAnsi="Times New Roman" w:cs="Times New Roman"/>
+          <w:sz w:val="28"/>
+        </w:rPr>
+        <w:t>em later</w:t>
+      </w:r>
+    </w:p>
+    <w:p>
+      <w:pPr>
+        <w:numPr>
+          <w:ilvl w:val="0"/>
+          <w:numId w:val="2"/>
+        </w:numPr>
+        <w:autoSpaceDE w:val="0"/>
+        <w:autoSpaceDN w:val="0"/>
+        <w:adjustRightInd w:val="0"/>
+        <w:spacing w:line="252" w:lineRule="auto"/>
+        <w:ind w:left="360" w:hanging="360"/>
+        <w:rPr>
+          <w:rFonts w:ascii="Times New Roman" w:hAnsi="Times New Roman" w:cs="Times New Roman"/>
+        </w:rPr>
+      </w:pPr>
+      <w:r>
+        <w:rPr>
+          <w:rFonts w:ascii="Times New Roman" w:hAnsi="Times New Roman" w:cs="Times New Roman"/>
+          <w:sz w:val="36"/>
+        </w:rPr>
+        <w:t>Other Core Mechanics</w:t>
+      </w:r>
+    </w:p>
+    <w:p>
+      <w:pPr>
+        <w:numPr>
+          <w:ilvl w:val="0"/>
+          <w:numId w:val="2"/>
+        </w:numPr>
+        <w:autoSpaceDE w:val="0"/>
+        <w:autoSpaceDN w:val="0"/>
+        <w:adjustRightInd w:val="0"/>
+        <w:spacing w:line="252" w:lineRule="auto"/>
+        <w:ind w:left="720" w:hanging="360"/>
+        <w:rPr>
+          <w:rFonts w:ascii="Times New Roman" w:hAnsi="Times New Roman" w:cs="Times New Roman"/>
+        </w:rPr>
+      </w:pPr>
+      <w:r>
+        <w:rPr>
+          <w:rFonts w:ascii="Times New Roman" w:hAnsi="Times New Roman" w:cs="Times New Roman"/>
+          <w:sz w:val="32"/>
+        </w:rPr>
+        <w:t>Room System</w:t>
+      </w:r>
+    </w:p>
+    <w:p>
+      <w:pPr>
+        <w:numPr>
+          <w:ilvl w:val="0"/>
+          <w:numId w:val="2"/>
+        </w:numPr>
+        <w:autoSpaceDE w:val="0"/>
+        <w:autoSpaceDN w:val="0"/>
+        <w:adjustRightInd w:val="0"/>
+        <w:spacing w:line="252" w:lineRule="auto"/>
+        <w:ind w:left="1080" w:hanging="360"/>
+        <w:rPr>
+          <w:rFonts w:ascii="Times New Roman" w:hAnsi="Times New Roman" w:cs="Times New Roman"/>
+        </w:rPr>
+      </w:pPr>
+      <w:r>
+        <w:rPr>
+          <w:rFonts w:ascii="Times New Roman" w:hAnsi="Times New Roman" w:cs="Times New Roman"/>
+          <w:sz w:val="28"/>
+        </w:rPr>
+        <w:t>We will have a randomly generated room system, using preset layouts of rooms and connecting them together for each area.</w:t>
+      </w:r>
+    </w:p>
+    <w:p>
+      <w:pPr>
+        <w:numPr>
+          <w:ilvl w:val="0"/>
+          <w:numId w:val="2"/>
+        </w:numPr>
+        <w:autoSpaceDE w:val="0"/>
+        <w:autoSpaceDN w:val="0"/>
+        <w:adjustRightInd w:val="0"/>
+        <w:spacing w:line="252" w:lineRule="auto"/>
+        <w:ind w:left="1080" w:hanging="360"/>
+        <w:rPr>
+          <w:rFonts w:ascii="Times New Roman" w:hAnsi="Times New Roman" w:cs="Times New Roman"/>
+        </w:rPr>
+      </w:pPr>
+      <w:r>
+        <w:rPr>
+          <w:rFonts w:ascii="Times New Roman" w:hAnsi="Times New Roman" w:cs="Times New Roman"/>
+          <w:sz w:val="28"/>
+        </w:rPr>
+        <w:t>Each area will have a “treasure room” where they can unlock a new random spell from that specific area.</w:t>
+      </w:r>
+    </w:p>
+    <w:p>
+      <w:pPr>
+        <w:numPr>
+          <w:ilvl w:val="0"/>
+          <w:numId w:val="2"/>
+        </w:numPr>
+        <w:autoSpaceDE w:val="0"/>
+        <w:autoSpaceDN w:val="0"/>
+        <w:adjustRightInd w:val="0"/>
+        <w:spacing w:line="252" w:lineRule="auto"/>
+        <w:ind w:left="360" w:hanging="360"/>
+        <w:rPr>
+          <w:rFonts w:ascii="Times New Roman" w:hAnsi="Times New Roman" w:cs="Times New Roman"/>
+        </w:rPr>
+      </w:pPr>
+      <w:r>
+        <w:rPr>
+          <w:rFonts w:ascii="Times New Roman" w:hAnsi="Times New Roman" w:cs="Times New Roman"/>
+          <w:sz w:val="32"/>
+        </w:rPr>
+        <w:t>Spell Unlocking</w:t>
+      </w:r>
+    </w:p>
+    <w:p>
+      <w:pPr>
+        <w:numPr>
+          <w:ilvl w:val="0"/>
+          <w:numId w:val="2"/>
+        </w:numPr>
+        <w:autoSpaceDE w:val="0"/>
+        <w:autoSpaceDN w:val="0"/>
+        <w:adjustRightInd w:val="0"/>
+        <w:spacing w:line="252" w:lineRule="auto"/>
+        <w:ind w:left="1080" w:hanging="360"/>
+        <w:rPr>
+          <w:rFonts w:ascii="Times New Roman" w:hAnsi="Times New Roman" w:cs="Times New Roman"/>
+        </w:rPr>
+      </w:pPr>
+      <w:r>
+        <w:rPr>
+          <w:rFonts w:ascii="Times New Roman" w:hAnsi="Times New Roman" w:cs="Times New Roman"/>
+          <w:sz w:val="28"/>
+        </w:rPr>
+        <w:t>As previously mentioned, spells will be unlocked by finding a treasure room, but also by defeating a boss.</w:t>
+      </w:r>
+      <w:r>
+        <w:rPr>
+          <w:rFonts w:ascii="Times New Roman" w:hAnsi="Times New Roman" w:cs="Times New Roman"/>
+          <w:sz w:val="28"/>
+        </w:rPr>
+        <w:t xml:space="preserve"> Each boss will give the player one new random spell from a set of possible spells to give. Each boss will also have a few unique spells you can only get by defeating them.</w:t>
+      </w:r>
+    </w:p>
+    <w:p>
+      <w:pPr>
+        <w:numPr>
+          <w:ilvl w:val="0"/>
+          <w:numId w:val="2"/>
+        </w:numPr>
+        <w:autoSpaceDE w:val="0"/>
+        <w:autoSpaceDN w:val="0"/>
+        <w:adjustRightInd w:val="0"/>
+        <w:spacing w:line="252" w:lineRule="auto"/>
+        <w:ind w:left="360" w:hanging="360"/>
+        <w:rPr>
+          <w:rFonts w:ascii="Times New Roman" w:hAnsi="Times New Roman" w:cs="Times New Roman"/>
+        </w:rPr>
+      </w:pPr>
+      <w:r>
+        <w:rPr>
+          <w:rFonts w:ascii="Times New Roman" w:hAnsi="Times New Roman" w:cs="Times New Roman"/>
+          <w:sz w:val="32"/>
+        </w:rPr>
+        <w:t>Final Boss</w:t>
+      </w:r>
+    </w:p>
+    <w:p>
+      <w:pPr>
+        <w:numPr>
+          <w:ilvl w:val="0"/>
+          <w:numId w:val="2"/>
+        </w:numPr>
+        <w:autoSpaceDE w:val="0"/>
+        <w:autoSpaceDN w:val="0"/>
+        <w:adjustRightInd w:val="0"/>
+        <w:spacing w:line="252" w:lineRule="auto"/>
+        <w:ind w:left="720" w:hanging="360"/>
+        <w:rPr>
+          <w:rFonts w:ascii="Times New Roman" w:hAnsi="Times New Roman" w:cs="Times New Roman"/>
+        </w:rPr>
+      </w:pPr>
+      <w:r>
+        <w:rPr>
+          <w:rFonts w:ascii="Times New Roman" w:hAnsi="Times New Roman" w:cs="Times New Roman"/>
+          <w:sz w:val="28"/>
+        </w:rPr>
+        <w:t>The Three Knights</w:t>
+      </w:r>
+    </w:p>
+    <w:p>
+      <w:pPr>
+        <w:numPr>
+          <w:ilvl w:val="0"/>
+          <w:numId w:val="2"/>
+        </w:numPr>
+        <w:autoSpaceDE w:val="0"/>
+        <w:autoSpaceDN w:val="0"/>
+        <w:adjustRightInd w:val="0"/>
+        <w:spacing w:line="252" w:lineRule="auto"/>
+        <w:ind w:left="1080" w:hanging="360"/>
+        <w:rPr>
+          <w:rFonts w:ascii="Times New Roman" w:hAnsi="Times New Roman" w:cs="Times New Roman"/>
+        </w:rPr>
+      </w:pPr>
+      <w:r>
+        <w:rPr>
+          <w:rFonts w:ascii="Times New Roman" w:hAnsi="Times New Roman" w:cs="Times New Roman"/>
+          <w:sz w:val="28"/>
+        </w:rPr>
+        <w:t>Lore/Appearance</w:t>
+      </w:r>
+    </w:p>
+    <w:p>
+      <w:pPr>
+        <w:numPr>
+          <w:ilvl w:val="0"/>
+          <w:numId w:val="2"/>
+        </w:numPr>
+        <w:autoSpaceDE w:val="0"/>
+        <w:autoSpaceDN w:val="0"/>
+        <w:adjustRightInd w:val="0"/>
+        <w:spacing w:line="252" w:lineRule="auto"/>
+        <w:ind w:left="1440" w:hanging="360"/>
+        <w:rPr>
+          <w:rFonts w:ascii="Times New Roman" w:hAnsi="Times New Roman" w:cs="Times New Roman"/>
+        </w:rPr>
+      </w:pPr>
+      <w:r>
+        <w:rPr>
+          <w:rFonts w:ascii="Times New Roman" w:hAnsi="Times New Roman" w:cs="Times New Roman"/>
+          <w:sz w:val="28"/>
+        </w:rPr>
+        <w:t xml:space="preserve">The Three Knights guard the king of the castle </w:t>
+      </w:r>
+      <w:r>
+        <w:rPr>
+          <w:rFonts w:ascii="Times New Roman" w:hAnsi="Times New Roman" w:cs="Times New Roman"/>
+          <w:sz w:val="28"/>
+        </w:rPr>
+        <w:t>who hoards the ancient power Wand Man is seeking. These knights grew up as friends in their youth and now work as a well co-ordinated and extremely skilled team. Although they would prefer to be doing freelance work, the king offered an incredibly large sum of money to these knights to protect him. They are the final obstacle between Wand Man and his ultimate goal.</w:t>
       </w:r>
       <w:bookmarkStart w:id="0" w:name="_GoBack"/>
       <w:bookmarkEnd w:id="0"/>
-      <w:r>
-        <w:rPr>
-          <w:rFonts w:ascii="Times New Roman" w:hAnsi="Times New Roman" w:cs="Times New Roman"/>
-          <w:sz w:val="28"/>
-        </w:rPr>
-        <w:t xml:space="preserve">an only be dropped by the </w:t>
-      </w:r>
-      <w:r>
-        <w:rPr>
-          <w:rFonts w:ascii="Times New Roman" w:hAnsi="Times New Roman" w:cs="Times New Roman"/>
-          <w:sz w:val="28"/>
-        </w:rPr>
-        <w:t>Dragon</w:t>
-      </w:r>
-      <w:r>
-        <w:rPr>
-          <w:rFonts w:ascii="Times New Roman" w:hAnsi="Times New Roman" w:cs="Times New Roman"/>
-          <w:sz w:val="28"/>
-        </w:rPr>
-        <w:t>, and has a low drop chance</w:t>
-      </w:r>
-      <w:r>
-        <w:rPr>
-          <w:rFonts w:ascii="Times New Roman" w:hAnsi="Times New Roman" w:cs="Times New Roman"/>
-          <w:sz w:val="28"/>
-        </w:rPr>
-        <w:t>)</w:t>
-      </w:r>
-    </w:p>
-    <w:p>
-      <w:pPr>
-        <w:numPr>
-          <w:ilvl w:val="0"/>
-          <w:numId w:val="2"/>
-        </w:numPr>
-        <w:autoSpaceDE w:val="0"/>
-        <w:autoSpaceDN w:val="0"/>
-        <w:adjustRightInd w:val="0"/>
-        <w:spacing w:line="252" w:lineRule="auto"/>
-        <w:ind w:left="1080" w:hanging="360"/>
-        <w:rPr>
-          <w:rFonts w:ascii="Times New Roman" w:hAnsi="Times New Roman" w:cs="Times New Roman"/>
-        </w:rPr>
-      </w:pPr>
-      <w:r>
-        <w:rPr>
-          <w:rFonts w:ascii="Times New Roman" w:hAnsi="Times New Roman" w:cs="Times New Roman"/>
-          <w:sz w:val="28"/>
-        </w:rPr>
-        <w:t>We will add more spell types as we think of th</w:t>
-      </w:r>
-      <w:r>
-        <w:rPr>
-          <w:rFonts w:ascii="Times New Roman" w:hAnsi="Times New Roman" w:cs="Times New Roman"/>
-          <w:sz w:val="28"/>
-        </w:rPr>
-        <w:t>em later</w:t>
-      </w:r>
-    </w:p>
-    <w:p>
-      <w:pPr>
-        <w:numPr>
-          <w:ilvl w:val="0"/>
-          <w:numId w:val="2"/>
-        </w:numPr>
-        <w:autoSpaceDE w:val="0"/>
-        <w:autoSpaceDN w:val="0"/>
-        <w:adjustRightInd w:val="0"/>
-        <w:spacing w:line="252" w:lineRule="auto"/>
-        <w:ind w:left="360" w:hanging="360"/>
-        <w:rPr>
-          <w:rFonts w:ascii="Times New Roman" w:hAnsi="Times New Roman" w:cs="Times New Roman"/>
-        </w:rPr>
-      </w:pPr>
-      <w:r>
-        <w:rPr>
-          <w:rFonts w:ascii="Times New Roman" w:hAnsi="Times New Roman" w:cs="Times New Roman"/>
-          <w:sz w:val="36"/>
-        </w:rPr>
-        <w:t>Other Core Mechanics</w:t>
-      </w:r>
-    </w:p>
-    <w:p>
-      <w:pPr>
-        <w:numPr>
-          <w:ilvl w:val="0"/>
-          <w:numId w:val="2"/>
-        </w:numPr>
-        <w:autoSpaceDE w:val="0"/>
-        <w:autoSpaceDN w:val="0"/>
-        <w:adjustRightInd w:val="0"/>
-        <w:spacing w:line="252" w:lineRule="auto"/>
-        <w:ind w:left="720" w:hanging="360"/>
-        <w:rPr>
-          <w:rFonts w:ascii="Times New Roman" w:hAnsi="Times New Roman" w:cs="Times New Roman"/>
-        </w:rPr>
-      </w:pPr>
-      <w:r>
-        <w:rPr>
-          <w:rFonts w:ascii="Times New Roman" w:hAnsi="Times New Roman" w:cs="Times New Roman"/>
-          <w:sz w:val="32"/>
-        </w:rPr>
-        <w:t>Room System</w:t>
-      </w:r>
-    </w:p>
-    <w:p>
-      <w:pPr>
-        <w:numPr>
-          <w:ilvl w:val="0"/>
-          <w:numId w:val="2"/>
-        </w:numPr>
-        <w:autoSpaceDE w:val="0"/>
-        <w:autoSpaceDN w:val="0"/>
-        <w:adjustRightInd w:val="0"/>
-        <w:spacing w:line="252" w:lineRule="auto"/>
-        <w:ind w:left="1080" w:hanging="360"/>
-        <w:rPr>
-          <w:rFonts w:ascii="Times New Roman" w:hAnsi="Times New Roman" w:cs="Times New Roman"/>
-        </w:rPr>
-      </w:pPr>
-      <w:r>
-        <w:rPr>
-          <w:rFonts w:ascii="Times New Roman" w:hAnsi="Times New Roman" w:cs="Times New Roman"/>
-          <w:sz w:val="28"/>
-        </w:rPr>
-        <w:t>We will have a randomly generated room system, using preset layouts of rooms and connecting them together for each area.</w:t>
-      </w:r>
-    </w:p>
-    <w:p>
-      <w:pPr>
-        <w:numPr>
-          <w:ilvl w:val="0"/>
-          <w:numId w:val="2"/>
-        </w:numPr>
-        <w:autoSpaceDE w:val="0"/>
-        <w:autoSpaceDN w:val="0"/>
-        <w:adjustRightInd w:val="0"/>
-        <w:spacing w:line="252" w:lineRule="auto"/>
-        <w:ind w:left="1080" w:hanging="360"/>
-        <w:rPr>
-          <w:rFonts w:ascii="Times New Roman" w:hAnsi="Times New Roman" w:cs="Times New Roman"/>
-        </w:rPr>
-      </w:pPr>
-      <w:r>
-        <w:rPr>
-          <w:rFonts w:ascii="Times New Roman" w:hAnsi="Times New Roman" w:cs="Times New Roman"/>
-          <w:sz w:val="28"/>
-        </w:rPr>
-        <w:t>Each area will have a “treasure room” where they can unlock a new random spell from that specific area.</w:t>
-      </w:r>
-    </w:p>
-    <w:p>
-      <w:pPr>
-        <w:numPr>
-          <w:ilvl w:val="0"/>
-          <w:numId w:val="2"/>
-        </w:numPr>
-        <w:autoSpaceDE w:val="0"/>
-        <w:autoSpaceDN w:val="0"/>
-        <w:adjustRightInd w:val="0"/>
-        <w:spacing w:line="252" w:lineRule="auto"/>
-        <w:ind w:left="360" w:hanging="360"/>
-        <w:rPr>
-          <w:rFonts w:ascii="Times New Roman" w:hAnsi="Times New Roman" w:cs="Times New Roman"/>
-        </w:rPr>
-      </w:pPr>
-      <w:r>
-        <w:rPr>
-          <w:rFonts w:ascii="Times New Roman" w:hAnsi="Times New Roman" w:cs="Times New Roman"/>
-          <w:sz w:val="32"/>
-        </w:rPr>
-        <w:t>Spell Unlocking</w:t>
-      </w:r>
-    </w:p>
-    <w:p>
-      <w:pPr>
-        <w:numPr>
-          <w:ilvl w:val="0"/>
-          <w:numId w:val="2"/>
-        </w:numPr>
-        <w:autoSpaceDE w:val="0"/>
-        <w:autoSpaceDN w:val="0"/>
-        <w:adjustRightInd w:val="0"/>
-        <w:spacing w:line="252" w:lineRule="auto"/>
-        <w:ind w:left="1080" w:hanging="360"/>
-        <w:rPr>
-          <w:rFonts w:ascii="Times New Roman" w:hAnsi="Times New Roman" w:cs="Times New Roman"/>
-        </w:rPr>
-      </w:pPr>
-      <w:r>
-        <w:rPr>
-          <w:rFonts w:ascii="Times New Roman" w:hAnsi="Times New Roman" w:cs="Times New Roman"/>
-          <w:sz w:val="28"/>
-        </w:rPr>
-        <w:t>As previously mentioned, spells will be unlocked by finding a treasure room, but also by defeating a boss.</w:t>
-      </w:r>
-      <w:r>
-        <w:rPr>
-          <w:rFonts w:ascii="Times New Roman" w:hAnsi="Times New Roman" w:cs="Times New Roman"/>
-          <w:sz w:val="28"/>
-        </w:rPr>
-        <w:t xml:space="preserve"> Each boss will give the player one new random spell from a set of possible spells to give. Each boss will also have a few unique spells you can only get by defeating them.</w:t>
-      </w:r>
-    </w:p>
-    <w:p>
-      <w:pPr>
-        <w:numPr>
-          <w:ilvl w:val="0"/>
-          <w:numId w:val="2"/>
-        </w:numPr>
-        <w:autoSpaceDE w:val="0"/>
-        <w:autoSpaceDN w:val="0"/>
-        <w:adjustRightInd w:val="0"/>
-        <w:spacing w:line="252" w:lineRule="auto"/>
-        <w:ind w:left="360" w:hanging="360"/>
-        <w:rPr>
-          <w:rFonts w:ascii="Times New Roman" w:hAnsi="Times New Roman" w:cs="Times New Roman"/>
-        </w:rPr>
-      </w:pPr>
-      <w:r>
-        <w:rPr>
-          <w:rFonts w:ascii="Times New Roman" w:hAnsi="Times New Roman" w:cs="Times New Roman"/>
-          <w:sz w:val="32"/>
-        </w:rPr>
-        <w:t>Final Boss</w:t>
-      </w:r>
-      <w:r>
-        <w:rPr>
-          <w:rFonts w:ascii="Times New Roman" w:hAnsi="Times New Roman" w:cs="Times New Roman"/>
-          <w:sz w:val="32"/>
-        </w:rPr>
-        <w:t xml:space="preserve"> Possibilities</w:t>
-      </w:r>
-    </w:p>
-    <w:p>
-      <w:pPr>
-        <w:numPr>
-          <w:ilvl w:val="0"/>
-          <w:numId w:val="2"/>
-        </w:numPr>
-        <w:autoSpaceDE w:val="0"/>
-        <w:autoSpaceDN w:val="0"/>
-        <w:adjustRightInd w:val="0"/>
-        <w:spacing w:line="252" w:lineRule="auto"/>
-        <w:ind w:left="720" w:hanging="360"/>
-        <w:rPr>
-          <w:rFonts w:ascii="Times New Roman" w:hAnsi="Times New Roman" w:cs="Times New Roman"/>
-        </w:rPr>
-      </w:pPr>
-      <w:r>
-        <w:rPr>
-          <w:rFonts w:ascii="Times New Roman" w:hAnsi="Times New Roman" w:cs="Times New Roman"/>
-          <w:sz w:val="28"/>
-        </w:rPr>
-        <w:t>Hamberger Wizard, reincarnated</w:t>
-      </w:r>
-    </w:p>
-    <w:p>
-      <w:pPr>
-        <w:numPr>
-          <w:ilvl w:val="0"/>
-          <w:numId w:val="2"/>
-        </w:numPr>
-        <w:autoSpaceDE w:val="0"/>
-        <w:autoSpaceDN w:val="0"/>
-        <w:adjustRightInd w:val="0"/>
-        <w:spacing w:line="252" w:lineRule="auto"/>
-        <w:ind w:left="1080" w:hanging="360"/>
-        <w:rPr>
-          <w:rFonts w:ascii="Times New Roman" w:hAnsi="Times New Roman" w:cs="Times New Roman"/>
-        </w:rPr>
-      </w:pPr>
-      <w:r>
-        <w:rPr>
-          <w:rFonts w:ascii="Times New Roman" w:hAnsi="Times New Roman" w:cs="Times New Roman"/>
-          <w:sz w:val="24"/>
-        </w:rPr>
-        <w:t>Lore/Appearance</w:t>
-      </w:r>
-    </w:p>
-    <w:p>
-      <w:pPr>
-        <w:numPr>
-          <w:ilvl w:val="0"/>
-          <w:numId w:val="2"/>
-        </w:numPr>
-        <w:autoSpaceDE w:val="0"/>
-        <w:autoSpaceDN w:val="0"/>
-        <w:adjustRightInd w:val="0"/>
-        <w:spacing w:line="252" w:lineRule="auto"/>
-        <w:ind w:left="1440" w:hanging="360"/>
-        <w:rPr>
-          <w:rFonts w:ascii="Times New Roman" w:hAnsi="Times New Roman" w:cs="Times New Roman"/>
-        </w:rPr>
-      </w:pPr>
-      <w:r>
-        <w:rPr>
-          <w:rFonts w:ascii="Times New Roman" w:hAnsi="Times New Roman" w:cs="Times New Roman"/>
-          <w:sz w:val="24"/>
-        </w:rPr>
-        <w:t>Hamberger Wizard, after being defeated in the tutorial, was resurrected by a passing necromancer. Now back, with a thirst for vengeance, he trained while wand man defeated all the guardians of the areas. Now feeling confident in his newfound strength, Hamberger Wizard waits for Wand Man in the (Final Area Name) to challenge him again and defeat him once and for all.</w:t>
-      </w:r>
-    </w:p>
-    <w:p>
-      <w:pPr>
-        <w:numPr>
-          <w:ilvl w:val="0"/>
-          <w:numId w:val="2"/>
-        </w:numPr>
-        <w:autoSpaceDE w:val="0"/>
-        <w:autoSpaceDN w:val="0"/>
-        <w:adjustRightInd w:val="0"/>
-        <w:spacing w:line="252" w:lineRule="auto"/>
-        <w:ind w:left="720" w:hanging="360"/>
-        <w:rPr>
-          <w:rFonts w:ascii="Times New Roman" w:hAnsi="Times New Roman" w:cs="Times New Roman"/>
-        </w:rPr>
-      </w:pPr>
-      <w:r>
-        <w:rPr>
-          <w:rFonts w:ascii="Times New Roman" w:hAnsi="Times New Roman" w:cs="Times New Roman"/>
-          <w:sz w:val="28"/>
-        </w:rPr>
-        <w:t>Rix, the Shadowfiend</w:t>
-      </w:r>
-    </w:p>
-    <w:p>
-      <w:pPr>
-        <w:numPr>
-          <w:ilvl w:val="0"/>
-          <w:numId w:val="2"/>
-        </w:numPr>
-        <w:autoSpaceDE w:val="0"/>
-        <w:autoSpaceDN w:val="0"/>
-        <w:adjustRightInd w:val="0"/>
-        <w:spacing w:line="252" w:lineRule="auto"/>
-        <w:ind w:left="1080" w:hanging="360"/>
-        <w:rPr>
-          <w:rFonts w:ascii="Times New Roman" w:hAnsi="Times New Roman" w:cs="Times New Roman"/>
-        </w:rPr>
-      </w:pPr>
-      <w:r>
-        <w:rPr>
-          <w:rFonts w:ascii="Times New Roman" w:hAnsi="Times New Roman" w:cs="Times New Roman"/>
-          <w:sz w:val="24"/>
-        </w:rPr>
-        <w:t>Lore/Appearance</w:t>
-      </w:r>
-    </w:p>
-    <w:p>
-      <w:pPr>
-        <w:numPr>
-          <w:ilvl w:val="0"/>
-          <w:numId w:val="2"/>
-        </w:numPr>
-        <w:autoSpaceDE w:val="0"/>
-        <w:autoSpaceDN w:val="0"/>
-        <w:adjustRightInd w:val="0"/>
-        <w:spacing w:line="252" w:lineRule="auto"/>
-        <w:ind w:left="1440" w:hanging="360"/>
-        <w:rPr>
-          <w:rFonts w:ascii="Times New Roman" w:hAnsi="Times New Roman" w:cs="Times New Roman"/>
-        </w:rPr>
-      </w:pPr>
-      <w:r>
-        <w:rPr>
-          <w:rFonts w:ascii="Times New Roman" w:hAnsi="Times New Roman" w:cs="Times New Roman"/>
-          <w:sz w:val="24"/>
-        </w:rPr>
-        <w:t>???</w:t>
-      </w:r>
     </w:p>
     <w:p>
       <w:pPr>

</xml_diff>

<commit_message>
Slight changes to GDD
</commit_message>
<xml_diff>
--- a/Documentation/GDD.docx
+++ b/Documentation/GDD.docx
@@ -258,25 +258,7 @@
           <w:sz w:val="24"/>
           <w:szCs w:val="24"/>
         </w:rPr>
-        <w:t xml:space="preserve">Enter The Gungeon and Wand Man are fairly similar games. They are both rogue-like bullet hells. One of the primary differences between the games is setting. While Gungeon takes place in a futuristic dungeon setting, Wand Man would take place in a more medieval fantasy castle setting. One of the primary similarities is that in both games, you can swap between types of </w:t>
-      </w:r>
-      <w:proofErr w:type="gramStart"/>
-      <w:r>
-        <w:rPr>
-          <w:rFonts w:ascii="Times New Roman" w:hAnsi="Times New Roman" w:cs="Times New Roman"/>
-          <w:sz w:val="24"/>
-          <w:szCs w:val="24"/>
-        </w:rPr>
-        <w:t>weapons</w:t>
-      </w:r>
-      <w:proofErr w:type="gramEnd"/>
-      <w:r>
-        <w:rPr>
-          <w:rFonts w:ascii="Times New Roman" w:hAnsi="Times New Roman" w:cs="Times New Roman"/>
-          <w:sz w:val="24"/>
-          <w:szCs w:val="24"/>
-        </w:rPr>
-        <w:t xml:space="preserve"> as you acquire them. Another similarity is that both games use a room by room combat system with a boss at the end of each area or level. Wand Man will have differing shooting patterns from Gungeon, to make Wand Man different and more interesting compared to competitors. Another difference is that Gungeon has multiple characters to choose from, while in Wand Man you can only play as Wand Man.</w:t>
+        <w:t>Enter The Gungeon and Wand Man are fairly similar games. They are both rogue-like bullet hells. One of the primary differences between the games is setting. While Gungeon takes place in a futuristic dungeon setting, Wand Man would take place in a more medieval fantasy castle setting. One of the primary similarities is that in both games, you can swap between types of weapons as you acquire them. Another similarity is that both games use a room by room combat system with a boss at the end of each area or level. Wand Man will have differing shooting patterns from Gungeon, to make Wand Man different and more interesting compared to competitors. Another difference is that Gungeon has multiple characters to choose from, while in Wand Man you can only play as Wand Man.</w:t>
       </w:r>
     </w:p>
     <w:p>
@@ -2059,7 +2041,25 @@
           <w:sz w:val="24"/>
           <w:szCs w:val="24"/>
         </w:rPr>
-        <w:t xml:space="preserve"> built these totems to show the Dragon his devotion.</w:t>
+        <w:t xml:space="preserve"> built these totems to show the </w:t>
+      </w:r>
+      <w:proofErr w:type="spellStart"/>
+      <w:r>
+        <w:rPr>
+          <w:rFonts w:ascii="Times New Roman" w:hAnsi="Times New Roman" w:cs="Times New Roman"/>
+          <w:sz w:val="24"/>
+          <w:szCs w:val="24"/>
+        </w:rPr>
+        <w:t>Firelord</w:t>
+      </w:r>
+      <w:proofErr w:type="spellEnd"/>
+      <w:r>
+        <w:rPr>
+          <w:rFonts w:ascii="Times New Roman" w:hAnsi="Times New Roman" w:cs="Times New Roman"/>
+          <w:sz w:val="24"/>
+          <w:szCs w:val="24"/>
+        </w:rPr>
+        <w:t xml:space="preserve"> his devotion.</w:t>
       </w:r>
     </w:p>
     <w:p>
@@ -2222,7 +2222,25 @@
           <w:sz w:val="24"/>
           <w:szCs w:val="24"/>
         </w:rPr>
-        <w:t xml:space="preserve">Important Note: Some of the Dragon's attacks will require some form of environment to block his attacks so Wand Man can survive </w:t>
+        <w:t xml:space="preserve">Important Note: Some of the </w:t>
+      </w:r>
+      <w:proofErr w:type="spellStart"/>
+      <w:r>
+        <w:rPr>
+          <w:rFonts w:ascii="Times New Roman" w:hAnsi="Times New Roman" w:cs="Times New Roman"/>
+          <w:sz w:val="24"/>
+          <w:szCs w:val="24"/>
+        </w:rPr>
+        <w:t>Firelord’s</w:t>
+      </w:r>
+      <w:proofErr w:type="spellEnd"/>
+      <w:r>
+        <w:rPr>
+          <w:rFonts w:ascii="Times New Roman" w:hAnsi="Times New Roman" w:cs="Times New Roman"/>
+          <w:sz w:val="24"/>
+          <w:szCs w:val="24"/>
+        </w:rPr>
+        <w:t xml:space="preserve"> attacks will require some form of environment to block his attacks so Wand Man can survive </w:t>
       </w:r>
       <w:r>
         <w:rPr>
@@ -2231,7 +2249,7 @@
           <w:szCs w:val="24"/>
         </w:rPr>
         <w:lastRenderedPageBreak/>
-        <w:t>them, so we should implement the dragon's room with rocks or a pile of bones for wand man to hide behind.</w:t>
+        <w:t>them, so we should implement the dragon's room with rocks for wand man to hide behind.</w:t>
       </w:r>
     </w:p>
     <w:p>
@@ -2297,11 +2315,25 @@
           <w:rFonts w:ascii="Times New Roman" w:hAnsi="Times New Roman" w:cs="Times New Roman"/>
         </w:rPr>
       </w:pPr>
-      <w:r>
-        <w:rPr>
-          <w:rFonts w:ascii="Times New Roman" w:hAnsi="Times New Roman" w:cs="Times New Roman"/>
-        </w:rPr>
-        <w:t>The Dragon breathes fire over the whole room. The only way to dodge this attack is to hide behind a rock, as it will last longer than the Fade spell. There will most likely be an indicator before he uses this attack so the player knows to hide behind something</w:t>
+      <w:proofErr w:type="spellStart"/>
+      <w:r>
+        <w:rPr>
+          <w:rFonts w:ascii="Times New Roman" w:hAnsi="Times New Roman" w:cs="Times New Roman"/>
+        </w:rPr>
+        <w:t>Ragnaros</w:t>
+      </w:r>
+      <w:proofErr w:type="spellEnd"/>
+      <w:r>
+        <w:rPr>
+          <w:rFonts w:ascii="Times New Roman" w:hAnsi="Times New Roman" w:cs="Times New Roman"/>
+        </w:rPr>
+        <w:t xml:space="preserve"> spews</w:t>
+      </w:r>
+      <w:r>
+        <w:rPr>
+          <w:rFonts w:ascii="Times New Roman" w:hAnsi="Times New Roman" w:cs="Times New Roman"/>
+        </w:rPr>
+        <w:t xml:space="preserve"> fire over the whole room. The only way to dodge this attack is to hide behind a rock, as it will last longer than the Fade spell. There will most likely be an indicator before he uses this attack so the player knows to hide behind something</w:t>
       </w:r>
     </w:p>
     <w:p>
@@ -2325,7 +2357,15 @@
           <w:sz w:val="24"/>
           <w:szCs w:val="24"/>
         </w:rPr>
-        <w:t>Dragon Scale Stream</w:t>
+        <w:t>Lava Rock</w:t>
+      </w:r>
+      <w:r>
+        <w:rPr>
+          <w:rFonts w:ascii="Times New Roman" w:hAnsi="Times New Roman" w:cs="Times New Roman"/>
+          <w:sz w:val="24"/>
+          <w:szCs w:val="24"/>
+        </w:rPr>
+        <w:t xml:space="preserve"> Stream</w:t>
       </w:r>
     </w:p>
     <w:p>
@@ -2347,7 +2387,31 @@
         <w:rPr>
           <w:rFonts w:ascii="Times New Roman" w:hAnsi="Times New Roman" w:cs="Times New Roman"/>
         </w:rPr>
-        <w:t>Fires a stream of flaming dragon scales at Wand Man for 2 seconds that pass through rocks</w:t>
+        <w:t xml:space="preserve">Fires a stream of </w:t>
+      </w:r>
+      <w:r>
+        <w:rPr>
+          <w:rFonts w:ascii="Times New Roman" w:hAnsi="Times New Roman" w:cs="Times New Roman"/>
+        </w:rPr>
+        <w:t>blazing hot</w:t>
+      </w:r>
+      <w:r>
+        <w:rPr>
+          <w:rFonts w:ascii="Times New Roman" w:hAnsi="Times New Roman" w:cs="Times New Roman"/>
+        </w:rPr>
+        <w:t xml:space="preserve"> </w:t>
+      </w:r>
+      <w:r>
+        <w:rPr>
+          <w:rFonts w:ascii="Times New Roman" w:hAnsi="Times New Roman" w:cs="Times New Roman"/>
+        </w:rPr>
+        <w:t>lava rocks</w:t>
+      </w:r>
+      <w:r>
+        <w:rPr>
+          <w:rFonts w:ascii="Times New Roman" w:hAnsi="Times New Roman" w:cs="Times New Roman"/>
+        </w:rPr>
+        <w:t xml:space="preserve"> at Wand Man for 2 seconds that pass through rocks</w:t>
       </w:r>
     </w:p>
     <w:p>
@@ -2371,7 +2435,7 @@
           <w:sz w:val="24"/>
           <w:szCs w:val="24"/>
         </w:rPr>
-        <w:t>Waster</w:t>
+        <w:t>DIE, INSECT!</w:t>
       </w:r>
     </w:p>
     <w:p>
@@ -2449,13 +2513,49 @@
           <w:rFonts w:ascii="Times New Roman" w:hAnsi="Times New Roman" w:cs="Times New Roman"/>
         </w:rPr>
       </w:pPr>
-      <w:r>
-        <w:rPr>
-          <w:rFonts w:ascii="Times New Roman" w:hAnsi="Times New Roman" w:cs="Times New Roman"/>
-          <w:sz w:val="24"/>
-          <w:szCs w:val="24"/>
-        </w:rPr>
-        <w:t>The Dragon is a red dragon with large curled up wings and long white claws.</w:t>
+      <w:proofErr w:type="spellStart"/>
+      <w:r>
+        <w:rPr>
+          <w:rFonts w:ascii="Times New Roman" w:hAnsi="Times New Roman" w:cs="Times New Roman"/>
+          <w:sz w:val="24"/>
+          <w:szCs w:val="24"/>
+        </w:rPr>
+        <w:t>Ragnaros</w:t>
+      </w:r>
+      <w:proofErr w:type="spellEnd"/>
+      <w:r>
+        <w:rPr>
+          <w:rFonts w:ascii="Times New Roman" w:hAnsi="Times New Roman" w:cs="Times New Roman"/>
+          <w:sz w:val="24"/>
+          <w:szCs w:val="24"/>
+        </w:rPr>
+        <w:t xml:space="preserve"> the </w:t>
+      </w:r>
+      <w:proofErr w:type="spellStart"/>
+      <w:r>
+        <w:rPr>
+          <w:rFonts w:ascii="Times New Roman" w:hAnsi="Times New Roman" w:cs="Times New Roman"/>
+          <w:sz w:val="24"/>
+          <w:szCs w:val="24"/>
+        </w:rPr>
+        <w:t>Firelord</w:t>
+      </w:r>
+      <w:proofErr w:type="spellEnd"/>
+      <w:r>
+        <w:rPr>
+          <w:rFonts w:ascii="Times New Roman" w:hAnsi="Times New Roman" w:cs="Times New Roman"/>
+          <w:sz w:val="24"/>
+          <w:szCs w:val="24"/>
+        </w:rPr>
+        <w:t xml:space="preserve"> is a larger and more powerful fire elemental</w:t>
+      </w:r>
+      <w:r>
+        <w:rPr>
+          <w:rFonts w:ascii="Times New Roman" w:hAnsi="Times New Roman" w:cs="Times New Roman"/>
+          <w:sz w:val="24"/>
+          <w:szCs w:val="24"/>
+        </w:rPr>
+        <w:t>.</w:t>
       </w:r>
     </w:p>
     <w:p>
@@ -2473,13 +2573,23 @@
           <w:rFonts w:ascii="Times New Roman" w:hAnsi="Times New Roman" w:cs="Times New Roman"/>
         </w:rPr>
       </w:pPr>
-      <w:r>
-        <w:rPr>
-          <w:rFonts w:ascii="Times New Roman" w:hAnsi="Times New Roman" w:cs="Times New Roman"/>
-          <w:sz w:val="24"/>
-          <w:szCs w:val="24"/>
-        </w:rPr>
-        <w:t>After having all his gold stolen by one of Wand Man's ancestors, the Dragon destroyed the garden of this castle and turned it into a Volcanic Wasteland, and guarded it waiting for Wand Man so he could get his revenge.</w:t>
+      <w:proofErr w:type="spellStart"/>
+      <w:r>
+        <w:rPr>
+          <w:rFonts w:ascii="Times New Roman" w:hAnsi="Times New Roman" w:cs="Times New Roman"/>
+          <w:sz w:val="24"/>
+          <w:szCs w:val="24"/>
+        </w:rPr>
+        <w:t>Ragnaros</w:t>
+      </w:r>
+      <w:proofErr w:type="spellEnd"/>
+      <w:r>
+        <w:rPr>
+          <w:rFonts w:ascii="Times New Roman" w:hAnsi="Times New Roman" w:cs="Times New Roman"/>
+          <w:sz w:val="24"/>
+          <w:szCs w:val="24"/>
+        </w:rPr>
+        <w:t xml:space="preserve"> created the volcanic wasteland and now that wand man is messing with it he wants to have a stern word with him.</w:t>
       </w:r>
     </w:p>
     <w:p>
@@ -2840,7 +2950,127 @@
           <w:rFonts w:ascii="Times New Roman" w:hAnsi="Times New Roman" w:cs="Times New Roman"/>
           <w:sz w:val="28"/>
         </w:rPr>
-        <w:t xml:space="preserve"> (Low fire rat</w:t>
+        <w:t xml:space="preserve"> (Low fire rate, </w:t>
+      </w:r>
+      <w:r>
+        <w:rPr>
+          <w:rFonts w:ascii="Times New Roman" w:hAnsi="Times New Roman" w:cs="Times New Roman"/>
+          <w:sz w:val="28"/>
+        </w:rPr>
+        <w:t>high damage</w:t>
+      </w:r>
+      <w:r>
+        <w:rPr>
+          <w:rFonts w:ascii="Times New Roman" w:hAnsi="Times New Roman" w:cs="Times New Roman"/>
+          <w:sz w:val="28"/>
+        </w:rPr>
+        <w:t xml:space="preserve">, fires a projectile that </w:t>
+      </w:r>
+      <w:r>
+        <w:rPr>
+          <w:rFonts w:ascii="Times New Roman" w:hAnsi="Times New Roman" w:cs="Times New Roman"/>
+          <w:sz w:val="28"/>
+        </w:rPr>
+        <w:t xml:space="preserve">keeps the same forward velocity, but randomly slightly veers off course making it </w:t>
+      </w:r>
+      <w:proofErr w:type="spellStart"/>
+      <w:r>
+        <w:rPr>
+          <w:rFonts w:ascii="Times New Roman" w:hAnsi="Times New Roman" w:cs="Times New Roman"/>
+          <w:sz w:val="28"/>
+        </w:rPr>
+        <w:t>innacurate</w:t>
+      </w:r>
+      <w:proofErr w:type="spellEnd"/>
+      <w:r>
+        <w:rPr>
+          <w:rFonts w:ascii="Times New Roman" w:hAnsi="Times New Roman" w:cs="Times New Roman"/>
+          <w:sz w:val="28"/>
+        </w:rPr>
+        <w:t>)</w:t>
+      </w:r>
+    </w:p>
+    <w:p>
+      <w:pPr>
+        <w:numPr>
+          <w:ilvl w:val="0"/>
+          <w:numId w:val="2"/>
+        </w:numPr>
+        <w:autoSpaceDE w:val="0"/>
+        <w:autoSpaceDN w:val="0"/>
+        <w:adjustRightInd w:val="0"/>
+        <w:spacing w:line="252" w:lineRule="auto"/>
+        <w:ind w:left="1080" w:hanging="360"/>
+        <w:rPr>
+          <w:rFonts w:ascii="Times New Roman" w:hAnsi="Times New Roman" w:cs="Times New Roman"/>
+        </w:rPr>
+      </w:pPr>
+      <w:r>
+        <w:rPr>
+          <w:rFonts w:ascii="Times New Roman" w:hAnsi="Times New Roman" w:cs="Times New Roman"/>
+          <w:sz w:val="28"/>
+        </w:rPr>
+        <w:t xml:space="preserve">Acid Pool (Low fire rate, low damage, fires a projectile that leaves a pool of acid on contact that deals high damage to enemies </w:t>
+      </w:r>
+      <w:r>
+        <w:rPr>
+          <w:rFonts w:ascii="Times New Roman" w:hAnsi="Times New Roman" w:cs="Times New Roman"/>
+          <w:sz w:val="28"/>
+        </w:rPr>
+        <w:t>in contact with it</w:t>
+      </w:r>
+      <w:r>
+        <w:rPr>
+          <w:rFonts w:ascii="Times New Roman" w:hAnsi="Times New Roman" w:cs="Times New Roman"/>
+          <w:sz w:val="28"/>
+        </w:rPr>
+        <w:t>)</w:t>
+      </w:r>
+    </w:p>
+    <w:p>
+      <w:pPr>
+        <w:numPr>
+          <w:ilvl w:val="0"/>
+          <w:numId w:val="2"/>
+        </w:numPr>
+        <w:autoSpaceDE w:val="0"/>
+        <w:autoSpaceDN w:val="0"/>
+        <w:adjustRightInd w:val="0"/>
+        <w:spacing w:line="252" w:lineRule="auto"/>
+        <w:ind w:left="1080" w:hanging="360"/>
+        <w:rPr>
+          <w:rFonts w:ascii="Times New Roman" w:hAnsi="Times New Roman" w:cs="Times New Roman"/>
+        </w:rPr>
+      </w:pPr>
+      <w:r>
+        <w:rPr>
+          <w:rFonts w:ascii="Times New Roman" w:hAnsi="Times New Roman" w:cs="Times New Roman"/>
+          <w:sz w:val="28"/>
+        </w:rPr>
+        <w:t>Ring of Fire (Low fire rate, average damage, fires a ring of 15 flaming projectiles around Wand Man that set enemies they hit on fire)</w:t>
+      </w:r>
+    </w:p>
+    <w:p>
+      <w:pPr>
+        <w:numPr>
+          <w:ilvl w:val="0"/>
+          <w:numId w:val="2"/>
+        </w:numPr>
+        <w:autoSpaceDE w:val="0"/>
+        <w:autoSpaceDN w:val="0"/>
+        <w:adjustRightInd w:val="0"/>
+        <w:spacing w:line="252" w:lineRule="auto"/>
+        <w:ind w:left="1080" w:hanging="360"/>
+        <w:rPr>
+          <w:rFonts w:ascii="Times New Roman" w:hAnsi="Times New Roman" w:cs="Times New Roman"/>
+        </w:rPr>
+      </w:pPr>
+      <w:r>
+        <w:rPr>
+          <w:rFonts w:ascii="Times New Roman" w:hAnsi="Times New Roman" w:cs="Times New Roman"/>
+          <w:sz w:val="28"/>
+        </w:rPr>
+        <w:t>Water Stream (Average fire rate, fires</w:t>
       </w:r>
       <w:bookmarkStart w:id="0" w:name="_GoBack"/>
       <w:bookmarkEnd w:id="0"/>
@@ -2849,127 +3079,7 @@
           <w:rFonts w:ascii="Times New Roman" w:hAnsi="Times New Roman" w:cs="Times New Roman"/>
           <w:sz w:val="28"/>
         </w:rPr>
-        <w:t xml:space="preserve">e, </w:t>
-      </w:r>
-      <w:r>
-        <w:rPr>
-          <w:rFonts w:ascii="Times New Roman" w:hAnsi="Times New Roman" w:cs="Times New Roman"/>
-          <w:sz w:val="28"/>
-        </w:rPr>
-        <w:t>high damage</w:t>
-      </w:r>
-      <w:r>
-        <w:rPr>
-          <w:rFonts w:ascii="Times New Roman" w:hAnsi="Times New Roman" w:cs="Times New Roman"/>
-          <w:sz w:val="28"/>
-        </w:rPr>
-        <w:t xml:space="preserve">, fires a projectile that </w:t>
-      </w:r>
-      <w:r>
-        <w:rPr>
-          <w:rFonts w:ascii="Times New Roman" w:hAnsi="Times New Roman" w:cs="Times New Roman"/>
-          <w:sz w:val="28"/>
-        </w:rPr>
-        <w:t xml:space="preserve">keeps the same forward velocity, but randomly slightly veers off course making it </w:t>
-      </w:r>
-      <w:proofErr w:type="spellStart"/>
-      <w:r>
-        <w:rPr>
-          <w:rFonts w:ascii="Times New Roman" w:hAnsi="Times New Roman" w:cs="Times New Roman"/>
-          <w:sz w:val="28"/>
-        </w:rPr>
-        <w:t>innacurate</w:t>
-      </w:r>
-      <w:proofErr w:type="spellEnd"/>
-      <w:r>
-        <w:rPr>
-          <w:rFonts w:ascii="Times New Roman" w:hAnsi="Times New Roman" w:cs="Times New Roman"/>
-          <w:sz w:val="28"/>
-        </w:rPr>
-        <w:t>)</w:t>
-      </w:r>
-    </w:p>
-    <w:p>
-      <w:pPr>
-        <w:numPr>
-          <w:ilvl w:val="0"/>
-          <w:numId w:val="2"/>
-        </w:numPr>
-        <w:autoSpaceDE w:val="0"/>
-        <w:autoSpaceDN w:val="0"/>
-        <w:adjustRightInd w:val="0"/>
-        <w:spacing w:line="252" w:lineRule="auto"/>
-        <w:ind w:left="1080" w:hanging="360"/>
-        <w:rPr>
-          <w:rFonts w:ascii="Times New Roman" w:hAnsi="Times New Roman" w:cs="Times New Roman"/>
-        </w:rPr>
-      </w:pPr>
-      <w:r>
-        <w:rPr>
-          <w:rFonts w:ascii="Times New Roman" w:hAnsi="Times New Roman" w:cs="Times New Roman"/>
-          <w:sz w:val="28"/>
-        </w:rPr>
-        <w:t xml:space="preserve">Acid Pool (Low fire rate, low damage, fires a projectile that leaves a pool of acid on contact that deals high damage to enemies </w:t>
-      </w:r>
-      <w:r>
-        <w:rPr>
-          <w:rFonts w:ascii="Times New Roman" w:hAnsi="Times New Roman" w:cs="Times New Roman"/>
-          <w:sz w:val="28"/>
-        </w:rPr>
-        <w:t>in contact with it</w:t>
-      </w:r>
-      <w:r>
-        <w:rPr>
-          <w:rFonts w:ascii="Times New Roman" w:hAnsi="Times New Roman" w:cs="Times New Roman"/>
-          <w:sz w:val="28"/>
-        </w:rPr>
-        <w:t>)</w:t>
-      </w:r>
-    </w:p>
-    <w:p>
-      <w:pPr>
-        <w:numPr>
-          <w:ilvl w:val="0"/>
-          <w:numId w:val="2"/>
-        </w:numPr>
-        <w:autoSpaceDE w:val="0"/>
-        <w:autoSpaceDN w:val="0"/>
-        <w:adjustRightInd w:val="0"/>
-        <w:spacing w:line="252" w:lineRule="auto"/>
-        <w:ind w:left="1080" w:hanging="360"/>
-        <w:rPr>
-          <w:rFonts w:ascii="Times New Roman" w:hAnsi="Times New Roman" w:cs="Times New Roman"/>
-        </w:rPr>
-      </w:pPr>
-      <w:r>
-        <w:rPr>
-          <w:rFonts w:ascii="Times New Roman" w:hAnsi="Times New Roman" w:cs="Times New Roman"/>
-          <w:sz w:val="28"/>
-        </w:rPr>
-        <w:t>Ring of Fire (Low fire rate, average damage, fires a ring of 15 flaming projectiles around Wand Man that set enemies they hit on fire)</w:t>
-      </w:r>
-    </w:p>
-    <w:p>
-      <w:pPr>
-        <w:numPr>
-          <w:ilvl w:val="0"/>
-          <w:numId w:val="2"/>
-        </w:numPr>
-        <w:autoSpaceDE w:val="0"/>
-        <w:autoSpaceDN w:val="0"/>
-        <w:adjustRightInd w:val="0"/>
-        <w:spacing w:line="252" w:lineRule="auto"/>
-        <w:ind w:left="1080" w:hanging="360"/>
-        <w:rPr>
-          <w:rFonts w:ascii="Times New Roman" w:hAnsi="Times New Roman" w:cs="Times New Roman"/>
-        </w:rPr>
-      </w:pPr>
-      <w:r>
-        <w:rPr>
-          <w:rFonts w:ascii="Times New Roman" w:hAnsi="Times New Roman" w:cs="Times New Roman"/>
-          <w:sz w:val="28"/>
-        </w:rPr>
-        <w:t>Water Stream (Average fire rate, fires 6 projectiles in quick succession that each deal low damage)</w:t>
+        <w:t xml:space="preserve"> 6 projectiles in quick succession that each deal low damage)</w:t>
       </w:r>
     </w:p>
     <w:p>

</xml_diff>

<commit_message>
Added Vampire Bat to GDD
</commit_message>
<xml_diff>
--- a/Documentation/GDD.docx
+++ b/Documentation/GDD.docx
@@ -3116,37 +3116,7 @@
           <w:rFonts w:ascii="Times New Roman" w:hAnsi="Times New Roman" w:cs="Times New Roman"/>
           <w:sz w:val="28"/>
         </w:rPr>
-        <w:t>Bone Shot (Low fire rate, no damage, fires a projectile that upon contact spawns a friendly pile of bones that fires a ring of projectiles that deal low damage. This pile of bones cannot be hit but destroys itself after 6 seconds, allowing it to fire 3 times. (Important note: You should not be able to have to piles of bones at the same time)(This spell can only be dropped by the Librarian, and has a low drop chance))</w:t>
-      </w:r>
-    </w:p>
-    <w:p>
-      <w:pPr>
-        <w:numPr>
-          <w:ilvl w:val="0"/>
-          <w:numId w:val="2"/>
-        </w:numPr>
-        <w:autoSpaceDE w:val="0"/>
-        <w:autoSpaceDN w:val="0"/>
-        <w:adjustRightInd w:val="0"/>
-        <w:spacing w:line="252" w:lineRule="auto"/>
-        <w:ind w:left="1080" w:hanging="360"/>
-        <w:rPr>
-          <w:rFonts w:ascii="Times New Roman" w:hAnsi="Times New Roman" w:cs="Times New Roman"/>
-        </w:rPr>
-      </w:pPr>
-      <w:r>
-        <w:rPr>
-          <w:rFonts w:ascii="Times New Roman" w:hAnsi="Times New Roman" w:cs="Times New Roman"/>
-          <w:sz w:val="28"/>
-        </w:rPr>
-        <w:t>DIE, INSECT! (</w:t>
-      </w:r>
-      <w:r>
-        <w:rPr>
-          <w:rFonts w:ascii="Times New Roman" w:hAnsi="Times New Roman" w:cs="Times New Roman"/>
-          <w:sz w:val="28"/>
-        </w:rPr>
-        <w:t>Low fire rate, Low damage, spawns a ring of projectiles on contact</w:t>
+        <w:t>Bone Shot (Low fire rate, no damage, fires a projectile that upon contact spawns a friendly pile of bones that fires a ring of projectiles that deal low damage. This pile of bones cannot be hit but destroys itself after 6 seconds, allowing it to fire 3 times. (Important note: You should not be able to have to piles of bones at the same time)(This spell</w:t>
       </w:r>
       <w:bookmarkStart w:id="0" w:name="_GoBack"/>
       <w:bookmarkEnd w:id="0"/>
@@ -3155,6 +3125,43 @@
           <w:rFonts w:ascii="Times New Roman" w:hAnsi="Times New Roman" w:cs="Times New Roman"/>
           <w:sz w:val="28"/>
         </w:rPr>
+        <w:t xml:space="preserve"> can only be dropped by the Librarian, and has a low drop chance))</w:t>
+      </w:r>
+    </w:p>
+    <w:p>
+      <w:pPr>
+        <w:numPr>
+          <w:ilvl w:val="0"/>
+          <w:numId w:val="2"/>
+        </w:numPr>
+        <w:autoSpaceDE w:val="0"/>
+        <w:autoSpaceDN w:val="0"/>
+        <w:adjustRightInd w:val="0"/>
+        <w:spacing w:line="252" w:lineRule="auto"/>
+        <w:ind w:left="1080" w:hanging="360"/>
+        <w:rPr>
+          <w:rFonts w:ascii="Times New Roman" w:hAnsi="Times New Roman" w:cs="Times New Roman"/>
+        </w:rPr>
+      </w:pPr>
+      <w:r>
+        <w:rPr>
+          <w:rFonts w:ascii="Times New Roman" w:hAnsi="Times New Roman" w:cs="Times New Roman"/>
+          <w:sz w:val="28"/>
+        </w:rPr>
+        <w:t>DIE, INSECT! (</w:t>
+      </w:r>
+      <w:r>
+        <w:rPr>
+          <w:rFonts w:ascii="Times New Roman" w:hAnsi="Times New Roman" w:cs="Times New Roman"/>
+          <w:sz w:val="28"/>
+        </w:rPr>
+        <w:t>Low fire rate, Low damage, spawns a ring of projectiles on contact</w:t>
+      </w:r>
+      <w:r>
+        <w:rPr>
+          <w:rFonts w:ascii="Times New Roman" w:hAnsi="Times New Roman" w:cs="Times New Roman"/>
+          <w:sz w:val="28"/>
+        </w:rPr>
         <w:t xml:space="preserve"> (this spell can only be dropped by </w:t>
       </w:r>
       <w:proofErr w:type="spellStart"/>
@@ -3211,6 +3218,29 @@
           <w:sz w:val="28"/>
         </w:rPr>
         <w:lastRenderedPageBreak/>
+        <w:t>Vampire Bat (Average fire rate, Low damage, fires a projectile that has a low chance to restore health to Wand Man upon hitting an enemy)</w:t>
+      </w:r>
+    </w:p>
+    <w:p>
+      <w:pPr>
+        <w:numPr>
+          <w:ilvl w:val="0"/>
+          <w:numId w:val="2"/>
+        </w:numPr>
+        <w:autoSpaceDE w:val="0"/>
+        <w:autoSpaceDN w:val="0"/>
+        <w:adjustRightInd w:val="0"/>
+        <w:spacing w:line="252" w:lineRule="auto"/>
+        <w:ind w:left="1080" w:hanging="360"/>
+        <w:rPr>
+          <w:rFonts w:ascii="Times New Roman" w:hAnsi="Times New Roman" w:cs="Times New Roman"/>
+        </w:rPr>
+      </w:pPr>
+      <w:r>
+        <w:rPr>
+          <w:rFonts w:ascii="Times New Roman" w:hAnsi="Times New Roman" w:cs="Times New Roman"/>
+          <w:sz w:val="28"/>
+        </w:rPr>
         <w:t>We will add more spell types as we think of th</w:t>
       </w:r>
       <w:r>

</xml_diff>